<commit_message>
Updated docs for AK
</commit_message>
<xml_diff>
--- a/KPI PROCESS IMPROVEMENT Interim report.docx
+++ b/KPI PROCESS IMPROVEMENT Interim report.docx
@@ -4018,10 +4018,10 @@
             <v:path o:extrusionok="f" gradientshapeok="t" o:connecttype="rect"/>
             <o:lock v:ext="edit" aspectratio="t"/>
           </v:shapetype>
-          <v:shape id="_x0000_i1025" type="#_x0000_t75" style="width:407.7pt;height:266.5pt" o:ole="">
+          <v:shape id="_x0000_i1025" type="#_x0000_t75" style="width:410.4pt;height:266.4pt" o:ole="">
             <v:imagedata r:id="rId10" o:title=""/>
           </v:shape>
-          <o:OLEObject Type="Embed" ProgID="Visio.Drawing.15" ShapeID="_x0000_i1025" DrawAspect="Content" ObjectID="_1736314210" r:id="rId11"/>
+          <o:OLEObject Type="Embed" ProgID="Visio.Drawing.15" ShapeID="_x0000_i1025" DrawAspect="Content" ObjectID="_1736599022" r:id="rId11"/>
         </w:object>
       </w:r>
     </w:p>
@@ -5089,27 +5089,14 @@
       <w:r>
         <w:t xml:space="preserve">Figure </w:t>
       </w:r>
-      <w:r>
-        <w:fldChar w:fldCharType="begin"/>
-      </w:r>
-      <w:r>
-        <w:instrText xml:space="preserve"> SEQ Figure \* ARABIC </w:instrText>
-      </w:r>
-      <w:r>
-        <w:fldChar w:fldCharType="separate"/>
-      </w:r>
-      <w:r>
-        <w:rPr>
-          <w:noProof/>
-        </w:rPr>
-        <w:t>2</w:t>
-      </w:r>
-      <w:r>
-        <w:rPr>
-          <w:noProof/>
-        </w:rPr>
-        <w:fldChar w:fldCharType="end"/>
-      </w:r>
+      <w:fldSimple w:instr=" SEQ Figure \* ARABIC ">
+        <w:r>
+          <w:rPr>
+            <w:noProof/>
+          </w:rPr>
+          <w:t>2</w:t>
+        </w:r>
+      </w:fldSimple>
       <w:r>
         <w:t>: Sample view of Smartsheet form</w:t>
       </w:r>
@@ -5206,128 +5193,16 @@
       <w:r>
         <w:t xml:space="preserve">Figure </w:t>
       </w:r>
-      <w:r>
-        <w:fldChar w:fldCharType="begin"/>
-      </w:r>
-      <w:r>
-        <w:instrText xml:space="preserve"> SEQ Figure \* ARABIC </w:instrText>
-      </w:r>
-      <w:r>
-        <w:fldChar w:fldCharType="separate"/>
-      </w:r>
-      <w:r>
-        <w:rPr>
-          <w:noProof/>
-        </w:rPr>
-        <w:t>3</w:t>
-      </w:r>
-      <w:r>
-        <w:rPr>
-          <w:noProof/>
-        </w:rPr>
-        <w:fldChar w:fldCharType="end"/>
-      </w:r>
+      <w:fldSimple w:instr=" SEQ Figure \* ARABIC ">
+        <w:r>
+          <w:rPr>
+            <w:noProof/>
+          </w:rPr>
+          <w:t>3</w:t>
+        </w:r>
+      </w:fldSimple>
       <w:r>
         <w:t>:Sample view of Fieldview mobile form</w:t>
-      </w:r>
-    </w:p>
-    <w:p>
-      <w:pPr>
-        <w:pStyle w:val="Heading1"/>
-      </w:pPr>
-      <w:bookmarkStart w:id="8" w:name="_Toc125661822"/>
-      <w:r>
-        <w:t>Use Case</w:t>
-      </w:r>
-      <w:bookmarkEnd w:id="8"/>
-    </w:p>
-    <w:p>
-      <w:r>
-        <w:t>The primary use case for developing a</w:t>
-      </w:r>
-      <w:r>
-        <w:t xml:space="preserve"> dashboard pulling data from sources is the time saving. For </w:t>
-      </w:r>
-      <w:r>
-        <w:t>example,</w:t>
-      </w:r>
-      <w:r>
-        <w:t xml:space="preserve"> t</w:t>
-      </w:r>
-      <w:r>
-        <w:t xml:space="preserve">he Fieldview application is structed in such a way that when a user, for example a project manager, would like to access the online portal, and view and pull-down information it can ONLY be done on a project-by-project basis. The systems do not have functionality in the user interface for a user to pull down for example all vehicle checks across all projects. </w:t>
-      </w:r>
-    </w:p>
-    <w:p>
-      <w:r>
-        <w:t>This means a user must access one project, access the report view, pull the information down and then access the next project and repeat the process until completed.  Currently a user can create widgets that displays summaries but again, this must be done for every user on an individual basis.</w:t>
-      </w:r>
-    </w:p>
-    <w:p>
-      <w:r>
-        <w:t xml:space="preserve">A simple calculation will show how </w:t>
-      </w:r>
-      <w:r>
-        <w:t>a dashboard can provide efficiencies</w:t>
-      </w:r>
-      <w:r>
-        <w:t xml:space="preserve">. </w:t>
-      </w:r>
-    </w:p>
-    <w:p>
-      <w:r>
-        <w:t xml:space="preserve">Example, </w:t>
-      </w:r>
-      <w:r>
-        <w:t>a user spend</w:t>
-      </w:r>
-      <w:r>
-        <w:t>s</w:t>
-      </w:r>
-      <w:r>
-        <w:t xml:space="preserve"> </w:t>
-      </w:r>
-      <w:r>
-        <w:t>1</w:t>
-      </w:r>
-      <w:r>
-        <w:t>.5</w:t>
-      </w:r>
-      <w:r>
-        <w:t xml:space="preserve"> hour</w:t>
-      </w:r>
-      <w:r>
-        <w:t xml:space="preserve"> every week to </w:t>
-      </w:r>
-      <w:r>
-        <w:t xml:space="preserve">access every project area and </w:t>
-      </w:r>
-      <w:r>
-        <w:t>compile a report of the amount of vehicles report submitted by staff</w:t>
-      </w:r>
-      <w:r>
-        <w:t>. 1</w:t>
-      </w:r>
-      <w:r>
-        <w:t>.5</w:t>
-      </w:r>
-      <w:r>
-        <w:t xml:space="preserve"> hour</w:t>
-      </w:r>
-      <w:r>
-        <w:t>s</w:t>
-      </w:r>
-      <w:r>
-        <w:t xml:space="preserve"> </w:t>
-      </w:r>
-      <w:r>
-        <w:t xml:space="preserve">x 48 working weeks = </w:t>
-      </w:r>
-      <w:r>
-        <w:t xml:space="preserve">72Hours which </w:t>
-      </w:r>
-      <w:r>
-        <w:t>equates to 9 working days per year.</w:t>
       </w:r>
     </w:p>
     <w:p>
@@ -5339,7 +5214,6 @@
         <w:rPr>
           <w:noProof/>
         </w:rPr>
-        <w:lastRenderedPageBreak/>
         <w:drawing>
           <wp:inline distT="0" distB="0" distL="0" distR="0" wp14:anchorId="39D01B64" wp14:editId="27F9D213">
             <wp:extent cx="5731510" cy="2887345"/>
@@ -5392,27 +5266,14 @@
       <w:r>
         <w:t xml:space="preserve">Figure </w:t>
       </w:r>
-      <w:r>
-        <w:fldChar w:fldCharType="begin"/>
-      </w:r>
-      <w:r>
-        <w:instrText xml:space="preserve"> SEQ Figure \* ARABIC </w:instrText>
-      </w:r>
-      <w:r>
-        <w:fldChar w:fldCharType="separate"/>
-      </w:r>
-      <w:r>
-        <w:rPr>
-          <w:noProof/>
-        </w:rPr>
-        <w:t>4</w:t>
-      </w:r>
-      <w:r>
-        <w:rPr>
-          <w:noProof/>
-        </w:rPr>
-        <w:fldChar w:fldCharType="end"/>
-      </w:r>
+      <w:fldSimple w:instr=" SEQ Figure \* ARABIC ">
+        <w:r>
+          <w:rPr>
+            <w:noProof/>
+          </w:rPr>
+          <w:t>4</w:t>
+        </w:r>
+      </w:fldSimple>
       <w:r>
         <w:t>:Sample view of the Fieldview widget reports</w:t>
       </w:r>
@@ -5421,11 +5282,12 @@
       <w:pPr>
         <w:pStyle w:val="Heading2"/>
       </w:pPr>
-      <w:bookmarkStart w:id="9" w:name="_Toc125661823"/>
-      <w:r>
+      <w:bookmarkStart w:id="8" w:name="_Toc125661823"/>
+      <w:r>
+        <w:lastRenderedPageBreak/>
         <w:t>Current Situation</w:t>
       </w:r>
-      <w:bookmarkEnd w:id="9"/>
+      <w:bookmarkEnd w:id="8"/>
     </w:p>
     <w:p>
       <w:pPr>
@@ -5434,72 +5296,76 @@
       <w:r>
         <w:t>The company has over the summer of 2022, revised the KPI process and in September rolled out a new KPI process where departmental stakeholders fill in excel spreadsheet reports with various KPI data. For example, hours spent by employee per contract and other data like work site accident frequency etc.</w:t>
       </w:r>
+      <w:r>
+        <w:t xml:space="preserve"> </w:t>
+      </w:r>
+      <w:r>
+        <w:t xml:space="preserve">The departmental stakeholders </w:t>
+      </w:r>
+      <w:r>
+        <w:t>access</w:t>
+      </w:r>
+      <w:r>
+        <w:t xml:space="preserve"> </w:t>
+      </w:r>
+      <w:r>
+        <w:t>several</w:t>
+      </w:r>
+      <w:r>
+        <w:t xml:space="preserve"> </w:t>
+      </w:r>
+      <w:r>
+        <w:t xml:space="preserve">systems and from there </w:t>
+      </w:r>
+      <w:r>
+        <w:t>pull-down</w:t>
+      </w:r>
+      <w:r>
+        <w:t xml:space="preserve"> pdf and excel reports, from where they extract data </w:t>
+      </w:r>
+      <w:r>
+        <w:t>and then collate</w:t>
+      </w:r>
+      <w:r>
+        <w:t xml:space="preserve"> it</w:t>
+      </w:r>
+      <w:r>
+        <w:t xml:space="preserve"> into excel spreadsheet</w:t>
+      </w:r>
+      <w:r>
+        <w:t>s</w:t>
+      </w:r>
+      <w:r>
+        <w:t xml:space="preserve"> which is</w:t>
+      </w:r>
+      <w:r>
+        <w:t xml:space="preserve"> then</w:t>
+      </w:r>
+      <w:r>
+        <w:t xml:space="preserve"> presented to the leadership team</w:t>
+      </w:r>
+      <w:r>
+        <w:t xml:space="preserve">. This process is repeated </w:t>
+      </w:r>
+      <w:r>
+        <w:t>monthly</w:t>
+      </w:r>
+      <w:r>
+        <w:t>.</w:t>
+      </w:r>
     </w:p>
     <w:p>
       <w:pPr>
         <w:jc w:val="both"/>
       </w:pPr>
       <w:r>
-        <w:t xml:space="preserve">The departmental stakeholders </w:t>
-      </w:r>
-      <w:r>
-        <w:t>access</w:t>
-      </w:r>
-      <w:r>
-        <w:t xml:space="preserve"> </w:t>
-      </w:r>
-      <w:r>
-        <w:t>several</w:t>
-      </w:r>
-      <w:r>
-        <w:t xml:space="preserve"> </w:t>
-      </w:r>
-      <w:r>
-        <w:t xml:space="preserve">systems and from there </w:t>
-      </w:r>
-      <w:r>
-        <w:t>pull-down</w:t>
-      </w:r>
-      <w:r>
-        <w:t xml:space="preserve"> pdf and excel reports, from where they extract data </w:t>
-      </w:r>
-      <w:r>
-        <w:t>and then collate</w:t>
-      </w:r>
-      <w:r>
-        <w:t xml:space="preserve"> it</w:t>
-      </w:r>
-      <w:r>
-        <w:t xml:space="preserve"> into excel spreadsheet</w:t>
-      </w:r>
-      <w:r>
-        <w:t>s</w:t>
-      </w:r>
-      <w:r>
-        <w:t xml:space="preserve"> which is</w:t>
-      </w:r>
-      <w:r>
-        <w:t xml:space="preserve"> then</w:t>
-      </w:r>
-      <w:r>
-        <w:t xml:space="preserve"> presented to the leadership team</w:t>
-      </w:r>
-      <w:r>
-        <w:t xml:space="preserve">. This process is repeated </w:t>
-      </w:r>
-      <w:r>
-        <w:t>monthly</w:t>
-      </w:r>
-      <w:r>
-        <w:t>.</w:t>
-      </w:r>
-    </w:p>
-    <w:p>
-      <w:pPr>
-        <w:jc w:val="both"/>
-      </w:pPr>
-      <w:r>
-        <w:t xml:space="preserve">The company is aware that this is a time-consuming process and when its well established is looking to improve the efficiencies in this process. The company has already identified that business intelligence tools like Power BI can be used to display almost real-time dashboard views of the business data. During 2022 there has been internal talks about identifying and bringing in business intelligence consultants/developers to do this work during 2023. Within the project, I will investigate business intelligence products for example the Microsoft Power BI platform. It’s worth noting that the company has fully migrated to Office365/SharePoint during 2022 and is using the SharePoint platform as Intranet and repository for company data. </w:t>
+        <w:t>The company is aware that this is a time-consuming process and when it</w:t>
+      </w:r>
+      <w:r>
+        <w:t>’</w:t>
+      </w:r>
+      <w:r>
+        <w:t xml:space="preserve">s well established is looking to improve the efficiencies in this process. The company has already identified that business intelligence tools like Power BI can be used to display almost real-time dashboard views of the business data. During 2022 there has been internal talks about identifying and bringing in business intelligence consultants/developers to do this work during 2023. Within the project, I will investigate business intelligence products for example the Microsoft Power BI platform. It’s worth noting that the company has fully migrated to Office365/SharePoint during 2022 and is using the SharePoint platform as Intranet and repository for company data. </w:t>
       </w:r>
     </w:p>
     <w:p>
@@ -5521,11 +5387,23 @@
       <w:pPr>
         <w:pStyle w:val="Heading2"/>
       </w:pPr>
-      <w:bookmarkStart w:id="10" w:name="_Toc125661824"/>
-      <w:r>
-        <w:t>What is the problem.</w:t>
-      </w:r>
-      <w:bookmarkEnd w:id="10"/>
+      <w:bookmarkStart w:id="9" w:name="_Toc125661824"/>
+      <w:r>
+        <w:t xml:space="preserve">What </w:t>
+      </w:r>
+      <w:r>
+        <w:t>are</w:t>
+      </w:r>
+      <w:r>
+        <w:t xml:space="preserve"> the problem</w:t>
+      </w:r>
+      <w:r>
+        <w:t>s</w:t>
+      </w:r>
+      <w:r>
+        <w:t>.</w:t>
+      </w:r>
+      <w:bookmarkEnd w:id="9"/>
     </w:p>
     <w:p>
       <w:pPr>
@@ -5565,7 +5443,6 @@
         <w:jc w:val="both"/>
       </w:pPr>
       <w:r>
-        <w:lastRenderedPageBreak/>
         <w:t>The time difference between the live situation and the compiled report by staff leads to delays in business understanding, for example if work is profitable or not.</w:t>
       </w:r>
     </w:p>
@@ -5604,6 +5481,42 @@
       <w:r>
         <w:t xml:space="preserve">SharePoint internet website. </w:t>
       </w:r>
+    </w:p>
+    <w:p>
+      <w:pPr>
+        <w:pStyle w:val="Heading1"/>
+      </w:pPr>
+      <w:bookmarkStart w:id="10" w:name="_Toc125661822"/>
+      <w:r>
+        <w:t>Use Case</w:t>
+      </w:r>
+      <w:bookmarkEnd w:id="10"/>
+    </w:p>
+    <w:p>
+      <w:r>
+        <w:t xml:space="preserve">The primary reason for developing a dashboard pulling data from sources is the time saving. For example, the Fieldview application is structed in such a way that when a user, for example a project manager, would like to access the online portal, and view and pull-down information it can ONLY be done on a project-by-project basis. The systems do not have functionality in the user interface for a user to pull down for example all vehicle checks across all projects. </w:t>
+      </w:r>
+    </w:p>
+    <w:p>
+      <w:r>
+        <w:t>This means a user must access one project, access the report view, pull the information down and then access the next project and repeat the process until completed.  Currently a user can create widgets that displays summaries but again, this must be done for every user on an individual basis.</w:t>
+      </w:r>
+    </w:p>
+    <w:p>
+      <w:r>
+        <w:t xml:space="preserve">A simple calculation will show how a dashboard can provide efficiencies. </w:t>
+      </w:r>
+    </w:p>
+    <w:p>
+      <w:r>
+        <w:lastRenderedPageBreak/>
+        <w:t>Example, a user spends 1.5 hour every week to access every project area and compile a report of the amount of vehicles report submitted by staff. 1.5 hours x 48 working weeks = 72Hours which equates to 9 working days per year.</w:t>
+      </w:r>
+    </w:p>
+    <w:p>
+      <w:pPr>
+        <w:jc w:val="both"/>
+      </w:pPr>
     </w:p>
     <w:p>
       <w:pPr>
@@ -6095,7 +6008,19 @@
         <w:rPr>
           <w:color w:val="000000" w:themeColor="text1"/>
         </w:rPr>
-        <w:t xml:space="preserve"> the data into a data model and create charts or graphs to provide visuals of the data</w:t>
+        <w:t xml:space="preserve"> the data into a data model and creat</w:t>
+      </w:r>
+      <w:r>
+        <w:rPr>
+          <w:color w:val="000000" w:themeColor="text1"/>
+        </w:rPr>
+        <w:t>ing</w:t>
+      </w:r>
+      <w:r>
+        <w:rPr>
+          <w:color w:val="000000" w:themeColor="text1"/>
+        </w:rPr>
+        <w:t xml:space="preserve"> charts or graphs to provide visuals of the data</w:t>
       </w:r>
       <w:r>
         <w:rPr>
@@ -6397,7 +6322,6 @@
         <w:rPr>
           <w:color w:val="000000" w:themeColor="text1"/>
         </w:rPr>
-        <w:lastRenderedPageBreak/>
         <w:t xml:space="preserve">This is </w:t>
       </w:r>
       <w:r>
@@ -6500,10 +6424,10 @@
       </w:pPr>
       <w:r>
         <w:object w:dxaOrig="12624" w:dyaOrig="1884" w14:anchorId="6F1B2D7F">
-          <v:shape id="_x0000_i1026" type="#_x0000_t75" style="width:450.7pt;height:66.4pt" o:ole="">
+          <v:shape id="_x0000_i1026" type="#_x0000_t75" style="width:453.6pt;height:64.8pt" o:ole="">
             <v:imagedata r:id="rId15" o:title=""/>
           </v:shape>
-          <o:OLEObject Type="Embed" ProgID="Visio.Drawing.15" ShapeID="_x0000_i1026" DrawAspect="Content" ObjectID="_1736314211" r:id="rId16"/>
+          <o:OLEObject Type="Embed" ProgID="Visio.Drawing.15" ShapeID="_x0000_i1026" DrawAspect="Content" ObjectID="_1736599023" r:id="rId16"/>
         </w:object>
       </w:r>
     </w:p>
@@ -6515,27 +6439,14 @@
       <w:r>
         <w:t xml:space="preserve">Figure </w:t>
       </w:r>
-      <w:r>
-        <w:fldChar w:fldCharType="begin"/>
-      </w:r>
-      <w:r>
-        <w:instrText xml:space="preserve"> SEQ Figure \* ARABIC </w:instrText>
-      </w:r>
-      <w:r>
-        <w:fldChar w:fldCharType="separate"/>
-      </w:r>
-      <w:r>
-        <w:rPr>
-          <w:noProof/>
-        </w:rPr>
-        <w:t>5</w:t>
-      </w:r>
-      <w:r>
-        <w:rPr>
-          <w:noProof/>
-        </w:rPr>
-        <w:fldChar w:fldCharType="end"/>
-      </w:r>
+      <w:fldSimple w:instr=" SEQ Figure \* ARABIC ">
+        <w:r>
+          <w:rPr>
+            <w:noProof/>
+          </w:rPr>
+          <w:t>5</w:t>
+        </w:r>
+      </w:fldSimple>
       <w:r>
         <w:t xml:space="preserve">: </w:t>
       </w:r>
@@ -6577,10 +6488,10 @@
       </w:pPr>
       <w:r>
         <w:object w:dxaOrig="6948" w:dyaOrig="5533" w14:anchorId="573C206B">
-          <v:shape id="_x0000_i1027" type="#_x0000_t75" style="width:320.75pt;height:254.35pt" o:ole="">
+          <v:shape id="_x0000_i1027" type="#_x0000_t75" style="width:324pt;height:252pt" o:ole="">
             <v:imagedata r:id="rId17" o:title=""/>
           </v:shape>
-          <o:OLEObject Type="Embed" ProgID="Visio.Drawing.15" ShapeID="_x0000_i1027" DrawAspect="Content" ObjectID="_1736314212" r:id="rId18"/>
+          <o:OLEObject Type="Embed" ProgID="Visio.Drawing.15" ShapeID="_x0000_i1027" DrawAspect="Content" ObjectID="_1736599024" r:id="rId18"/>
         </w:object>
       </w:r>
     </w:p>
@@ -6592,27 +6503,14 @@
       <w:r>
         <w:t xml:space="preserve">Figure </w:t>
       </w:r>
-      <w:r>
-        <w:fldChar w:fldCharType="begin"/>
-      </w:r>
-      <w:r>
-        <w:instrText xml:space="preserve"> SEQ Figure \* ARABIC </w:instrText>
-      </w:r>
-      <w:r>
-        <w:fldChar w:fldCharType="separate"/>
-      </w:r>
-      <w:r>
-        <w:rPr>
-          <w:noProof/>
-        </w:rPr>
-        <w:t>6</w:t>
-      </w:r>
-      <w:r>
-        <w:rPr>
-          <w:noProof/>
-        </w:rPr>
-        <w:fldChar w:fldCharType="end"/>
-      </w:r>
+      <w:fldSimple w:instr=" SEQ Figure \* ARABIC ">
+        <w:r>
+          <w:rPr>
+            <w:noProof/>
+          </w:rPr>
+          <w:t>6</w:t>
+        </w:r>
+      </w:fldSimple>
       <w:r>
         <w:t>:</w:t>
       </w:r>
@@ -6640,7 +6538,16 @@
     </w:p>
     <w:p>
       <w:r>
-        <w:t>The senior leadership team and the supervisor are very keen on the KPI Process improvement, outputs</w:t>
+        <w:t xml:space="preserve">The senior leadership team and the supervisor are very keen on the KPI Process </w:t>
+      </w:r>
+      <w:r>
+        <w:t>improvement,</w:t>
+      </w:r>
+      <w:r>
+        <w:t xml:space="preserve"> its </w:t>
+      </w:r>
+      <w:r>
+        <w:t>outputs</w:t>
       </w:r>
       <w:r>
         <w:t xml:space="preserve">, </w:t>
@@ -6655,23 +6562,51 @@
         <w:t>visualisation</w:t>
       </w:r>
       <w:r>
-        <w:t xml:space="preserve"> the data and the automation of the process. Due to the company is in a rapid growth spurt</w:t>
-      </w:r>
-      <w:r>
-        <w:t xml:space="preserve">, and several contracts won during 2022/2023. </w:t>
-      </w:r>
-      <w:r>
-        <w:t xml:space="preserve">The direction was to use a </w:t>
-      </w:r>
-      <w:r>
-        <w:lastRenderedPageBreak/>
-        <w:t xml:space="preserve">feedback loop during the </w:t>
+        <w:t xml:space="preserve"> the data and the automation of the process. </w:t>
+      </w:r>
+    </w:p>
+    <w:p>
+      <w:r>
+        <w:t>T</w:t>
+      </w:r>
+      <w:r>
+        <w:t>he company is in a rapid growth spurt</w:t>
+      </w:r>
+      <w:r>
+        <w:t xml:space="preserve"> as</w:t>
+      </w:r>
+      <w:r>
+        <w:t xml:space="preserve"> several contracts </w:t>
+      </w:r>
+      <w:r>
+        <w:t xml:space="preserve">was </w:t>
+      </w:r>
+      <w:r>
+        <w:t>won during 2022/2023</w:t>
+      </w:r>
+      <w:r>
+        <w:t xml:space="preserve"> and a current ramp up of activities are in progress</w:t>
+      </w:r>
+      <w:r>
+        <w:t>.</w:t>
+      </w:r>
+      <w:r>
+        <w:t xml:space="preserve"> </w:t>
+      </w:r>
+      <w:r>
+        <w:t xml:space="preserve">The direction was to use a feedback loop during the </w:t>
       </w:r>
       <w:r>
         <w:t>p</w:t>
       </w:r>
       <w:r>
-        <w:t>hased development process. Envisage s</w:t>
+        <w:t>hased development process. Envisage</w:t>
+      </w:r>
+      <w:r>
+        <w:t>d</w:t>
+      </w:r>
+      <w:r>
+        <w:t xml:space="preserve"> s</w:t>
       </w:r>
       <w:r>
         <w:t xml:space="preserve">teps taken during </w:t>
@@ -6693,6 +6628,7 @@
         <w:jc w:val="both"/>
       </w:pPr>
       <w:r>
+        <w:lastRenderedPageBreak/>
         <w:t xml:space="preserve">Initial requirement meeting with </w:t>
       </w:r>
       <w:r>
@@ -6729,6 +6665,9 @@
       <w:r>
         <w:t>Analyse, develop and display data as per initial requirement</w:t>
       </w:r>
+      <w:r>
+        <w:t>.</w:t>
+      </w:r>
     </w:p>
     <w:p>
       <w:pPr>
@@ -6749,13 +6688,34 @@
         <w:t xml:space="preserve">Follow up meeting </w:t>
       </w:r>
       <w:r>
-        <w:t xml:space="preserve">to determine result fit </w:t>
+        <w:t>to determine</w:t>
+      </w:r>
+      <w:r>
+        <w:t xml:space="preserve"> if the </w:t>
+      </w:r>
+      <w:r>
+        <w:t>result</w:t>
+      </w:r>
+      <w:r>
+        <w:t xml:space="preserve"> has</w:t>
+      </w:r>
+      <w:r>
+        <w:t xml:space="preserve"> fit</w:t>
+      </w:r>
+      <w:r>
+        <w:t xml:space="preserve"> the</w:t>
+      </w:r>
+      <w:r>
+        <w:t xml:space="preserve"> </w:t>
       </w:r>
       <w:r>
         <w:t xml:space="preserve">expected </w:t>
       </w:r>
       <w:r>
-        <w:t xml:space="preserve">requirements </w:t>
+        <w:t>requirements</w:t>
+      </w:r>
+      <w:r>
+        <w:t>.</w:t>
       </w:r>
     </w:p>
     <w:p>
@@ -6774,7 +6734,16 @@
         <w:jc w:val="both"/>
       </w:pPr>
       <w:r>
-        <w:t>Push out any changes or improvements of any feedback received</w:t>
+        <w:t>P</w:t>
+      </w:r>
+      <w:r>
+        <w:t>ublish</w:t>
+      </w:r>
+      <w:r>
+        <w:t xml:space="preserve"> any changes or improvements of any feedback received</w:t>
+      </w:r>
+      <w:r>
+        <w:t>.</w:t>
       </w:r>
     </w:p>
     <w:p>
@@ -6869,7 +6838,10 @@
         <w:t xml:space="preserve">quickly and cost effective the solution could be put into productivity. There was no direction from the internal supervisor in relation </w:t>
       </w:r>
       <w:r>
-        <w:t>to choose</w:t>
+        <w:t>to cho</w:t>
+      </w:r>
+      <w:r>
+        <w:t>ice</w:t>
       </w:r>
       <w:r>
         <w:t xml:space="preserve"> </w:t>
@@ -6878,7 +6850,19 @@
         <w:t xml:space="preserve">made </w:t>
       </w:r>
       <w:r>
-        <w:t>of technology used.</w:t>
+        <w:t xml:space="preserve">of </w:t>
+      </w:r>
+      <w:r>
+        <w:t xml:space="preserve">which </w:t>
+      </w:r>
+      <w:r>
+        <w:t xml:space="preserve">technology </w:t>
+      </w:r>
+      <w:r>
+        <w:t xml:space="preserve">is </w:t>
+      </w:r>
+      <w:r>
+        <w:t>used.</w:t>
       </w:r>
     </w:p>
     <w:p>
@@ -6909,7 +6893,19 @@
         <w:t>During the spring of 2022, the organisatio</w:t>
       </w:r>
       <w:r>
-        <w:t xml:space="preserve">n fully had migrated </w:t>
+        <w:t xml:space="preserve">n </w:t>
+      </w:r>
+      <w:r>
+        <w:t xml:space="preserve">has </w:t>
+      </w:r>
+      <w:r>
+        <w:t xml:space="preserve">fully </w:t>
+      </w:r>
+      <w:r>
+        <w:t>m</w:t>
+      </w:r>
+      <w:r>
+        <w:t xml:space="preserve">igrated </w:t>
       </w:r>
       <w:r>
         <w:t>its</w:t>
@@ -6938,7 +6934,28 @@
         <w:jc w:val="both"/>
       </w:pPr>
       <w:r>
-        <w:t>SharePoint Online is cloud-based software as a service</w:t>
+        <w:t xml:space="preserve">SharePoint Online is </w:t>
+      </w:r>
+      <w:r>
+        <w:t xml:space="preserve">a </w:t>
+      </w:r>
+      <w:r>
+        <w:t>cloud-based</w:t>
+      </w:r>
+      <w:r>
+        <w:t xml:space="preserve"> SAAS -</w:t>
+      </w:r>
+      <w:r>
+        <w:t xml:space="preserve"> </w:t>
+      </w:r>
+      <w:r>
+        <w:t>“</w:t>
+      </w:r>
+      <w:r>
+        <w:t>software as a service</w:t>
+      </w:r>
+      <w:r>
+        <w:t>”</w:t>
       </w:r>
       <w:r>
         <w:t xml:space="preserve"> provided by Microsoft, where organisation and users </w:t>
@@ -7195,13 +7212,31 @@
         <w:rPr>
           <w:color w:val="000000" w:themeColor="text1"/>
         </w:rPr>
-        <w:t xml:space="preserve">. </w:t>
-      </w:r>
-      <w:r>
-        <w:rPr>
-          <w:color w:val="000000" w:themeColor="text1"/>
-        </w:rPr>
-        <w:t>And allows for i</w:t>
+        <w:t>.</w:t>
+      </w:r>
+      <w:r>
+        <w:rPr>
+          <w:color w:val="000000" w:themeColor="text1"/>
+        </w:rPr>
+        <w:t xml:space="preserve"> </w:t>
+      </w:r>
+      <w:r>
+        <w:rPr>
+          <w:color w:val="000000" w:themeColor="text1"/>
+        </w:rPr>
+        <w:t>I.E.,</w:t>
+      </w:r>
+      <w:r>
+        <w:rPr>
+          <w:color w:val="000000" w:themeColor="text1"/>
+        </w:rPr>
+        <w:t xml:space="preserve"> </w:t>
+      </w:r>
+      <w:r>
+        <w:rPr>
+          <w:color w:val="000000" w:themeColor="text1"/>
+        </w:rPr>
+        <w:t>allows for i</w:t>
       </w:r>
       <w:r>
         <w:rPr>
@@ -7405,7 +7440,19 @@
         <w:t>PowerShell</w:t>
       </w:r>
       <w:r>
-        <w:t xml:space="preserve"> was selected as it was deemed it would cause leased amount of impact on any</w:t>
+        <w:t xml:space="preserve"> was selected as it was deemed it would cause</w:t>
+      </w:r>
+      <w:r>
+        <w:t xml:space="preserve"> the</w:t>
+      </w:r>
+      <w:r>
+        <w:t xml:space="preserve"> leas</w:t>
+      </w:r>
+      <w:r>
+        <w:t>t</w:t>
+      </w:r>
+      <w:r>
+        <w:t xml:space="preserve"> amount of impact on any</w:t>
       </w:r>
       <w:r>
         <w:t xml:space="preserve"> existing system or servers and could very easily be transferred between machines in organisations </w:t>
@@ -7414,7 +7461,10 @@
         <w:t>IT environment</w:t>
       </w:r>
       <w:r>
-        <w:t xml:space="preserve"> and with a potential of running </w:t>
+        <w:t xml:space="preserve">. It has the </w:t>
+      </w:r>
+      <w:r>
+        <w:t xml:space="preserve">potential of running </w:t>
       </w:r>
       <w:r>
         <w:t xml:space="preserve">future </w:t>
@@ -7440,7 +7490,13 @@
         <w:t>PowerShell is a command-line shell and scripting language</w:t>
       </w:r>
       <w:r>
-        <w:t>. Which support</w:t>
+        <w:t xml:space="preserve">. </w:t>
+      </w:r>
+      <w:r>
+        <w:t xml:space="preserve">It </w:t>
+      </w:r>
+      <w:r>
+        <w:t>support</w:t>
       </w:r>
       <w:r>
         <w:t>s</w:t>
@@ -8313,27 +8369,14 @@
       <w:r>
         <w:t xml:space="preserve">Figure </w:t>
       </w:r>
-      <w:r>
-        <w:fldChar w:fldCharType="begin"/>
-      </w:r>
-      <w:r>
-        <w:instrText xml:space="preserve"> SEQ Figure \* ARABIC </w:instrText>
-      </w:r>
-      <w:r>
-        <w:fldChar w:fldCharType="separate"/>
-      </w:r>
-      <w:r>
-        <w:rPr>
-          <w:noProof/>
-        </w:rPr>
-        <w:t>7</w:t>
-      </w:r>
-      <w:r>
-        <w:rPr>
-          <w:noProof/>
-        </w:rPr>
-        <w:fldChar w:fldCharType="end"/>
-      </w:r>
+      <w:fldSimple w:instr=" SEQ Figure \* ARABIC ">
+        <w:r>
+          <w:rPr>
+            <w:noProof/>
+          </w:rPr>
+          <w:t>7</w:t>
+        </w:r>
+      </w:fldSimple>
       <w:r>
         <w:t xml:space="preserve">: Microsoft </w:t>
       </w:r>
@@ -8412,27 +8455,14 @@
       <w:r>
         <w:t xml:space="preserve">Figure </w:t>
       </w:r>
-      <w:r>
-        <w:fldChar w:fldCharType="begin"/>
-      </w:r>
-      <w:r>
-        <w:instrText xml:space="preserve"> SEQ Figure \* ARABIC </w:instrText>
-      </w:r>
-      <w:r>
-        <w:fldChar w:fldCharType="separate"/>
-      </w:r>
-      <w:r>
-        <w:rPr>
-          <w:noProof/>
-        </w:rPr>
-        <w:t>8</w:t>
-      </w:r>
-      <w:r>
-        <w:rPr>
-          <w:noProof/>
-        </w:rPr>
-        <w:fldChar w:fldCharType="end"/>
-      </w:r>
+      <w:fldSimple w:instr=" SEQ Figure \* ARABIC ">
+        <w:r>
+          <w:rPr>
+            <w:noProof/>
+          </w:rPr>
+          <w:t>8</w:t>
+        </w:r>
+      </w:fldSimple>
       <w:r>
         <w:t xml:space="preserve">: Microsoft </w:t>
       </w:r>
@@ -8535,7 +8565,19 @@
         <w:t xml:space="preserve">The API Documentation of in the Viewpoint Help Section was </w:t>
       </w:r>
       <w:r>
-        <w:t xml:space="preserve">investigated, as well as contact was made to the support desk of Trimble to get direction of how the API was structured. </w:t>
+        <w:t>investigated, contact was</w:t>
+      </w:r>
+      <w:r>
+        <w:t xml:space="preserve"> also</w:t>
+      </w:r>
+      <w:r>
+        <w:t xml:space="preserve"> made to the </w:t>
+      </w:r>
+      <w:r>
+        <w:t>support desk</w:t>
+      </w:r>
+      <w:r>
+        <w:t xml:space="preserve"> of Trimble to get direction of how the API was structured. </w:t>
       </w:r>
       <w:r>
         <w:t xml:space="preserve">The research </w:t>
@@ -8796,7 +8838,15 @@
         <w:t>Example,</w:t>
       </w:r>
       <w:r>
-        <w:t xml:space="preserve"> the projectID is required to get Form Information</w:t>
+        <w:t xml:space="preserve"> the </w:t>
+      </w:r>
+      <w:proofErr w:type="spellStart"/>
+      <w:r>
+        <w:t>projectID</w:t>
+      </w:r>
+      <w:proofErr w:type="spellEnd"/>
+      <w:r>
+        <w:t xml:space="preserve"> is required to get Form Information</w:t>
       </w:r>
     </w:p>
     <w:p>
@@ -8937,27 +8987,14 @@
       <w:r>
         <w:t xml:space="preserve">Figure </w:t>
       </w:r>
-      <w:r>
-        <w:fldChar w:fldCharType="begin"/>
-      </w:r>
-      <w:r>
-        <w:instrText xml:space="preserve"> SEQ Figure \* ARABIC </w:instrText>
-      </w:r>
-      <w:r>
-        <w:fldChar w:fldCharType="separate"/>
-      </w:r>
-      <w:r>
-        <w:rPr>
-          <w:noProof/>
-        </w:rPr>
-        <w:t>9</w:t>
-      </w:r>
-      <w:r>
-        <w:rPr>
-          <w:noProof/>
-        </w:rPr>
-        <w:fldChar w:fldCharType="end"/>
-      </w:r>
+      <w:fldSimple w:instr=" SEQ Figure \* ARABIC ">
+        <w:r>
+          <w:rPr>
+            <w:noProof/>
+          </w:rPr>
+          <w:t>9</w:t>
+        </w:r>
+      </w:fldSimple>
       <w:r>
         <w:t>: Sample of input Parameters</w:t>
       </w:r>
@@ -9020,27 +9057,14 @@
       <w:r>
         <w:t xml:space="preserve">Figure </w:t>
       </w:r>
-      <w:r>
-        <w:fldChar w:fldCharType="begin"/>
-      </w:r>
-      <w:r>
-        <w:instrText xml:space="preserve"> SEQ Figure \* ARABIC </w:instrText>
-      </w:r>
-      <w:r>
-        <w:fldChar w:fldCharType="separate"/>
-      </w:r>
-      <w:r>
-        <w:rPr>
-          <w:noProof/>
-        </w:rPr>
-        <w:t>10</w:t>
-      </w:r>
-      <w:r>
-        <w:rPr>
-          <w:noProof/>
-        </w:rPr>
-        <w:fldChar w:fldCharType="end"/>
-      </w:r>
+      <w:fldSimple w:instr=" SEQ Figure \* ARABIC ">
+        <w:r>
+          <w:rPr>
+            <w:noProof/>
+          </w:rPr>
+          <w:t>10</w:t>
+        </w:r>
+      </w:fldSimple>
       <w:r>
         <w:t>: SOAP request and response</w:t>
       </w:r>
@@ -9116,27 +9140,14 @@
       <w:r>
         <w:t xml:space="preserve">Figure </w:t>
       </w:r>
-      <w:r>
-        <w:fldChar w:fldCharType="begin"/>
-      </w:r>
-      <w:r>
-        <w:instrText xml:space="preserve"> SEQ Figure \* ARABIC </w:instrText>
-      </w:r>
-      <w:r>
-        <w:fldChar w:fldCharType="separate"/>
-      </w:r>
-      <w:r>
-        <w:rPr>
-          <w:noProof/>
-        </w:rPr>
-        <w:t>11</w:t>
-      </w:r>
-      <w:r>
-        <w:rPr>
-          <w:noProof/>
-        </w:rPr>
-        <w:fldChar w:fldCharType="end"/>
-      </w:r>
+      <w:fldSimple w:instr=" SEQ Figure \* ARABIC ">
+        <w:r>
+          <w:rPr>
+            <w:noProof/>
+          </w:rPr>
+          <w:t>11</w:t>
+        </w:r>
+      </w:fldSimple>
       <w:r>
         <w:t>: Returned information</w:t>
       </w:r>
@@ -9146,7 +9157,13 @@
         <w:jc w:val="both"/>
       </w:pPr>
       <w:r>
-        <w:t xml:space="preserve">Time was spent understanding from which API’s information had to be pulled, </w:t>
+        <w:t xml:space="preserve">Time was spent understanding </w:t>
+      </w:r>
+      <w:r>
+        <w:t>w</w:t>
+      </w:r>
+      <w:r>
+        <w:t xml:space="preserve">hich API’s information had to be pulled, </w:t>
       </w:r>
       <w:r>
         <w:t>stored,</w:t>
@@ -9197,10 +9214,21 @@
         <w:t>example,</w:t>
       </w:r>
       <w:r>
-        <w:t xml:space="preserve"> the GetProjectFormsList() has a point quota of 10, so this would mean</w:t>
+        <w:t xml:space="preserve"> the </w:t>
+      </w:r>
+      <w:proofErr w:type="spellStart"/>
+      <w:r>
+        <w:t>GetProjectFormsList</w:t>
+      </w:r>
+      <w:proofErr w:type="spellEnd"/>
+      <w:r>
+        <w:t>() has a point quota of 10, so this would mean</w:t>
       </w:r>
       <w:r>
         <w:t xml:space="preserve">s </w:t>
+      </w:r>
+      <w:r>
+        <w:t xml:space="preserve">that </w:t>
       </w:r>
       <w:r>
         <w:t xml:space="preserve">associated token to </w:t>
@@ -9293,27 +9321,14 @@
       <w:r>
         <w:t xml:space="preserve">Figure </w:t>
       </w:r>
-      <w:r>
-        <w:fldChar w:fldCharType="begin"/>
-      </w:r>
-      <w:r>
-        <w:instrText xml:space="preserve"> SEQ Figure \* ARABIC </w:instrText>
-      </w:r>
-      <w:r>
-        <w:fldChar w:fldCharType="separate"/>
-      </w:r>
-      <w:r>
-        <w:rPr>
-          <w:noProof/>
-        </w:rPr>
-        <w:t>12</w:t>
-      </w:r>
-      <w:r>
-        <w:rPr>
-          <w:noProof/>
-        </w:rPr>
-        <w:fldChar w:fldCharType="end"/>
-      </w:r>
+      <w:fldSimple w:instr=" SEQ Figure \* ARABIC ">
+        <w:r>
+          <w:rPr>
+            <w:noProof/>
+          </w:rPr>
+          <w:t>12</w:t>
+        </w:r>
+      </w:fldSimple>
       <w:r>
         <w:t>: Call quota per API token</w:t>
       </w:r>
@@ -9378,7 +9393,16 @@
         <w:t xml:space="preserve">. </w:t>
       </w:r>
       <w:r>
-        <w:t xml:space="preserve">Which is </w:t>
+        <w:t>Th</w:t>
+      </w:r>
+      <w:r>
+        <w:t>is</w:t>
+      </w:r>
+      <w:r>
+        <w:t xml:space="preserve"> is</w:t>
+      </w:r>
+      <w:r>
+        <w:t xml:space="preserve"> </w:t>
       </w:r>
       <w:r>
         <w:t>in line</w:t>
@@ -9393,7 +9417,19 @@
         <w:t xml:space="preserve"> to </w:t>
       </w:r>
       <w:r>
-        <w:t>showcase skilled learned from the course.</w:t>
+        <w:t>showcase skill</w:t>
+      </w:r>
+      <w:r>
+        <w:t>s</w:t>
+      </w:r>
+      <w:r>
+        <w:t xml:space="preserve"> learned from </w:t>
+      </w:r>
+      <w:r>
+        <w:t xml:space="preserve">the HDIP </w:t>
+      </w:r>
+      <w:r>
+        <w:t>course.</w:t>
       </w:r>
     </w:p>
     <w:p>
@@ -9406,11 +9442,25 @@
       <w:r>
         <w:t xml:space="preserve"> worth noting that there exist third party apps like </w:t>
       </w:r>
-      <w:r>
-        <w:t>ZappySys ODBC Power Pack</w:t>
-      </w:r>
-      <w:r>
-        <w:t xml:space="preserve"> do integrate SOAP API with PowerBI</w:t>
+      <w:proofErr w:type="spellStart"/>
+      <w:r>
+        <w:t>ZappySys</w:t>
+      </w:r>
+      <w:proofErr w:type="spellEnd"/>
+      <w:r>
+        <w:t xml:space="preserve"> ODBC Power Pack</w:t>
+      </w:r>
+      <w:r>
+        <w:t>,</w:t>
+      </w:r>
+      <w:r>
+        <w:t xml:space="preserve"> </w:t>
+      </w:r>
+      <w:r>
+        <w:t>who</w:t>
+      </w:r>
+      <w:r>
+        <w:t xml:space="preserve"> integrate SOAP API with PowerBI</w:t>
       </w:r>
       <w:r>
         <w:t xml:space="preserve">. </w:t>
@@ -9474,7 +9524,21 @@
           <w:rPr>
             <w:rStyle w:val="Hyperlink"/>
           </w:rPr>
-          <w:t>Calling SOAP API in Power BI (Read XML Web Service data) | ZappySys Blog</w:t>
+          <w:t xml:space="preserve">Calling SOAP API in Power BI (Read XML Web Service data) | </w:t>
+        </w:r>
+        <w:proofErr w:type="spellStart"/>
+        <w:r>
+          <w:rPr>
+            <w:rStyle w:val="Hyperlink"/>
+          </w:rPr>
+          <w:t>ZappySys</w:t>
+        </w:r>
+        <w:proofErr w:type="spellEnd"/>
+        <w:r>
+          <w:rPr>
+            <w:rStyle w:val="Hyperlink"/>
+          </w:rPr>
+          <w:t xml:space="preserve"> Blog</w:t>
         </w:r>
       </w:hyperlink>
       <w:r>
@@ -9503,7 +9567,19 @@
         <w:t>.</w:t>
       </w:r>
       <w:r>
-        <w:t xml:space="preserve"> To get an understanding of how PowerBI capabilities and its functionality I signed up for Spanish Point </w:t>
+        <w:t xml:space="preserve"> To get an understanding of</w:t>
+      </w:r>
+      <w:r>
+        <w:t xml:space="preserve"> what capabilities</w:t>
+      </w:r>
+      <w:r>
+        <w:t xml:space="preserve"> PowerBI </w:t>
+      </w:r>
+      <w:r>
+        <w:t>ha</w:t>
+      </w:r>
+      <w:r>
+        <w:t xml:space="preserve">s and its functionality I signed up for Spanish Point </w:t>
       </w:r>
       <w:r>
         <w:t>Technologies</w:t>
@@ -9764,34 +9840,27 @@
       <w:r>
         <w:t xml:space="preserve">Figure </w:t>
       </w:r>
-      <w:r>
-        <w:fldChar w:fldCharType="begin"/>
-      </w:r>
-      <w:r>
-        <w:instrText xml:space="preserve"> SEQ Figure \* ARABIC </w:instrText>
-      </w:r>
-      <w:r>
-        <w:fldChar w:fldCharType="separate"/>
-      </w:r>
-      <w:r>
-        <w:rPr>
-          <w:noProof/>
-        </w:rPr>
-        <w:t>13</w:t>
-      </w:r>
-      <w:r>
-        <w:rPr>
-          <w:noProof/>
-        </w:rPr>
-        <w:fldChar w:fldCharType="end"/>
-      </w:r>
+      <w:fldSimple w:instr=" SEQ Figure \* ARABIC ">
+        <w:r>
+          <w:rPr>
+            <w:noProof/>
+          </w:rPr>
+          <w:t>13</w:t>
+        </w:r>
+      </w:fldSimple>
       <w:r>
         <w:t>: Certificate of Completion</w:t>
       </w:r>
     </w:p>
     <w:p>
       <w:r>
-        <w:t xml:space="preserve">In addition to above training, </w:t>
+        <w:t xml:space="preserve">In addition to </w:t>
+      </w:r>
+      <w:r>
+        <w:t xml:space="preserve">the </w:t>
+      </w:r>
+      <w:r>
+        <w:t xml:space="preserve">above training, </w:t>
       </w:r>
       <w:r>
         <w:t xml:space="preserve">I also conducted various research online to find out how to do certain various items, anything from PowerShell Scripting to </w:t>
@@ -10115,27 +10184,14 @@
       <w:r>
         <w:t xml:space="preserve">Figure </w:t>
       </w:r>
-      <w:r>
-        <w:fldChar w:fldCharType="begin"/>
-      </w:r>
-      <w:r>
-        <w:instrText xml:space="preserve"> SEQ Figure \* ARABIC </w:instrText>
-      </w:r>
-      <w:r>
-        <w:fldChar w:fldCharType="separate"/>
-      </w:r>
-      <w:r>
-        <w:rPr>
-          <w:noProof/>
-        </w:rPr>
-        <w:t>14</w:t>
-      </w:r>
-      <w:r>
-        <w:rPr>
-          <w:noProof/>
-        </w:rPr>
-        <w:fldChar w:fldCharType="end"/>
-      </w:r>
+      <w:fldSimple w:instr=" SEQ Figure \* ARABIC ">
+        <w:r>
+          <w:rPr>
+            <w:noProof/>
+          </w:rPr>
+          <w:t>14</w:t>
+        </w:r>
+      </w:fldSimple>
       <w:r>
         <w:t>: Get Data view in PowerBI of Online Services</w:t>
       </w:r>
@@ -10204,27 +10260,14 @@
       <w:r>
         <w:t xml:space="preserve">Figure </w:t>
       </w:r>
-      <w:r>
-        <w:fldChar w:fldCharType="begin"/>
-      </w:r>
-      <w:r>
-        <w:instrText xml:space="preserve"> SEQ Figure \* ARABIC </w:instrText>
-      </w:r>
-      <w:r>
-        <w:fldChar w:fldCharType="separate"/>
-      </w:r>
-      <w:r>
-        <w:rPr>
-          <w:noProof/>
-        </w:rPr>
-        <w:t>15</w:t>
-      </w:r>
-      <w:r>
-        <w:rPr>
-          <w:noProof/>
-        </w:rPr>
-        <w:fldChar w:fldCharType="end"/>
-      </w:r>
+      <w:fldSimple w:instr=" SEQ Figure \* ARABIC ">
+        <w:r>
+          <w:rPr>
+            <w:noProof/>
+          </w:rPr>
+          <w:t>15</w:t>
+        </w:r>
+      </w:fldSimple>
       <w:r>
         <w:t>: Preview of Connected Table ready to be loaded into PowerBI</w:t>
       </w:r>
@@ -10261,10 +10304,13 @@
         <w:t>focus</w:t>
       </w:r>
       <w:r>
-        <w:t xml:space="preserve"> of this phase was to make sure </w:t>
-      </w:r>
-      <w:r>
-        <w:t xml:space="preserve">to be able to reliably pull information from the </w:t>
+        <w:t xml:space="preserve"> of this phase was </w:t>
+      </w:r>
+      <w:r>
+        <w:t>to</w:t>
+      </w:r>
+      <w:r>
+        <w:t xml:space="preserve"> be able to reliably pull information from the </w:t>
       </w:r>
       <w:r>
         <w:t>Fieldview</w:t>
@@ -10308,7 +10354,7 @@
         <w:t>Fieldview,</w:t>
       </w:r>
       <w:r>
-        <w:t xml:space="preserve"> and API key can be set o</w:t>
+        <w:t xml:space="preserve"> API key can be set o</w:t>
       </w:r>
       <w:r>
         <w:t xml:space="preserve">n Group Organisation and Company level. A Company is a child of an Organisation. All </w:t>
@@ -10388,27 +10434,14 @@
       <w:r>
         <w:t xml:space="preserve">Figure </w:t>
       </w:r>
-      <w:r>
-        <w:fldChar w:fldCharType="begin"/>
-      </w:r>
-      <w:r>
-        <w:instrText xml:space="preserve"> SEQ Figure \* ARABIC </w:instrText>
-      </w:r>
-      <w:r>
-        <w:fldChar w:fldCharType="separate"/>
-      </w:r>
-      <w:r>
-        <w:rPr>
-          <w:noProof/>
-        </w:rPr>
-        <w:t>16</w:t>
-      </w:r>
-      <w:r>
-        <w:rPr>
-          <w:noProof/>
-        </w:rPr>
-        <w:fldChar w:fldCharType="end"/>
-      </w:r>
+      <w:fldSimple w:instr=" SEQ Figure \* ARABIC ">
+        <w:r>
+          <w:rPr>
+            <w:noProof/>
+          </w:rPr>
+          <w:t>16</w:t>
+        </w:r>
+      </w:fldSimple>
       <w:r>
         <w:t>:View of Created API Tokens in Fieldview</w:t>
       </w:r>
@@ -10574,7 +10607,19 @@
         <w:rPr>
           <w:color w:val="000000" w:themeColor="text1"/>
         </w:rPr>
-        <w:t xml:space="preserve">execute general programming tasks like for each </w:t>
+        <w:t>execute general programming task</w:t>
+      </w:r>
+      <w:r>
+        <w:rPr>
+          <w:color w:val="000000" w:themeColor="text1"/>
+        </w:rPr>
+        <w:t>s, for example</w:t>
+      </w:r>
+      <w:r>
+        <w:rPr>
+          <w:color w:val="000000" w:themeColor="text1"/>
+        </w:rPr>
+        <w:t xml:space="preserve"> for each </w:t>
       </w:r>
       <w:r>
         <w:rPr>
@@ -10642,8 +10687,16 @@
         <w:rPr>
           <w:color w:val="000000" w:themeColor="text1"/>
         </w:rPr>
-        <w:t>New-WebServiceProxy</w:t>
-      </w:r>
+        <w:t>New-</w:t>
+      </w:r>
+      <w:proofErr w:type="spellStart"/>
+      <w:r>
+        <w:rPr>
+          <w:color w:val="000000" w:themeColor="text1"/>
+        </w:rPr>
+        <w:t>WebServiceProxy</w:t>
+      </w:r>
+      <w:proofErr w:type="spellEnd"/>
       <w:r>
         <w:rPr>
           <w:color w:val="000000" w:themeColor="text1"/>
@@ -10672,8 +10725,16 @@
         <w:rPr>
           <w:color w:val="000000" w:themeColor="text1"/>
         </w:rPr>
-        <w:t xml:space="preserve"> New-WebServiceProxy</w:t>
-      </w:r>
+        <w:t xml:space="preserve"> New-</w:t>
+      </w:r>
+      <w:proofErr w:type="spellStart"/>
+      <w:r>
+        <w:rPr>
+          <w:color w:val="000000" w:themeColor="text1"/>
+        </w:rPr>
+        <w:t>WebServiceProxy</w:t>
+      </w:r>
+      <w:proofErr w:type="spellEnd"/>
       <w:r>
         <w:rPr>
           <w:color w:val="000000" w:themeColor="text1"/>
@@ -10720,7 +10781,19 @@
         <w:rPr>
           <w:color w:val="000000" w:themeColor="text1"/>
         </w:rPr>
-        <w:t xml:space="preserve"> but this will be brought up in a later phase.</w:t>
+        <w:t xml:space="preserve"> but this will be </w:t>
+      </w:r>
+      <w:r>
+        <w:rPr>
+          <w:color w:val="000000" w:themeColor="text1"/>
+        </w:rPr>
+        <w:t>resolved</w:t>
+      </w:r>
+      <w:r>
+        <w:rPr>
+          <w:color w:val="000000" w:themeColor="text1"/>
+        </w:rPr>
+        <w:t xml:space="preserve"> in a later phase.</w:t>
       </w:r>
       <w:r>
         <w:rPr>
@@ -10736,7 +10809,35 @@
           <w:rPr>
             <w:rStyle w:val="Hyperlink"/>
           </w:rPr>
-          <w:t>New-WebServiceProxy (Microsoft.PowerShell.Management) - PowerShell | Microsoft Learn</w:t>
+          <w:t>New-</w:t>
+        </w:r>
+        <w:proofErr w:type="spellStart"/>
+        <w:r>
+          <w:rPr>
+            <w:rStyle w:val="Hyperlink"/>
+          </w:rPr>
+          <w:t>WebServiceProxy</w:t>
+        </w:r>
+        <w:proofErr w:type="spellEnd"/>
+        <w:r>
+          <w:rPr>
+            <w:rStyle w:val="Hyperlink"/>
+          </w:rPr>
+          <w:t xml:space="preserve"> (</w:t>
+        </w:r>
+        <w:proofErr w:type="spellStart"/>
+        <w:r>
+          <w:rPr>
+            <w:rStyle w:val="Hyperlink"/>
+          </w:rPr>
+          <w:t>Microsoft.PowerShell.Management</w:t>
+        </w:r>
+        <w:proofErr w:type="spellEnd"/>
+        <w:r>
+          <w:rPr>
+            <w:rStyle w:val="Hyperlink"/>
+          </w:rPr>
+          <w:t>) - PowerShell | Microsoft Learn</w:t>
         </w:r>
       </w:hyperlink>
     </w:p>
@@ -10800,29 +10901,24 @@
       <w:r>
         <w:t xml:space="preserve">Figure </w:t>
       </w:r>
-      <w:r>
-        <w:fldChar w:fldCharType="begin"/>
-      </w:r>
-      <w:r>
-        <w:instrText xml:space="preserve"> SEQ Figure \* ARABIC </w:instrText>
-      </w:r>
-      <w:r>
-        <w:fldChar w:fldCharType="separate"/>
-      </w:r>
-      <w:r>
-        <w:rPr>
-          <w:noProof/>
-        </w:rPr>
-        <w:t>17</w:t>
-      </w:r>
-      <w:r>
-        <w:rPr>
-          <w:noProof/>
-        </w:rPr>
-        <w:fldChar w:fldCharType="end"/>
-      </w:r>
-      <w:r>
-        <w:t>: Code Snippet of the New-WebServiceProxy used to pull data from Fieldview</w:t>
+      <w:fldSimple w:instr=" SEQ Figure \* ARABIC ">
+        <w:r>
+          <w:rPr>
+            <w:noProof/>
+          </w:rPr>
+          <w:t>17</w:t>
+        </w:r>
+      </w:fldSimple>
+      <w:r>
+        <w:t>: Code Snippet of the New-</w:t>
+      </w:r>
+      <w:proofErr w:type="spellStart"/>
+      <w:r>
+        <w:t>WebServiceProxy</w:t>
+      </w:r>
+      <w:proofErr w:type="spellEnd"/>
+      <w:r>
+        <w:t xml:space="preserve"> used to pull data from Fieldview</w:t>
       </w:r>
     </w:p>
     <w:p>
@@ -10844,13 +10940,41 @@
           <w:color w:val="000000" w:themeColor="text1"/>
         </w:rPr>
         <w:lastRenderedPageBreak/>
-        <w:t xml:space="preserve">Because the </w:t>
-      </w:r>
-      <w:r>
-        <w:rPr>
-          <w:color w:val="000000" w:themeColor="text1"/>
-        </w:rPr>
-        <w:t xml:space="preserve">New-WebServiceProxy </w:t>
+        <w:t>T</w:t>
+      </w:r>
+      <w:r>
+        <w:rPr>
+          <w:color w:val="000000" w:themeColor="text1"/>
+        </w:rPr>
+        <w:t xml:space="preserve">he </w:t>
+      </w:r>
+      <w:proofErr w:type="spellStart"/>
+      <w:r>
+        <w:rPr>
+          <w:color w:val="000000" w:themeColor="text1"/>
+        </w:rPr>
+        <w:t>New</w:t>
+      </w:r>
+      <w:proofErr w:type="spellEnd"/>
+      <w:r>
+        <w:rPr>
+          <w:color w:val="000000" w:themeColor="text1"/>
+        </w:rPr>
+        <w:t>-</w:t>
+      </w:r>
+      <w:proofErr w:type="spellStart"/>
+      <w:r>
+        <w:rPr>
+          <w:color w:val="000000" w:themeColor="text1"/>
+        </w:rPr>
+        <w:t>WebServiceProxy</w:t>
+      </w:r>
+      <w:proofErr w:type="spellEnd"/>
+      <w:r>
+        <w:rPr>
+          <w:color w:val="000000" w:themeColor="text1"/>
+        </w:rPr>
+        <w:t xml:space="preserve"> </w:t>
       </w:r>
       <w:r>
         <w:rPr>
@@ -10862,25 +10986,31 @@
         <w:rPr>
           <w:color w:val="000000" w:themeColor="text1"/>
         </w:rPr>
-        <w:t xml:space="preserve">, it </w:t>
-      </w:r>
-      <w:r>
-        <w:rPr>
-          <w:color w:val="000000" w:themeColor="text1"/>
-        </w:rPr>
-        <w:t>allow</w:t>
-      </w:r>
-      <w:r>
-        <w:rPr>
-          <w:color w:val="000000" w:themeColor="text1"/>
-        </w:rPr>
-        <w:t xml:space="preserve">ed me </w:t>
-      </w:r>
-      <w:r>
-        <w:rPr>
-          <w:color w:val="000000" w:themeColor="text1"/>
-        </w:rPr>
-        <w:t>to interact with the</w:t>
+        <w:t xml:space="preserve">, </w:t>
+      </w:r>
+      <w:r>
+        <w:rPr>
+          <w:color w:val="000000" w:themeColor="text1"/>
+        </w:rPr>
+        <w:t xml:space="preserve">which allows for </w:t>
+      </w:r>
+      <w:r>
+        <w:rPr>
+          <w:color w:val="000000" w:themeColor="text1"/>
+        </w:rPr>
+        <w:t>interact</w:t>
+      </w:r>
+      <w:r>
+        <w:rPr>
+          <w:color w:val="000000" w:themeColor="text1"/>
+        </w:rPr>
+        <w:t>ion</w:t>
+      </w:r>
+      <w:r>
+        <w:rPr>
+          <w:color w:val="000000" w:themeColor="text1"/>
+        </w:rPr>
+        <w:t xml:space="preserve"> with the</w:t>
       </w:r>
       <w:r>
         <w:rPr>
@@ -10976,6 +11106,12 @@
         <w:rPr>
           <w:color w:val="000000" w:themeColor="text1"/>
         </w:rPr>
+        <w:t xml:space="preserve">and </w:t>
+      </w:r>
+      <w:r>
+        <w:rPr>
+          <w:color w:val="000000" w:themeColor="text1"/>
+        </w:rPr>
         <w:t xml:space="preserve">store all the project ids, and then loop them back into the next call which </w:t>
       </w:r>
       <w:r>
@@ -11000,13 +11136,97 @@
         <w:rPr>
           <w:color w:val="000000" w:themeColor="text1"/>
         </w:rPr>
-        <w:t xml:space="preserve"> Due every API Token has a call quota per minute I generated a few API keys and added a delay in the loop, not to</w:t>
-      </w:r>
-      <w:r>
-        <w:rPr>
-          <w:color w:val="000000" w:themeColor="text1"/>
-        </w:rPr>
-        <w:t xml:space="preserve"> exceed the call quota.</w:t>
+        <w:t xml:space="preserve"> </w:t>
+      </w:r>
+      <w:r>
+        <w:rPr>
+          <w:color w:val="000000" w:themeColor="text1"/>
+        </w:rPr>
+        <w:t>E</w:t>
+      </w:r>
+      <w:r>
+        <w:rPr>
+          <w:color w:val="000000" w:themeColor="text1"/>
+        </w:rPr>
+        <w:t>very API Token has a call quota per minute</w:t>
+      </w:r>
+      <w:r>
+        <w:rPr>
+          <w:color w:val="000000" w:themeColor="text1"/>
+        </w:rPr>
+        <w:t xml:space="preserve">. Therefor </w:t>
+      </w:r>
+      <w:r>
+        <w:rPr>
+          <w:color w:val="000000" w:themeColor="text1"/>
+        </w:rPr>
+        <w:t>I generated a</w:t>
+      </w:r>
+      <w:r>
+        <w:rPr>
+          <w:color w:val="000000" w:themeColor="text1"/>
+        </w:rPr>
+        <w:t xml:space="preserve"> number of A</w:t>
+      </w:r>
+      <w:r>
+        <w:rPr>
+          <w:color w:val="000000" w:themeColor="text1"/>
+        </w:rPr>
+        <w:t>PI keys</w:t>
+      </w:r>
+      <w:r>
+        <w:rPr>
+          <w:color w:val="000000" w:themeColor="text1"/>
+        </w:rPr>
+        <w:t xml:space="preserve"> so I can </w:t>
+      </w:r>
+      <w:r>
+        <w:rPr>
+          <w:color w:val="000000" w:themeColor="text1"/>
+        </w:rPr>
+        <w:t xml:space="preserve">concurrent calls. I also </w:t>
+      </w:r>
+      <w:r>
+        <w:rPr>
+          <w:color w:val="000000" w:themeColor="text1"/>
+        </w:rPr>
+        <w:t>added delay</w:t>
+      </w:r>
+      <w:r>
+        <w:rPr>
+          <w:color w:val="000000" w:themeColor="text1"/>
+        </w:rPr>
+        <w:t>s</w:t>
+      </w:r>
+      <w:r>
+        <w:rPr>
+          <w:color w:val="000000" w:themeColor="text1"/>
+        </w:rPr>
+        <w:t xml:space="preserve"> in the loop, </w:t>
+      </w:r>
+      <w:r>
+        <w:rPr>
+          <w:color w:val="000000" w:themeColor="text1"/>
+        </w:rPr>
+        <w:t>to avoid</w:t>
+      </w:r>
+      <w:r>
+        <w:rPr>
+          <w:color w:val="000000" w:themeColor="text1"/>
+        </w:rPr>
+        <w:t xml:space="preserve"> exceed</w:t>
+      </w:r>
+      <w:r>
+        <w:rPr>
+          <w:color w:val="000000" w:themeColor="text1"/>
+        </w:rPr>
+        <w:t>ing</w:t>
+      </w:r>
+      <w:r>
+        <w:rPr>
+          <w:color w:val="000000" w:themeColor="text1"/>
+        </w:rPr>
+        <w:t xml:space="preserve"> the call quota.</w:t>
       </w:r>
       <w:r>
         <w:rPr>
@@ -11071,24 +11291,14 @@
       <w:r>
         <w:t xml:space="preserve">Figure </w:t>
       </w:r>
-      <w:r>
-        <w:fldChar w:fldCharType="begin"/>
-      </w:r>
-      <w:r>
-        <w:instrText xml:space="preserve"> SEQ Figure \* ARABIC </w:instrText>
-      </w:r>
-      <w:r>
-        <w:fldChar w:fldCharType="separate"/>
-      </w:r>
-      <w:r>
-        <w:rPr>
-          <w:noProof/>
-        </w:rPr>
-        <w:t>18</w:t>
-      </w:r>
-      <w:r>
-        <w:fldChar w:fldCharType="end"/>
-      </w:r>
+      <w:fldSimple w:instr=" SEQ Figure \* ARABIC ">
+        <w:r>
+          <w:rPr>
+            <w:noProof/>
+          </w:rPr>
+          <w:t>18</w:t>
+        </w:r>
+      </w:fldSimple>
       <w:r>
         <w:t xml:space="preserve">: Code snippet of </w:t>
       </w:r>
@@ -11159,55 +11369,47 @@
       <w:r>
         <w:t xml:space="preserve">Figure </w:t>
       </w:r>
-      <w:r>
-        <w:fldChar w:fldCharType="begin"/>
-      </w:r>
-      <w:r>
-        <w:instrText xml:space="preserve"> SEQ Figure \* ARABIC </w:instrText>
-      </w:r>
-      <w:r>
-        <w:fldChar w:fldCharType="separate"/>
+      <w:fldSimple w:instr=" SEQ Figure \* ARABIC ">
+        <w:r>
+          <w:rPr>
+            <w:noProof/>
+          </w:rPr>
+          <w:t>20</w:t>
+        </w:r>
+      </w:fldSimple>
+      <w:r>
+        <w:t xml:space="preserve">: Screenshot of </w:t>
+      </w:r>
+      <w:r>
+        <w:t xml:space="preserve">Sample </w:t>
+      </w:r>
+      <w:r>
+        <w:t xml:space="preserve">Data from the </w:t>
+      </w:r>
+      <w:proofErr w:type="spellStart"/>
+      <w:r>
+        <w:t>GetProjectFormsList</w:t>
+      </w:r>
+      <w:proofErr w:type="spellEnd"/>
+      <w:r>
+        <w:t>(</w:t>
       </w:r>
       <w:r>
         <w:rPr>
           <w:noProof/>
         </w:rPr>
-        <w:t>20</w:t>
+        <w:t xml:space="preserve"> ) call, returning </w:t>
       </w:r>
       <w:r>
         <w:rPr>
           <w:noProof/>
         </w:rPr>
-        <w:fldChar w:fldCharType="end"/>
-      </w:r>
-      <w:r>
-        <w:t xml:space="preserve">: Screenshot of </w:t>
-      </w:r>
-      <w:r>
-        <w:t xml:space="preserve">Sample </w:t>
-      </w:r>
-      <w:r>
-        <w:t xml:space="preserve">Data from the </w:t>
-      </w:r>
-      <w:r>
-        <w:t>GetProjectFormsList(</w:t>
+        <w:t>ProjectFormsListInformatio</w:t>
       </w:r>
       <w:r>
         <w:rPr>
           <w:noProof/>
         </w:rPr>
-        <w:t xml:space="preserve"> ) call, returning </w:t>
-      </w:r>
-      <w:r>
-        <w:rPr>
-          <w:noProof/>
-        </w:rPr>
-        <w:t>ProjectFormsListInformatio</w:t>
-      </w:r>
-      <w:r>
-        <w:rPr>
-          <w:noProof/>
-        </w:rPr>
         <w:t>n.</w:t>
       </w:r>
     </w:p>
@@ -11218,7 +11420,6 @@
       </w:pPr>
       <w:bookmarkStart w:id="33" w:name="_Toc125661845"/>
       <w:r>
-        <w:lastRenderedPageBreak/>
         <w:t xml:space="preserve">Data </w:t>
       </w:r>
       <w:r>
@@ -11536,27 +11737,14 @@
       <w:r>
         <w:t xml:space="preserve">Figure </w:t>
       </w:r>
-      <w:r>
-        <w:fldChar w:fldCharType="begin"/>
-      </w:r>
-      <w:r>
-        <w:instrText xml:space="preserve"> SEQ Figure \* ARABIC </w:instrText>
-      </w:r>
-      <w:r>
-        <w:fldChar w:fldCharType="separate"/>
-      </w:r>
-      <w:r>
-        <w:rPr>
-          <w:noProof/>
-        </w:rPr>
-        <w:t>21</w:t>
-      </w:r>
-      <w:r>
-        <w:rPr>
-          <w:noProof/>
-        </w:rPr>
-        <w:fldChar w:fldCharType="end"/>
-      </w:r>
+      <w:fldSimple w:instr=" SEQ Figure \* ARABIC ">
+        <w:r>
+          <w:rPr>
+            <w:noProof/>
+          </w:rPr>
+          <w:t>21</w:t>
+        </w:r>
+      </w:fldSimple>
       <w:r>
         <w:t>: Sample Code of writing a file to Sharepoint Online</w:t>
       </w:r>
@@ -11622,27 +11810,14 @@
       <w:r>
         <w:t xml:space="preserve">Figure </w:t>
       </w:r>
-      <w:r>
-        <w:fldChar w:fldCharType="begin"/>
-      </w:r>
-      <w:r>
-        <w:instrText xml:space="preserve"> SEQ Figure \* ARABIC </w:instrText>
-      </w:r>
-      <w:r>
-        <w:fldChar w:fldCharType="separate"/>
-      </w:r>
-      <w:r>
-        <w:rPr>
-          <w:noProof/>
-        </w:rPr>
-        <w:t>22</w:t>
-      </w:r>
-      <w:r>
-        <w:rPr>
-          <w:noProof/>
-        </w:rPr>
-        <w:fldChar w:fldCharType="end"/>
-      </w:r>
+      <w:fldSimple w:instr=" SEQ Figure \* ARABIC ">
+        <w:r>
+          <w:rPr>
+            <w:noProof/>
+          </w:rPr>
+          <w:t>22</w:t>
+        </w:r>
+      </w:fldSimple>
       <w:r>
         <w:t>: Screenshot of successfully writing the data to Sharepoint Online in PowerShell</w:t>
       </w:r>

</xml_diff>

<commit_message>
Minor updates to all scripts
</commit_message>
<xml_diff>
--- a/KPI PROCESS IMPROVEMENT Interim report.docx
+++ b/KPI PROCESS IMPROVEMENT Interim report.docx
@@ -4018,10 +4018,10 @@
             <v:path o:extrusionok="f" gradientshapeok="t" o:connecttype="rect"/>
             <o:lock v:ext="edit" aspectratio="t"/>
           </v:shapetype>
-          <v:shape id="_x0000_i1025" type="#_x0000_t75" style="width:410.4pt;height:266.4pt" o:ole="">
+          <v:shape id="_x0000_i1025" type="#_x0000_t75" style="width:410.25pt;height:266.25pt" o:ole="">
             <v:imagedata r:id="rId10" o:title=""/>
           </v:shape>
-          <o:OLEObject Type="Embed" ProgID="Visio.Drawing.15" ShapeID="_x0000_i1025" DrawAspect="Content" ObjectID="_1736599022" r:id="rId11"/>
+          <o:OLEObject Type="Embed" ProgID="Visio.Drawing.15" ShapeID="_x0000_i1025" DrawAspect="Content" ObjectID="_1736751014" r:id="rId11"/>
         </w:object>
       </w:r>
     </w:p>
@@ -5001,11 +5001,19 @@
         </w:rPr>
         <w:t xml:space="preserve">Reworks and </w:t>
       </w:r>
+      <w:proofErr w:type="gramStart"/>
       <w:r>
         <w:rPr>
           <w:color w:val="FF0000"/>
         </w:rPr>
-        <w:t>Expand a bit more in these</w:t>
+        <w:t>Expand</w:t>
+      </w:r>
+      <w:proofErr w:type="gramEnd"/>
+      <w:r>
+        <w:rPr>
+          <w:color w:val="FF0000"/>
+        </w:rPr>
+        <w:t xml:space="preserve"> a bit more in these</w:t>
       </w:r>
     </w:p>
     <w:p>
@@ -5627,6 +5635,7 @@
         </w:rPr>
         <w:t xml:space="preserve">echnologies, </w:t>
       </w:r>
+      <w:proofErr w:type="gramStart"/>
       <w:r>
         <w:rPr>
           <w:color w:val="000000" w:themeColor="text1"/>
@@ -5637,7 +5646,14 @@
         <w:rPr>
           <w:color w:val="000000" w:themeColor="text1"/>
         </w:rPr>
-        <w:t xml:space="preserve">ools and </w:t>
+        <w:t>ools</w:t>
+      </w:r>
+      <w:proofErr w:type="gramEnd"/>
+      <w:r>
+        <w:rPr>
+          <w:color w:val="000000" w:themeColor="text1"/>
+        </w:rPr>
+        <w:t xml:space="preserve"> and </w:t>
       </w:r>
       <w:r>
         <w:rPr>
@@ -6424,10 +6440,10 @@
       </w:pPr>
       <w:r>
         <w:object w:dxaOrig="12624" w:dyaOrig="1884" w14:anchorId="6F1B2D7F">
-          <v:shape id="_x0000_i1026" type="#_x0000_t75" style="width:453.6pt;height:64.8pt" o:ole="">
+          <v:shape id="_x0000_i1026" type="#_x0000_t75" style="width:453.75pt;height:64.5pt" o:ole="">
             <v:imagedata r:id="rId15" o:title=""/>
           </v:shape>
-          <o:OLEObject Type="Embed" ProgID="Visio.Drawing.15" ShapeID="_x0000_i1026" DrawAspect="Content" ObjectID="_1736599023" r:id="rId16"/>
+          <o:OLEObject Type="Embed" ProgID="Visio.Drawing.15" ShapeID="_x0000_i1026" DrawAspect="Content" ObjectID="_1736751015" r:id="rId16"/>
         </w:object>
       </w:r>
     </w:p>
@@ -6491,7 +6507,7 @@
           <v:shape id="_x0000_i1027" type="#_x0000_t75" style="width:324pt;height:252pt" o:ole="">
             <v:imagedata r:id="rId17" o:title=""/>
           </v:shape>
-          <o:OLEObject Type="Embed" ProgID="Visio.Drawing.15" ShapeID="_x0000_i1027" DrawAspect="Content" ObjectID="_1736599024" r:id="rId18"/>
+          <o:OLEObject Type="Embed" ProgID="Visio.Drawing.15" ShapeID="_x0000_i1027" DrawAspect="Content" ObjectID="_1736751016" r:id="rId18"/>
         </w:object>
       </w:r>
     </w:p>
@@ -6820,7 +6836,15 @@
         <w:t xml:space="preserve"> and any other technologies </w:t>
       </w:r>
       <w:r>
-        <w:t>linked, researched or discovered during the project development process.</w:t>
+        <w:t xml:space="preserve">linked, </w:t>
+      </w:r>
+      <w:proofErr w:type="gramStart"/>
+      <w:r>
+        <w:t>researched</w:t>
+      </w:r>
+      <w:proofErr w:type="gramEnd"/>
+      <w:r>
+        <w:t xml:space="preserve"> or discovered during the project development process.</w:t>
       </w:r>
       <w:r>
         <w:t xml:space="preserve"> The key drivers for deciding the scripting language </w:t>
@@ -6837,12 +6861,14 @@
       <w:r>
         <w:t xml:space="preserve">quickly and cost effective the solution could be put into productivity. There was no direction from the internal supervisor in relation </w:t>
       </w:r>
+      <w:proofErr w:type="gramStart"/>
       <w:r>
         <w:t>to cho</w:t>
       </w:r>
       <w:r>
         <w:t>ice</w:t>
       </w:r>
+      <w:proofErr w:type="gramEnd"/>
       <w:r>
         <w:t xml:space="preserve"> </w:t>
       </w:r>
@@ -7428,9 +7454,11 @@
       <w:r>
         <w:t xml:space="preserve"> example Node JS, </w:t>
       </w:r>
+      <w:proofErr w:type="gramStart"/>
       <w:r>
         <w:t>PowerShell</w:t>
       </w:r>
+      <w:proofErr w:type="gramEnd"/>
       <w:r>
         <w:t xml:space="preserve"> or Python. </w:t>
       </w:r>
@@ -9217,12 +9245,17 @@
         <w:t xml:space="preserve"> the </w:t>
       </w:r>
       <w:proofErr w:type="spellStart"/>
+      <w:proofErr w:type="gramStart"/>
       <w:r>
         <w:t>GetProjectFormsList</w:t>
       </w:r>
       <w:proofErr w:type="spellEnd"/>
       <w:r>
-        <w:t>() has a point quota of 10, so this would mean</w:t>
+        <w:t>(</w:t>
+      </w:r>
+      <w:proofErr w:type="gramEnd"/>
+      <w:r>
+        <w:t>) has a point quota of 10, so this would mean</w:t>
       </w:r>
       <w:r>
         <w:t xml:space="preserve">s </w:t>
@@ -10948,32 +10981,24 @@
         </w:rPr>
         <w:t xml:space="preserve">he </w:t>
       </w:r>
+      <w:r>
+        <w:rPr>
+          <w:color w:val="000000" w:themeColor="text1"/>
+        </w:rPr>
+        <w:t>New-</w:t>
+      </w:r>
       <w:proofErr w:type="spellStart"/>
       <w:r>
         <w:rPr>
           <w:color w:val="000000" w:themeColor="text1"/>
         </w:rPr>
-        <w:t>New</w:t>
+        <w:t>WebServiceProxy</w:t>
       </w:r>
       <w:proofErr w:type="spellEnd"/>
       <w:r>
         <w:rPr>
           <w:color w:val="000000" w:themeColor="text1"/>
         </w:rPr>
-        <w:t>-</w:t>
-      </w:r>
-      <w:proofErr w:type="spellStart"/>
-      <w:r>
-        <w:rPr>
-          <w:color w:val="000000" w:themeColor="text1"/>
-        </w:rPr>
-        <w:t>WebServiceProxy</w:t>
-      </w:r>
-      <w:proofErr w:type="spellEnd"/>
-      <w:r>
-        <w:rPr>
-          <w:color w:val="000000" w:themeColor="text1"/>
-        </w:rPr>
         <w:t xml:space="preserve"> </w:t>
       </w:r>
       <w:r>
@@ -11180,11 +11205,19 @@
         </w:rPr>
         <w:t xml:space="preserve"> so I can </w:t>
       </w:r>
-      <w:r>
-        <w:rPr>
-          <w:color w:val="000000" w:themeColor="text1"/>
-        </w:rPr>
-        <w:t xml:space="preserve">concurrent calls. I also </w:t>
+      <w:proofErr w:type="gramStart"/>
+      <w:r>
+        <w:rPr>
+          <w:color w:val="000000" w:themeColor="text1"/>
+        </w:rPr>
+        <w:t>concurrent</w:t>
+      </w:r>
+      <w:proofErr w:type="gramEnd"/>
+      <w:r>
+        <w:rPr>
+          <w:color w:val="000000" w:themeColor="text1"/>
+        </w:rPr>
+        <w:t xml:space="preserve"> calls. I also </w:t>
       </w:r>
       <w:r>
         <w:rPr>
@@ -11387,6 +11420,7 @@
         <w:t xml:space="preserve">Data from the </w:t>
       </w:r>
       <w:proofErr w:type="spellStart"/>
+      <w:proofErr w:type="gramStart"/>
       <w:r>
         <w:t>GetProjectFormsList</w:t>
       </w:r>
@@ -11398,7 +11432,14 @@
         <w:rPr>
           <w:noProof/>
         </w:rPr>
-        <w:t xml:space="preserve"> ) call, returning </w:t>
+        <w:t xml:space="preserve"> )</w:t>
+      </w:r>
+      <w:proofErr w:type="gramEnd"/>
+      <w:r>
+        <w:rPr>
+          <w:noProof/>
+        </w:rPr>
+        <w:t xml:space="preserve"> call, returning </w:t>
       </w:r>
       <w:r>
         <w:rPr>
@@ -11971,6 +12012,16 @@
       </w:r>
       <w:bookmarkEnd w:id="40"/>
     </w:p>
+    <w:p/>
+    <w:p>
+      <w:r>
+        <w:t xml:space="preserve">Eir for Katarzyna </w:t>
+      </w:r>
+      <w:r>
+        <w:t xml:space="preserve">– Ideas </w:t>
+      </w:r>
+    </w:p>
+    <w:p/>
     <w:p>
       <w:r>
         <w:rPr>
@@ -12052,6 +12103,14 @@
         <w:t>PDF files and images</w:t>
       </w:r>
     </w:p>
+    <w:p>
+      <w:r>
+        <w:lastRenderedPageBreak/>
+        <w:t>Ideas User Interface</w:t>
+      </w:r>
+    </w:p>
+    <w:p/>
+    <w:p/>
     <w:p>
       <w:pPr>
         <w:pStyle w:val="Heading1"/>

</xml_diff>

<commit_message>
Starting to get started with DAX
</commit_message>
<xml_diff>
--- a/KPI PROCESS IMPROVEMENT Interim report.docx
+++ b/KPI PROCESS IMPROVEMENT Interim report.docx
@@ -597,6 +597,7 @@
                                     <w:dataBinding w:prefixMappings="xmlns:ns0='http://purl.org/dc/elements/1.1/' xmlns:ns1='http://schemas.openxmlformats.org/package/2006/metadata/core-properties' " w:xpath="/ns1:coreProperties[1]/ns0:title[1]" w:storeItemID="{6C3C8BC8-F283-45AE-878A-BAB7291924A1}"/>
                                     <w:text w:multiLine="1"/>
                                   </w:sdtPr>
+                                  <w:sdtEndPr/>
                                   <w:sdtContent>
                                     <w:r>
                                       <w:rPr>
@@ -623,6 +624,7 @@
                                   <w:dataBinding w:prefixMappings="xmlns:ns0='http://purl.org/dc/elements/1.1/' xmlns:ns1='http://schemas.openxmlformats.org/package/2006/metadata/core-properties' " w:xpath="/ns1:coreProperties[1]/ns0:subject[1]" w:storeItemID="{6C3C8BC8-F283-45AE-878A-BAB7291924A1}"/>
                                   <w:text/>
                                 </w:sdtPr>
+                                <w:sdtEndPr/>
                                 <w:sdtContent>
                                   <w:p>
                                     <w:pPr>
@@ -3936,10 +3938,10 @@
             <v:path o:extrusionok="f" gradientshapeok="t" o:connecttype="rect"/>
             <o:lock v:ext="edit" aspectratio="t"/>
           </v:shapetype>
-          <v:shape id="_x0000_i1025" type="#_x0000_t75" style="width:410.4pt;height:266.4pt" o:ole="">
+          <v:shape id="_x0000_i1025" type="#_x0000_t75" style="width:410.25pt;height:266.25pt" o:ole="">
             <v:imagedata r:id="rId10" o:title=""/>
           </v:shape>
-          <o:OLEObject Type="Embed" ProgID="Visio.Drawing.15" ShapeID="_x0000_i1025" DrawAspect="Content" ObjectID="_1736937796" r:id="rId11"/>
+          <o:OLEObject Type="Embed" ProgID="Visio.Drawing.15" ShapeID="_x0000_i1025" DrawAspect="Content" ObjectID="_1737280226" r:id="rId11"/>
         </w:object>
       </w:r>
     </w:p>
@@ -4576,7 +4578,15 @@
         <w:jc w:val="center"/>
       </w:pPr>
       <w:r>
-        <w:t>Figure 2:Sample view of Fieldview mobile form</w:t>
+        <w:t xml:space="preserve">Figure </w:t>
+      </w:r>
+      <w:proofErr w:type="gramStart"/>
+      <w:r>
+        <w:t>2:Sample</w:t>
+      </w:r>
+      <w:proofErr w:type="gramEnd"/>
+      <w:r>
+        <w:t xml:space="preserve"> view of Fieldview mobile form</w:t>
       </w:r>
     </w:p>
     <w:p>
@@ -4638,7 +4648,15 @@
         <w:jc w:val="center"/>
       </w:pPr>
       <w:r>
-        <w:t>Figure 3:Sample view of the Fieldview widget reports</w:t>
+        <w:t xml:space="preserve">Figure </w:t>
+      </w:r>
+      <w:proofErr w:type="gramStart"/>
+      <w:r>
+        <w:t>3:Sample</w:t>
+      </w:r>
+      <w:proofErr w:type="gramEnd"/>
+      <w:r>
+        <w:t xml:space="preserve"> view of the Fieldview widget reports</w:t>
       </w:r>
     </w:p>
     <w:p>
@@ -5180,6 +5198,7 @@
         </w:rPr>
         <w:t xml:space="preserve">echnologies, </w:t>
       </w:r>
+      <w:proofErr w:type="gramStart"/>
       <w:r>
         <w:rPr>
           <w:color w:val="000000" w:themeColor="text1"/>
@@ -5190,7 +5209,14 @@
         <w:rPr>
           <w:color w:val="000000" w:themeColor="text1"/>
         </w:rPr>
-        <w:t xml:space="preserve">ools and </w:t>
+        <w:t>ools</w:t>
+      </w:r>
+      <w:proofErr w:type="gramEnd"/>
+      <w:r>
+        <w:rPr>
+          <w:color w:val="000000" w:themeColor="text1"/>
+        </w:rPr>
+        <w:t xml:space="preserve"> and </w:t>
       </w:r>
       <w:r>
         <w:rPr>
@@ -6093,10 +6119,10 @@
       </w:pPr>
       <w:r>
         <w:object w:dxaOrig="12624" w:dyaOrig="1884" w14:anchorId="6F1B2D7F">
-          <v:shape id="_x0000_i1026" type="#_x0000_t75" style="width:453.6pt;height:64.8pt" o:ole="">
+          <v:shape id="_x0000_i1026" type="#_x0000_t75" style="width:453.75pt;height:64.5pt" o:ole="">
             <v:imagedata r:id="rId15" o:title=""/>
           </v:shape>
-          <o:OLEObject Type="Embed" ProgID="Visio.Drawing.15" ShapeID="_x0000_i1026" DrawAspect="Content" ObjectID="_1736937797" r:id="rId16"/>
+          <o:OLEObject Type="Embed" ProgID="Visio.Drawing.15" ShapeID="_x0000_i1026" DrawAspect="Content" ObjectID="_1737280227" r:id="rId16"/>
         </w:object>
       </w:r>
     </w:p>
@@ -6108,14 +6134,27 @@
       <w:r>
         <w:t xml:space="preserve">Figure </w:t>
       </w:r>
-      <w:fldSimple w:instr=" SEQ Figure \* ARABIC ">
-        <w:r>
-          <w:rPr>
-            <w:noProof/>
-          </w:rPr>
-          <w:t>5</w:t>
-        </w:r>
-      </w:fldSimple>
+      <w:r>
+        <w:fldChar w:fldCharType="begin"/>
+      </w:r>
+      <w:r>
+        <w:instrText xml:space="preserve"> SEQ Figure \* ARABIC </w:instrText>
+      </w:r>
+      <w:r>
+        <w:fldChar w:fldCharType="separate"/>
+      </w:r>
+      <w:r>
+        <w:rPr>
+          <w:noProof/>
+        </w:rPr>
+        <w:t>5</w:t>
+      </w:r>
+      <w:r>
+        <w:rPr>
+          <w:noProof/>
+        </w:rPr>
+        <w:fldChar w:fldCharType="end"/>
+      </w:r>
       <w:r>
         <w:t xml:space="preserve">: </w:t>
       </w:r>
@@ -6214,7 +6253,7 @@
           <v:shape id="_x0000_i1027" type="#_x0000_t75" style="width:324pt;height:252pt" o:ole="">
             <v:imagedata r:id="rId17" o:title=""/>
           </v:shape>
-          <o:OLEObject Type="Embed" ProgID="Visio.Drawing.15" ShapeID="_x0000_i1027" DrawAspect="Content" ObjectID="_1736937798" r:id="rId18"/>
+          <o:OLEObject Type="Embed" ProgID="Visio.Drawing.15" ShapeID="_x0000_i1027" DrawAspect="Content" ObjectID="_1737280228" r:id="rId18"/>
         </w:object>
       </w:r>
     </w:p>
@@ -6226,14 +6265,27 @@
       <w:r>
         <w:t xml:space="preserve">Figure </w:t>
       </w:r>
-      <w:fldSimple w:instr=" SEQ Figure \* ARABIC ">
-        <w:r>
-          <w:rPr>
-            <w:noProof/>
-          </w:rPr>
-          <w:t>6</w:t>
-        </w:r>
-      </w:fldSimple>
+      <w:r>
+        <w:fldChar w:fldCharType="begin"/>
+      </w:r>
+      <w:r>
+        <w:instrText xml:space="preserve"> SEQ Figure \* ARABIC </w:instrText>
+      </w:r>
+      <w:r>
+        <w:fldChar w:fldCharType="separate"/>
+      </w:r>
+      <w:r>
+        <w:rPr>
+          <w:noProof/>
+        </w:rPr>
+        <w:t>6</w:t>
+      </w:r>
+      <w:r>
+        <w:rPr>
+          <w:noProof/>
+        </w:rPr>
+        <w:fldChar w:fldCharType="end"/>
+      </w:r>
       <w:r>
         <w:t>:</w:t>
       </w:r>
@@ -6611,7 +6663,15 @@
         <w:t xml:space="preserve"> and any other technologies </w:t>
       </w:r>
       <w:r>
-        <w:t>linked, researched or discovered during the project development process.</w:t>
+        <w:t xml:space="preserve">linked, </w:t>
+      </w:r>
+      <w:proofErr w:type="gramStart"/>
+      <w:r>
+        <w:t>researched</w:t>
+      </w:r>
+      <w:proofErr w:type="gramEnd"/>
+      <w:r>
+        <w:t xml:space="preserve"> or discovered during the project development process.</w:t>
       </w:r>
       <w:r>
         <w:t xml:space="preserve"> The key drivers for deciding the scripting language </w:t>
@@ -6859,7 +6919,21 @@
         <w:rPr>
           <w:color w:val="000000" w:themeColor="text1"/>
         </w:rPr>
-        <w:t>(AltexSoft, n.d.)</w:t>
+        <w:t>(</w:t>
+      </w:r>
+      <w:proofErr w:type="spellStart"/>
+      <w:r>
+        <w:rPr>
+          <w:color w:val="000000" w:themeColor="text1"/>
+        </w:rPr>
+        <w:t>AltexSoft</w:t>
+      </w:r>
+      <w:proofErr w:type="spellEnd"/>
+      <w:r>
+        <w:rPr>
+          <w:color w:val="000000" w:themeColor="text1"/>
+        </w:rPr>
+        <w:t>, n.d.)</w:t>
       </w:r>
       <w:r>
         <w:rPr>
@@ -7093,9 +7167,11 @@
       <w:r>
         <w:t xml:space="preserve"> example Node JS, </w:t>
       </w:r>
+      <w:proofErr w:type="gramStart"/>
       <w:r>
         <w:t>PowerShell</w:t>
       </w:r>
+      <w:proofErr w:type="gramEnd"/>
       <w:r>
         <w:t xml:space="preserve"> or Python. </w:t>
       </w:r>
@@ -7158,7 +7234,15 @@
         <w:t xml:space="preserve"> </w:t>
       </w:r>
       <w:r>
-        <w:t>(sdwheeler, n.d.)</w:t>
+        <w:t>(</w:t>
+      </w:r>
+      <w:proofErr w:type="spellStart"/>
+      <w:r>
+        <w:t>sdwheeler</w:t>
+      </w:r>
+      <w:proofErr w:type="spellEnd"/>
+      <w:r>
+        <w:t>, n.d.)</w:t>
       </w:r>
       <w:r>
         <w:t xml:space="preserve"> </w:t>
@@ -7337,13 +7421,29 @@
         <w:t>languages</w:t>
       </w:r>
       <w:r>
-        <w:t>, for example PowerShell, Python, VBScript and JavaScript</w:t>
+        <w:t xml:space="preserve">, for example PowerShell, Python, </w:t>
+      </w:r>
+      <w:proofErr w:type="gramStart"/>
+      <w:r>
+        <w:t>VBScript</w:t>
+      </w:r>
+      <w:proofErr w:type="gramEnd"/>
+      <w:r>
+        <w:t xml:space="preserve"> and JavaScript</w:t>
       </w:r>
       <w:r>
         <w:t xml:space="preserve"> </w:t>
       </w:r>
       <w:r>
-        <w:t>(georgiostrantzas, n.d.)</w:t>
+        <w:t>(</w:t>
+      </w:r>
+      <w:proofErr w:type="spellStart"/>
+      <w:r>
+        <w:t>georgiostrantzas</w:t>
+      </w:r>
+      <w:proofErr w:type="spellEnd"/>
+      <w:r>
+        <w:t>, n.d.)</w:t>
       </w:r>
       <w:r>
         <w:t>.</w:t>
@@ -7351,10 +7451,319 @@
     </w:p>
     <w:p>
       <w:pPr>
-        <w:rPr>
-          <w:rStyle w:val="Hyperlink"/>
-        </w:rPr>
-      </w:pPr>
+        <w:pStyle w:val="ListParagraph"/>
+      </w:pPr>
+    </w:p>
+    <w:p>
+      <w:pPr>
+        <w:pStyle w:val="Heading2"/>
+      </w:pPr>
+      <w:r>
+        <w:lastRenderedPageBreak/>
+        <w:t>DAX</w:t>
+      </w:r>
+    </w:p>
+    <w:p>
+      <w:pPr>
+        <w:pStyle w:val="Heading2"/>
+        <w:rPr>
+          <w:rFonts w:asciiTheme="minorHAnsi" w:eastAsiaTheme="minorHAnsi" w:hAnsiTheme="minorHAnsi" w:cstheme="minorBidi"/>
+          <w:color w:val="FF0000"/>
+          <w:sz w:val="22"/>
+          <w:szCs w:val="22"/>
+        </w:rPr>
+      </w:pPr>
+      <w:r>
+        <w:rPr>
+          <w:rFonts w:asciiTheme="minorHAnsi" w:eastAsiaTheme="minorHAnsi" w:hAnsiTheme="minorHAnsi" w:cstheme="minorBidi"/>
+          <w:color w:val="FF0000"/>
+          <w:sz w:val="22"/>
+          <w:szCs w:val="22"/>
+        </w:rPr>
+        <w:t>Data Analysis Expressions (DAX) is a formula expression language used in Analysis Services, Power BI, and Power Pivot in Excel. DAX formulas include functions, operators, and values to perform advanced calculations and queries on data in related tables and columns in tabular data models.</w:t>
+      </w:r>
+    </w:p>
+    <w:p>
+      <w:pPr>
+        <w:pStyle w:val="Heading2"/>
+        <w:rPr>
+          <w:rFonts w:asciiTheme="minorHAnsi" w:eastAsiaTheme="minorHAnsi" w:hAnsiTheme="minorHAnsi" w:cstheme="minorBidi"/>
+          <w:color w:val="FF0000"/>
+          <w:sz w:val="22"/>
+          <w:szCs w:val="22"/>
+        </w:rPr>
+      </w:pPr>
+    </w:p>
+    <w:p>
+      <w:pPr>
+        <w:pStyle w:val="Heading2"/>
+        <w:rPr>
+          <w:rFonts w:asciiTheme="minorHAnsi" w:eastAsiaTheme="minorHAnsi" w:hAnsiTheme="minorHAnsi" w:cstheme="minorBidi"/>
+          <w:color w:val="FF0000"/>
+          <w:sz w:val="22"/>
+          <w:szCs w:val="22"/>
+        </w:rPr>
+      </w:pPr>
+      <w:r>
+        <w:rPr>
+          <w:rFonts w:asciiTheme="minorHAnsi" w:eastAsiaTheme="minorHAnsi" w:hAnsiTheme="minorHAnsi" w:cstheme="minorBidi"/>
+          <w:color w:val="FF0000"/>
+          <w:sz w:val="22"/>
+          <w:szCs w:val="22"/>
+        </w:rPr>
+        <w:t xml:space="preserve">This article provides only a basic introduction to the most important concepts in DAX. It describes DAX as it applies to all the products that use it. Some functionality may not apply to certain products or use cases. Refer to your product's documentation describing its </w:t>
+      </w:r>
+      <w:proofErr w:type="gramStart"/>
+      <w:r>
+        <w:rPr>
+          <w:rFonts w:asciiTheme="minorHAnsi" w:eastAsiaTheme="minorHAnsi" w:hAnsiTheme="minorHAnsi" w:cstheme="minorBidi"/>
+          <w:color w:val="FF0000"/>
+          <w:sz w:val="22"/>
+          <w:szCs w:val="22"/>
+        </w:rPr>
+        <w:t>particular implementation</w:t>
+      </w:r>
+      <w:proofErr w:type="gramEnd"/>
+      <w:r>
+        <w:rPr>
+          <w:rFonts w:asciiTheme="minorHAnsi" w:eastAsiaTheme="minorHAnsi" w:hAnsiTheme="minorHAnsi" w:cstheme="minorBidi"/>
+          <w:color w:val="FF0000"/>
+          <w:sz w:val="22"/>
+          <w:szCs w:val="22"/>
+        </w:rPr>
+        <w:t xml:space="preserve"> of DAX.</w:t>
+      </w:r>
+    </w:p>
+    <w:p>
+      <w:pPr>
+        <w:pStyle w:val="Heading2"/>
+        <w:rPr>
+          <w:rFonts w:asciiTheme="minorHAnsi" w:eastAsiaTheme="minorHAnsi" w:hAnsiTheme="minorHAnsi" w:cstheme="minorBidi"/>
+          <w:color w:val="FF0000"/>
+          <w:sz w:val="22"/>
+          <w:szCs w:val="22"/>
+        </w:rPr>
+      </w:pPr>
+    </w:p>
+    <w:p>
+      <w:pPr>
+        <w:pStyle w:val="Heading2"/>
+        <w:rPr>
+          <w:rFonts w:asciiTheme="minorHAnsi" w:eastAsiaTheme="minorHAnsi" w:hAnsiTheme="minorHAnsi" w:cstheme="minorBidi"/>
+          <w:color w:val="FF0000"/>
+          <w:sz w:val="22"/>
+          <w:szCs w:val="22"/>
+        </w:rPr>
+      </w:pPr>
+      <w:r>
+        <w:rPr>
+          <w:rFonts w:asciiTheme="minorHAnsi" w:eastAsiaTheme="minorHAnsi" w:hAnsiTheme="minorHAnsi" w:cstheme="minorBidi"/>
+          <w:color w:val="FF0000"/>
+          <w:sz w:val="22"/>
+          <w:szCs w:val="22"/>
+        </w:rPr>
+        <w:t>Calculations</w:t>
+      </w:r>
+    </w:p>
+    <w:p>
+      <w:pPr>
+        <w:pStyle w:val="Heading2"/>
+        <w:rPr>
+          <w:rFonts w:asciiTheme="minorHAnsi" w:eastAsiaTheme="minorHAnsi" w:hAnsiTheme="minorHAnsi" w:cstheme="minorBidi"/>
+          <w:color w:val="FF0000"/>
+          <w:sz w:val="22"/>
+          <w:szCs w:val="22"/>
+        </w:rPr>
+      </w:pPr>
+      <w:r>
+        <w:rPr>
+          <w:rFonts w:asciiTheme="minorHAnsi" w:eastAsiaTheme="minorHAnsi" w:hAnsiTheme="minorHAnsi" w:cstheme="minorBidi"/>
+          <w:color w:val="FF0000"/>
+          <w:sz w:val="22"/>
+          <w:szCs w:val="22"/>
+        </w:rPr>
+        <w:t>DAX formulas are used in measures, calculated columns, calculated tables, and row-level security.</w:t>
+      </w:r>
+    </w:p>
+    <w:p>
+      <w:pPr>
+        <w:pStyle w:val="Heading2"/>
+        <w:rPr>
+          <w:rFonts w:asciiTheme="minorHAnsi" w:eastAsiaTheme="minorHAnsi" w:hAnsiTheme="minorHAnsi" w:cstheme="minorBidi"/>
+          <w:color w:val="FF0000"/>
+          <w:sz w:val="22"/>
+          <w:szCs w:val="22"/>
+        </w:rPr>
+      </w:pPr>
+    </w:p>
+    <w:p>
+      <w:pPr>
+        <w:pStyle w:val="Heading2"/>
+        <w:rPr>
+          <w:rFonts w:asciiTheme="minorHAnsi" w:eastAsiaTheme="minorHAnsi" w:hAnsiTheme="minorHAnsi" w:cstheme="minorBidi"/>
+          <w:color w:val="FF0000"/>
+          <w:sz w:val="22"/>
+          <w:szCs w:val="22"/>
+        </w:rPr>
+      </w:pPr>
+      <w:r>
+        <w:rPr>
+          <w:rFonts w:asciiTheme="minorHAnsi" w:eastAsiaTheme="minorHAnsi" w:hAnsiTheme="minorHAnsi" w:cstheme="minorBidi"/>
+          <w:color w:val="FF0000"/>
+          <w:sz w:val="22"/>
+          <w:szCs w:val="22"/>
+        </w:rPr>
+        <w:t>Measures</w:t>
+      </w:r>
+    </w:p>
+    <w:p>
+      <w:pPr>
+        <w:pStyle w:val="Heading2"/>
+        <w:rPr>
+          <w:rFonts w:asciiTheme="minorHAnsi" w:eastAsiaTheme="minorHAnsi" w:hAnsiTheme="minorHAnsi" w:cstheme="minorBidi"/>
+          <w:color w:val="FF0000"/>
+          <w:sz w:val="22"/>
+          <w:szCs w:val="22"/>
+        </w:rPr>
+      </w:pPr>
+      <w:r>
+        <w:rPr>
+          <w:rFonts w:asciiTheme="minorHAnsi" w:eastAsiaTheme="minorHAnsi" w:hAnsiTheme="minorHAnsi" w:cstheme="minorBidi"/>
+          <w:color w:val="FF0000"/>
+          <w:sz w:val="22"/>
+          <w:szCs w:val="22"/>
+        </w:rPr>
+        <w:t>Measures are dynamic calculation formulas where the results change depending on context. Measures are used in reporting that support combining and filtering model data by using multiple attributes such as a Power BI report or Excel PivotTable or PivotChart. Measures are created by using the DAX formula bar in the model designer.</w:t>
+      </w:r>
+    </w:p>
+    <w:p>
+      <w:pPr>
+        <w:pStyle w:val="Heading2"/>
+        <w:rPr>
+          <w:rFonts w:asciiTheme="minorHAnsi" w:eastAsiaTheme="minorHAnsi" w:hAnsiTheme="minorHAnsi" w:cstheme="minorBidi"/>
+          <w:color w:val="FF0000"/>
+          <w:sz w:val="22"/>
+          <w:szCs w:val="22"/>
+        </w:rPr>
+      </w:pPr>
+    </w:p>
+    <w:p>
+      <w:pPr>
+        <w:pStyle w:val="Heading2"/>
+        <w:rPr>
+          <w:rFonts w:asciiTheme="minorHAnsi" w:eastAsiaTheme="minorHAnsi" w:hAnsiTheme="minorHAnsi" w:cstheme="minorBidi"/>
+          <w:color w:val="FF0000"/>
+          <w:sz w:val="22"/>
+          <w:szCs w:val="22"/>
+        </w:rPr>
+      </w:pPr>
+      <w:r>
+        <w:rPr>
+          <w:rFonts w:asciiTheme="minorHAnsi" w:eastAsiaTheme="minorHAnsi" w:hAnsiTheme="minorHAnsi" w:cstheme="minorBidi"/>
+          <w:color w:val="FF0000"/>
+          <w:sz w:val="22"/>
+          <w:szCs w:val="22"/>
+        </w:rPr>
+        <w:t xml:space="preserve">A formula in a measure can use standard aggregation functions automatically created by using the </w:t>
+      </w:r>
+      <w:proofErr w:type="spellStart"/>
+      <w:r>
+        <w:rPr>
+          <w:rFonts w:asciiTheme="minorHAnsi" w:eastAsiaTheme="minorHAnsi" w:hAnsiTheme="minorHAnsi" w:cstheme="minorBidi"/>
+          <w:color w:val="FF0000"/>
+          <w:sz w:val="22"/>
+          <w:szCs w:val="22"/>
+        </w:rPr>
+        <w:t>Autosum</w:t>
+      </w:r>
+      <w:proofErr w:type="spellEnd"/>
+      <w:r>
+        <w:rPr>
+          <w:rFonts w:asciiTheme="minorHAnsi" w:eastAsiaTheme="minorHAnsi" w:hAnsiTheme="minorHAnsi" w:cstheme="minorBidi"/>
+          <w:color w:val="FF0000"/>
+          <w:sz w:val="22"/>
+          <w:szCs w:val="22"/>
+        </w:rPr>
+        <w:t xml:space="preserve"> feature, such as COUNT or SUM, or you can define your own formula by using the DAX formula bar. Named measures can be passed as an argument to other measures.</w:t>
+      </w:r>
+    </w:p>
+    <w:p>
+      <w:pPr>
+        <w:pStyle w:val="Heading2"/>
+        <w:rPr>
+          <w:rFonts w:asciiTheme="minorHAnsi" w:eastAsiaTheme="minorHAnsi" w:hAnsiTheme="minorHAnsi" w:cstheme="minorBidi"/>
+          <w:color w:val="FF0000"/>
+          <w:sz w:val="22"/>
+          <w:szCs w:val="22"/>
+        </w:rPr>
+      </w:pPr>
+    </w:p>
+    <w:p>
+      <w:pPr>
+        <w:pStyle w:val="Heading2"/>
+        <w:rPr>
+          <w:rFonts w:asciiTheme="minorHAnsi" w:eastAsiaTheme="minorHAnsi" w:hAnsiTheme="minorHAnsi" w:cstheme="minorBidi"/>
+          <w:color w:val="FF0000"/>
+          <w:sz w:val="22"/>
+          <w:szCs w:val="22"/>
+        </w:rPr>
+      </w:pPr>
+      <w:r>
+        <w:rPr>
+          <w:rFonts w:asciiTheme="minorHAnsi" w:eastAsiaTheme="minorHAnsi" w:hAnsiTheme="minorHAnsi" w:cstheme="minorBidi"/>
+          <w:color w:val="FF0000"/>
+          <w:sz w:val="22"/>
+          <w:szCs w:val="22"/>
+        </w:rPr>
+        <w:t>When you define a formula for a measure in the formula bar, a Tooltip feature shows a preview of what the results would be for the total in the current context, but otherwise the results are not immediately output anywhere. The reason you cannot see the (filtered) results of the calculation immediately is because the result of a measure cannot be determined without context. To evaluate a measure requires a reporting client application that can provide the context needed to retrieve the data relevant to each cell and then evaluate the expression for each cell. That client might be an Excel PivotTable or PivotChart, a Power BI report, or a table expression in a DAX query in SQL Server Management Studio (SSMS).</w:t>
+      </w:r>
+    </w:p>
+    <w:p>
+      <w:pPr>
+        <w:pStyle w:val="Heading2"/>
+        <w:rPr>
+          <w:rFonts w:asciiTheme="minorHAnsi" w:eastAsiaTheme="minorHAnsi" w:hAnsiTheme="minorHAnsi" w:cstheme="minorBidi"/>
+          <w:color w:val="FF0000"/>
+          <w:sz w:val="22"/>
+          <w:szCs w:val="22"/>
+        </w:rPr>
+      </w:pPr>
+    </w:p>
+    <w:p>
+      <w:r>
+        <w:rPr>
+          <w:color w:val="FF0000"/>
+        </w:rPr>
+        <w:t xml:space="preserve">Regardless of the client, a separate query is run for each cell in the results. </w:t>
+      </w:r>
+      <w:proofErr w:type="gramStart"/>
+      <w:r>
+        <w:rPr>
+          <w:color w:val="FF0000"/>
+        </w:rPr>
+        <w:t>That is to say, each</w:t>
+      </w:r>
+      <w:proofErr w:type="gramEnd"/>
+      <w:r>
+        <w:rPr>
+          <w:color w:val="FF0000"/>
+        </w:rPr>
+        <w:t xml:space="preserve"> combination of row and column headers in a PivotTable, or each selection of slicers and filters in a Power BI report, generates a different subset of data over which the measure is calculated. For example, using this very simple measure formula:</w:t>
+      </w:r>
+      <w:r>
+        <w:rPr>
+          <w:color w:val="FF0000"/>
+        </w:rPr>
+        <w:t xml:space="preserve"> </w:t>
+      </w:r>
+      <w:hyperlink r:id="rId19" w:history="1">
+        <w:r>
+          <w:rPr>
+            <w:rStyle w:val="Hyperlink"/>
+          </w:rPr>
+          <w:t>DAX overview - DAX | Microsoft Learn</w:t>
+        </w:r>
+      </w:hyperlink>
     </w:p>
     <w:p>
       <w:pPr>
@@ -8201,7 +8610,7 @@
                     <pic:cNvPicPr/>
                   </pic:nvPicPr>
                   <pic:blipFill>
-                    <a:blip r:embed="rId19" cstate="print">
+                    <a:blip r:embed="rId20" cstate="print">
                       <a:extLst>
                         <a:ext uri="{28A0092B-C50C-407E-A947-70E740481C1C}">
                           <a14:useLocalDpi xmlns:a14="http://schemas.microsoft.com/office/drawing/2010/main" val="0"/>
@@ -8243,14 +8652,27 @@
       <w:r>
         <w:t xml:space="preserve">Figure </w:t>
       </w:r>
-      <w:fldSimple w:instr=" SEQ Figure \* ARABIC ">
-        <w:r>
-          <w:rPr>
-            <w:noProof/>
-          </w:rPr>
-          <w:t>7</w:t>
-        </w:r>
-      </w:fldSimple>
+      <w:r>
+        <w:fldChar w:fldCharType="begin"/>
+      </w:r>
+      <w:r>
+        <w:instrText xml:space="preserve"> SEQ Figure \* ARABIC </w:instrText>
+      </w:r>
+      <w:r>
+        <w:fldChar w:fldCharType="separate"/>
+      </w:r>
+      <w:r>
+        <w:rPr>
+          <w:noProof/>
+        </w:rPr>
+        <w:t>7</w:t>
+      </w:r>
+      <w:r>
+        <w:rPr>
+          <w:noProof/>
+        </w:rPr>
+        <w:fldChar w:fldCharType="end"/>
+      </w:r>
       <w:r>
         <w:t xml:space="preserve">: Microsoft </w:t>
       </w:r>
@@ -8286,7 +8708,7 @@
                     <pic:cNvPicPr/>
                   </pic:nvPicPr>
                   <pic:blipFill>
-                    <a:blip r:embed="rId20" cstate="print">
+                    <a:blip r:embed="rId21" cstate="print">
                       <a:extLst>
                         <a:ext uri="{28A0092B-C50C-407E-A947-70E740481C1C}">
                           <a14:useLocalDpi xmlns:a14="http://schemas.microsoft.com/office/drawing/2010/main" val="0"/>
@@ -8329,14 +8751,27 @@
       <w:r>
         <w:t xml:space="preserve">Figure </w:t>
       </w:r>
-      <w:fldSimple w:instr=" SEQ Figure \* ARABIC ">
-        <w:r>
-          <w:rPr>
-            <w:noProof/>
-          </w:rPr>
-          <w:t>8</w:t>
-        </w:r>
-      </w:fldSimple>
+      <w:r>
+        <w:fldChar w:fldCharType="begin"/>
+      </w:r>
+      <w:r>
+        <w:instrText xml:space="preserve"> SEQ Figure \* ARABIC </w:instrText>
+      </w:r>
+      <w:r>
+        <w:fldChar w:fldCharType="separate"/>
+      </w:r>
+      <w:r>
+        <w:rPr>
+          <w:noProof/>
+        </w:rPr>
+        <w:t>8</w:t>
+      </w:r>
+      <w:r>
+        <w:rPr>
+          <w:noProof/>
+        </w:rPr>
+        <w:fldChar w:fldCharType="end"/>
+      </w:r>
       <w:r>
         <w:t xml:space="preserve">: Microsoft </w:t>
       </w:r>
@@ -8733,7 +9168,15 @@
         <w:t>Example,</w:t>
       </w:r>
       <w:r>
-        <w:t xml:space="preserve"> the projectID is required to get Form Information</w:t>
+        <w:t xml:space="preserve"> the </w:t>
+      </w:r>
+      <w:proofErr w:type="spellStart"/>
+      <w:r>
+        <w:t>projectID</w:t>
+      </w:r>
+      <w:proofErr w:type="spellEnd"/>
+      <w:r>
+        <w:t xml:space="preserve"> is required to get Form Information</w:t>
       </w:r>
     </w:p>
     <w:p>
@@ -8841,7 +9284,7 @@
                     <pic:cNvPicPr/>
                   </pic:nvPicPr>
                   <pic:blipFill>
-                    <a:blip r:embed="rId21"/>
+                    <a:blip r:embed="rId22"/>
                     <a:stretch>
                       <a:fillRect/>
                     </a:stretch>
@@ -8874,14 +9317,27 @@
       <w:r>
         <w:t xml:space="preserve">Figure </w:t>
       </w:r>
-      <w:fldSimple w:instr=" SEQ Figure \* ARABIC ">
-        <w:r>
-          <w:rPr>
-            <w:noProof/>
-          </w:rPr>
-          <w:t>9</w:t>
-        </w:r>
-      </w:fldSimple>
+      <w:r>
+        <w:fldChar w:fldCharType="begin"/>
+      </w:r>
+      <w:r>
+        <w:instrText xml:space="preserve"> SEQ Figure \* ARABIC </w:instrText>
+      </w:r>
+      <w:r>
+        <w:fldChar w:fldCharType="separate"/>
+      </w:r>
+      <w:r>
+        <w:rPr>
+          <w:noProof/>
+        </w:rPr>
+        <w:t>9</w:t>
+      </w:r>
+      <w:r>
+        <w:rPr>
+          <w:noProof/>
+        </w:rPr>
+        <w:fldChar w:fldCharType="end"/>
+      </w:r>
       <w:r>
         <w:t>: Sample of input Parameters</w:t>
       </w:r>
@@ -8910,7 +9366,7 @@
                     <pic:cNvPicPr/>
                   </pic:nvPicPr>
                   <pic:blipFill>
-                    <a:blip r:embed="rId22"/>
+                    <a:blip r:embed="rId23"/>
                     <a:stretch>
                       <a:fillRect/>
                     </a:stretch>
@@ -8943,14 +9399,27 @@
       <w:r>
         <w:t xml:space="preserve">Figure </w:t>
       </w:r>
-      <w:fldSimple w:instr=" SEQ Figure \* ARABIC ">
-        <w:r>
-          <w:rPr>
-            <w:noProof/>
-          </w:rPr>
-          <w:t>10</w:t>
-        </w:r>
-      </w:fldSimple>
+      <w:r>
+        <w:fldChar w:fldCharType="begin"/>
+      </w:r>
+      <w:r>
+        <w:instrText xml:space="preserve"> SEQ Figure \* ARABIC </w:instrText>
+      </w:r>
+      <w:r>
+        <w:fldChar w:fldCharType="separate"/>
+      </w:r>
+      <w:r>
+        <w:rPr>
+          <w:noProof/>
+        </w:rPr>
+        <w:t>10</w:t>
+      </w:r>
+      <w:r>
+        <w:rPr>
+          <w:noProof/>
+        </w:rPr>
+        <w:fldChar w:fldCharType="end"/>
+      </w:r>
       <w:r>
         <w:t>: SOAP request and response</w:t>
       </w:r>
@@ -8980,7 +9449,7 @@
                     <pic:cNvPicPr/>
                   </pic:nvPicPr>
                   <pic:blipFill rotWithShape="1">
-                    <a:blip r:embed="rId23"/>
+                    <a:blip r:embed="rId24"/>
                     <a:srcRect t="21716"/>
                     <a:stretch/>
                   </pic:blipFill>
@@ -9027,14 +9496,27 @@
       <w:r>
         <w:t xml:space="preserve">Figure </w:t>
       </w:r>
-      <w:fldSimple w:instr=" SEQ Figure \* ARABIC ">
-        <w:r>
-          <w:rPr>
-            <w:noProof/>
-          </w:rPr>
-          <w:t>11</w:t>
-        </w:r>
-      </w:fldSimple>
+      <w:r>
+        <w:fldChar w:fldCharType="begin"/>
+      </w:r>
+      <w:r>
+        <w:instrText xml:space="preserve"> SEQ Figure \* ARABIC </w:instrText>
+      </w:r>
+      <w:r>
+        <w:fldChar w:fldCharType="separate"/>
+      </w:r>
+      <w:r>
+        <w:rPr>
+          <w:noProof/>
+        </w:rPr>
+        <w:t>11</w:t>
+      </w:r>
+      <w:r>
+        <w:rPr>
+          <w:noProof/>
+        </w:rPr>
+        <w:fldChar w:fldCharType="end"/>
+      </w:r>
       <w:r>
         <w:t>: Returned information</w:t>
       </w:r>
@@ -9101,7 +9583,20 @@
         <w:t>example,</w:t>
       </w:r>
       <w:r>
-        <w:t xml:space="preserve"> the GetProjectFormsList() has a point quota of 10, so this would </w:t>
+        <w:t xml:space="preserve"> the </w:t>
+      </w:r>
+      <w:proofErr w:type="spellStart"/>
+      <w:proofErr w:type="gramStart"/>
+      <w:r>
+        <w:t>GetProjectFormsList</w:t>
+      </w:r>
+      <w:proofErr w:type="spellEnd"/>
+      <w:r>
+        <w:t>(</w:t>
+      </w:r>
+      <w:proofErr w:type="gramEnd"/>
+      <w:r>
+        <w:t xml:space="preserve">) has a point quota of 10, so this would </w:t>
       </w:r>
       <w:r>
         <w:t>mean</w:t>
@@ -9156,7 +9651,7 @@
                     <pic:cNvPicPr/>
                   </pic:nvPicPr>
                   <pic:blipFill rotWithShape="1">
-                    <a:blip r:embed="rId24"/>
+                    <a:blip r:embed="rId25"/>
                     <a:srcRect t="4928" b="9351"/>
                     <a:stretch/>
                   </pic:blipFill>
@@ -9203,14 +9698,27 @@
       <w:r>
         <w:t xml:space="preserve">Figure </w:t>
       </w:r>
-      <w:fldSimple w:instr=" SEQ Figure \* ARABIC ">
-        <w:r>
-          <w:rPr>
-            <w:noProof/>
-          </w:rPr>
-          <w:t>12</w:t>
-        </w:r>
-      </w:fldSimple>
+      <w:r>
+        <w:fldChar w:fldCharType="begin"/>
+      </w:r>
+      <w:r>
+        <w:instrText xml:space="preserve"> SEQ Figure \* ARABIC </w:instrText>
+      </w:r>
+      <w:r>
+        <w:fldChar w:fldCharType="separate"/>
+      </w:r>
+      <w:r>
+        <w:rPr>
+          <w:noProof/>
+        </w:rPr>
+        <w:t>12</w:t>
+      </w:r>
+      <w:r>
+        <w:rPr>
+          <w:noProof/>
+        </w:rPr>
+        <w:fldChar w:fldCharType="end"/>
+      </w:r>
       <w:r>
         <w:t>: Call quota per API token</w:t>
       </w:r>
@@ -9323,8 +9831,13 @@
       <w:r>
         <w:t xml:space="preserve"> worth noting that there exist third party apps like </w:t>
       </w:r>
-      <w:r>
-        <w:t>ZappySys ODBC Power Pack</w:t>
+      <w:proofErr w:type="spellStart"/>
+      <w:r>
+        <w:t>ZappySys</w:t>
+      </w:r>
+      <w:proofErr w:type="spellEnd"/>
+      <w:r>
+        <w:t xml:space="preserve"> ODBC Power Pack</w:t>
       </w:r>
       <w:r>
         <w:t>,</w:t>
@@ -9403,7 +9916,25 @@
           <w:color w:val="000000" w:themeColor="text1"/>
           <w:u w:val="none"/>
         </w:rPr>
-        <w:t>(ZappySys, 2018)</w:t>
+        <w:t>(</w:t>
+      </w:r>
+      <w:proofErr w:type="spellStart"/>
+      <w:r>
+        <w:rPr>
+          <w:rStyle w:val="Hyperlink"/>
+          <w:color w:val="000000" w:themeColor="text1"/>
+          <w:u w:val="none"/>
+        </w:rPr>
+        <w:t>ZappySys</w:t>
+      </w:r>
+      <w:proofErr w:type="spellEnd"/>
+      <w:r>
+        <w:rPr>
+          <w:rStyle w:val="Hyperlink"/>
+          <w:color w:val="000000" w:themeColor="text1"/>
+          <w:u w:val="none"/>
+        </w:rPr>
+        <w:t>, 2018)</w:t>
       </w:r>
       <w:r>
         <w:rPr>
@@ -9658,7 +10189,7 @@
                     <pic:cNvPicPr/>
                   </pic:nvPicPr>
                   <pic:blipFill rotWithShape="1">
-                    <a:blip r:embed="rId25"/>
+                    <a:blip r:embed="rId26"/>
                     <a:srcRect t="28974"/>
                     <a:stretch/>
                   </pic:blipFill>
@@ -9701,14 +10232,27 @@
       <w:r>
         <w:t xml:space="preserve">Figure </w:t>
       </w:r>
-      <w:fldSimple w:instr=" SEQ Figure \* ARABIC ">
-        <w:r>
-          <w:rPr>
-            <w:noProof/>
-          </w:rPr>
-          <w:t>13</w:t>
-        </w:r>
-      </w:fldSimple>
+      <w:r>
+        <w:fldChar w:fldCharType="begin"/>
+      </w:r>
+      <w:r>
+        <w:instrText xml:space="preserve"> SEQ Figure \* ARABIC </w:instrText>
+      </w:r>
+      <w:r>
+        <w:fldChar w:fldCharType="separate"/>
+      </w:r>
+      <w:r>
+        <w:rPr>
+          <w:noProof/>
+        </w:rPr>
+        <w:t>13</w:t>
+      </w:r>
+      <w:r>
+        <w:rPr>
+          <w:noProof/>
+        </w:rPr>
+        <w:fldChar w:fldCharType="end"/>
+      </w:r>
       <w:r>
         <w:t>: Certificate of Completion</w:t>
       </w:r>
@@ -10006,7 +10550,7 @@
                     <pic:cNvPicPr/>
                   </pic:nvPicPr>
                   <pic:blipFill>
-                    <a:blip r:embed="rId26"/>
+                    <a:blip r:embed="rId27"/>
                     <a:stretch>
                       <a:fillRect/>
                     </a:stretch>
@@ -10045,14 +10589,27 @@
       <w:r>
         <w:t xml:space="preserve">Figure </w:t>
       </w:r>
-      <w:fldSimple w:instr=" SEQ Figure \* ARABIC ">
-        <w:r>
-          <w:rPr>
-            <w:noProof/>
-          </w:rPr>
-          <w:t>14</w:t>
-        </w:r>
-      </w:fldSimple>
+      <w:r>
+        <w:fldChar w:fldCharType="begin"/>
+      </w:r>
+      <w:r>
+        <w:instrText xml:space="preserve"> SEQ Figure \* ARABIC </w:instrText>
+      </w:r>
+      <w:r>
+        <w:fldChar w:fldCharType="separate"/>
+      </w:r>
+      <w:r>
+        <w:rPr>
+          <w:noProof/>
+        </w:rPr>
+        <w:t>14</w:t>
+      </w:r>
+      <w:r>
+        <w:rPr>
+          <w:noProof/>
+        </w:rPr>
+        <w:fldChar w:fldCharType="end"/>
+      </w:r>
       <w:r>
         <w:t>: Get Data view in PowerBI of Online Services</w:t>
       </w:r>
@@ -10082,7 +10639,7 @@
                     <pic:cNvPicPr/>
                   </pic:nvPicPr>
                   <pic:blipFill>
-                    <a:blip r:embed="rId27"/>
+                    <a:blip r:embed="rId28"/>
                     <a:stretch>
                       <a:fillRect/>
                     </a:stretch>
@@ -10121,14 +10678,27 @@
       <w:r>
         <w:t xml:space="preserve">Figure </w:t>
       </w:r>
-      <w:fldSimple w:instr=" SEQ Figure \* ARABIC ">
-        <w:r>
-          <w:rPr>
-            <w:noProof/>
-          </w:rPr>
-          <w:t>15</w:t>
-        </w:r>
-      </w:fldSimple>
+      <w:r>
+        <w:fldChar w:fldCharType="begin"/>
+      </w:r>
+      <w:r>
+        <w:instrText xml:space="preserve"> SEQ Figure \* ARABIC </w:instrText>
+      </w:r>
+      <w:r>
+        <w:fldChar w:fldCharType="separate"/>
+      </w:r>
+      <w:r>
+        <w:rPr>
+          <w:noProof/>
+        </w:rPr>
+        <w:t>15</w:t>
+      </w:r>
+      <w:r>
+        <w:rPr>
+          <w:noProof/>
+        </w:rPr>
+        <w:fldChar w:fldCharType="end"/>
+      </w:r>
       <w:r>
         <w:t>: Preview of Connected Table ready to be loaded into PowerBI</w:t>
       </w:r>
@@ -10260,7 +10830,7 @@
                     <pic:cNvPicPr/>
                   </pic:nvPicPr>
                   <pic:blipFill>
-                    <a:blip r:embed="rId28">
+                    <a:blip r:embed="rId29">
                       <a:extLst>
                         <a:ext uri="{28A0092B-C50C-407E-A947-70E740481C1C}">
                           <a14:useLocalDpi xmlns:a14="http://schemas.microsoft.com/office/drawing/2010/main" val="0"/>
@@ -10295,14 +10865,27 @@
       <w:r>
         <w:t xml:space="preserve">Figure </w:t>
       </w:r>
-      <w:fldSimple w:instr=" SEQ Figure \* ARABIC ">
-        <w:r>
-          <w:rPr>
-            <w:noProof/>
-          </w:rPr>
-          <w:t>16</w:t>
-        </w:r>
-      </w:fldSimple>
+      <w:r>
+        <w:fldChar w:fldCharType="begin"/>
+      </w:r>
+      <w:r>
+        <w:instrText xml:space="preserve"> SEQ Figure \* ARABIC </w:instrText>
+      </w:r>
+      <w:r>
+        <w:fldChar w:fldCharType="separate"/>
+      </w:r>
+      <w:r>
+        <w:rPr>
+          <w:noProof/>
+        </w:rPr>
+        <w:t>16</w:t>
+      </w:r>
+      <w:r>
+        <w:rPr>
+          <w:noProof/>
+        </w:rPr>
+        <w:fldChar w:fldCharType="end"/>
+      </w:r>
       <w:r>
         <w:t>:View of Created API Tokens in Fieldview</w:t>
       </w:r>
@@ -10548,8 +11131,16 @@
         <w:rPr>
           <w:color w:val="000000" w:themeColor="text1"/>
         </w:rPr>
-        <w:t>New-WebServiceProxy</w:t>
-      </w:r>
+        <w:t>New-</w:t>
+      </w:r>
+      <w:proofErr w:type="spellStart"/>
+      <w:r>
+        <w:rPr>
+          <w:color w:val="000000" w:themeColor="text1"/>
+        </w:rPr>
+        <w:t>WebServiceProxy</w:t>
+      </w:r>
+      <w:proofErr w:type="spellEnd"/>
       <w:r>
         <w:rPr>
           <w:color w:val="000000" w:themeColor="text1"/>
@@ -10578,8 +11169,16 @@
         <w:rPr>
           <w:color w:val="000000" w:themeColor="text1"/>
         </w:rPr>
-        <w:t xml:space="preserve"> New-WebServiceProxy</w:t>
-      </w:r>
+        <w:t xml:space="preserve"> New-</w:t>
+      </w:r>
+      <w:proofErr w:type="spellStart"/>
+      <w:r>
+        <w:rPr>
+          <w:color w:val="000000" w:themeColor="text1"/>
+        </w:rPr>
+        <w:t>WebServiceProxy</w:t>
+      </w:r>
+      <w:proofErr w:type="spellEnd"/>
       <w:r>
         <w:rPr>
           <w:color w:val="000000" w:themeColor="text1"/>
@@ -10677,7 +11276,7 @@
                     <pic:cNvPicPr/>
                   </pic:nvPicPr>
                   <pic:blipFill>
-                    <a:blip r:embed="rId29"/>
+                    <a:blip r:embed="rId30"/>
                     <a:stretch>
                       <a:fillRect/>
                     </a:stretch>
@@ -10713,16 +11312,37 @@
       <w:r>
         <w:t xml:space="preserve">Figure </w:t>
       </w:r>
-      <w:fldSimple w:instr=" SEQ Figure \* ARABIC ">
-        <w:r>
-          <w:rPr>
-            <w:noProof/>
-          </w:rPr>
-          <w:t>17</w:t>
-        </w:r>
-      </w:fldSimple>
-      <w:r>
-        <w:t>: Code Snippet of the New-WebServiceProxy used to pull data from Fieldview</w:t>
+      <w:r>
+        <w:fldChar w:fldCharType="begin"/>
+      </w:r>
+      <w:r>
+        <w:instrText xml:space="preserve"> SEQ Figure \* ARABIC </w:instrText>
+      </w:r>
+      <w:r>
+        <w:fldChar w:fldCharType="separate"/>
+      </w:r>
+      <w:r>
+        <w:rPr>
+          <w:noProof/>
+        </w:rPr>
+        <w:t>17</w:t>
+      </w:r>
+      <w:r>
+        <w:rPr>
+          <w:noProof/>
+        </w:rPr>
+        <w:fldChar w:fldCharType="end"/>
+      </w:r>
+      <w:r>
+        <w:t>: Code Snippet of the New-</w:t>
+      </w:r>
+      <w:proofErr w:type="spellStart"/>
+      <w:r>
+        <w:t>WebServiceProxy</w:t>
+      </w:r>
+      <w:proofErr w:type="spellEnd"/>
+      <w:r>
+        <w:t xml:space="preserve"> used to pull data from Fieldview</w:t>
       </w:r>
     </w:p>
     <w:p>
@@ -10756,8 +11376,16 @@
         <w:rPr>
           <w:color w:val="000000" w:themeColor="text1"/>
         </w:rPr>
-        <w:t>New-WebServiceProxy</w:t>
-      </w:r>
+        <w:t>New-</w:t>
+      </w:r>
+      <w:proofErr w:type="spellStart"/>
+      <w:r>
+        <w:rPr>
+          <w:color w:val="000000" w:themeColor="text1"/>
+        </w:rPr>
+        <w:t>WebServiceProxy</w:t>
+      </w:r>
+      <w:proofErr w:type="spellEnd"/>
       <w:r>
         <w:rPr>
           <w:color w:val="000000" w:themeColor="text1"/>
@@ -10780,7 +11408,21 @@
         <w:rPr>
           <w:color w:val="000000" w:themeColor="text1"/>
         </w:rPr>
-        <w:t>(sdwheeler, n.d.)</w:t>
+        <w:t>(</w:t>
+      </w:r>
+      <w:proofErr w:type="spellStart"/>
+      <w:r>
+        <w:rPr>
+          <w:color w:val="000000" w:themeColor="text1"/>
+        </w:rPr>
+        <w:t>sdwheeler</w:t>
+      </w:r>
+      <w:proofErr w:type="spellEnd"/>
+      <w:r>
+        <w:rPr>
+          <w:color w:val="000000" w:themeColor="text1"/>
+        </w:rPr>
+        <w:t>, n.d.)</w:t>
       </w:r>
       <w:r>
         <w:rPr>
@@ -10972,13 +11614,27 @@
         <w:rPr>
           <w:color w:val="000000" w:themeColor="text1"/>
         </w:rPr>
-        <w:t>I generated a</w:t>
-      </w:r>
-      <w:r>
-        <w:rPr>
-          <w:color w:val="000000" w:themeColor="text1"/>
-        </w:rPr>
-        <w:t xml:space="preserve"> number of A</w:t>
+        <w:t xml:space="preserve">I generated </w:t>
+      </w:r>
+      <w:proofErr w:type="gramStart"/>
+      <w:r>
+        <w:rPr>
+          <w:color w:val="000000" w:themeColor="text1"/>
+        </w:rPr>
+        <w:t>a</w:t>
+      </w:r>
+      <w:r>
+        <w:rPr>
+          <w:color w:val="000000" w:themeColor="text1"/>
+        </w:rPr>
+        <w:t xml:space="preserve"> number of</w:t>
+      </w:r>
+      <w:proofErr w:type="gramEnd"/>
+      <w:r>
+        <w:rPr>
+          <w:color w:val="000000" w:themeColor="text1"/>
+        </w:rPr>
+        <w:t xml:space="preserve"> A</w:t>
       </w:r>
       <w:r>
         <w:rPr>
@@ -11083,7 +11739,7 @@
                     <pic:cNvPicPr/>
                   </pic:nvPicPr>
                   <pic:blipFill>
-                    <a:blip r:embed="rId30"/>
+                    <a:blip r:embed="rId31"/>
                     <a:stretch>
                       <a:fillRect/>
                     </a:stretch>
@@ -11115,14 +11771,27 @@
       <w:r>
         <w:t xml:space="preserve">Figure </w:t>
       </w:r>
-      <w:fldSimple w:instr=" SEQ Figure \* ARABIC ">
-        <w:r>
-          <w:rPr>
-            <w:noProof/>
-          </w:rPr>
-          <w:t>18</w:t>
-        </w:r>
-      </w:fldSimple>
+      <w:r>
+        <w:fldChar w:fldCharType="begin"/>
+      </w:r>
+      <w:r>
+        <w:instrText xml:space="preserve"> SEQ Figure \* ARABIC </w:instrText>
+      </w:r>
+      <w:r>
+        <w:fldChar w:fldCharType="separate"/>
+      </w:r>
+      <w:r>
+        <w:rPr>
+          <w:noProof/>
+        </w:rPr>
+        <w:t>18</w:t>
+      </w:r>
+      <w:r>
+        <w:rPr>
+          <w:noProof/>
+        </w:rPr>
+        <w:fldChar w:fldCharType="end"/>
+      </w:r>
       <w:r>
         <w:t xml:space="preserve">: Code snippet of </w:t>
       </w:r>
@@ -11156,7 +11825,7 @@
                     </pic:cNvPicPr>
                   </pic:nvPicPr>
                   <pic:blipFill>
-                    <a:blip r:embed="rId31">
+                    <a:blip r:embed="rId32">
                       <a:extLst>
                         <a:ext uri="{28A0092B-C50C-407E-A947-70E740481C1C}">
                           <a14:useLocalDpi xmlns:a14="http://schemas.microsoft.com/office/drawing/2010/main" val="0"/>
@@ -11193,14 +11862,27 @@
       <w:r>
         <w:t xml:space="preserve">Figure </w:t>
       </w:r>
-      <w:fldSimple w:instr=" SEQ Figure \* ARABIC ">
-        <w:r>
-          <w:rPr>
-            <w:noProof/>
-          </w:rPr>
-          <w:t>20</w:t>
-        </w:r>
-      </w:fldSimple>
+      <w:r>
+        <w:fldChar w:fldCharType="begin"/>
+      </w:r>
+      <w:r>
+        <w:instrText xml:space="preserve"> SEQ Figure \* ARABIC </w:instrText>
+      </w:r>
+      <w:r>
+        <w:fldChar w:fldCharType="separate"/>
+      </w:r>
+      <w:r>
+        <w:rPr>
+          <w:noProof/>
+        </w:rPr>
+        <w:t>20</w:t>
+      </w:r>
+      <w:r>
+        <w:rPr>
+          <w:noProof/>
+        </w:rPr>
+        <w:fldChar w:fldCharType="end"/>
+      </w:r>
       <w:r>
         <w:t xml:space="preserve">: Screenshot of </w:t>
       </w:r>
@@ -11210,19 +11892,32 @@
       <w:r>
         <w:t xml:space="preserve">Data from the </w:t>
       </w:r>
-      <w:r>
-        <w:t>GetProjectFormsList(</w:t>
+      <w:proofErr w:type="spellStart"/>
+      <w:proofErr w:type="gramStart"/>
+      <w:r>
+        <w:t>GetProjectFormsList</w:t>
+      </w:r>
+      <w:proofErr w:type="spellEnd"/>
+      <w:r>
+        <w:t>(</w:t>
       </w:r>
       <w:r>
         <w:rPr>
           <w:noProof/>
         </w:rPr>
-        <w:t xml:space="preserve"> ) call, returning </w:t>
-      </w:r>
+        <w:t xml:space="preserve"> )</w:t>
+      </w:r>
+      <w:proofErr w:type="gramEnd"/>
       <w:r>
         <w:rPr>
           <w:noProof/>
         </w:rPr>
+        <w:t xml:space="preserve"> call, returning </w:t>
+      </w:r>
+      <w:r>
+        <w:rPr>
+          <w:noProof/>
+        </w:rPr>
         <w:t>ProjectFormsListInformatio</w:t>
       </w:r>
       <w:r>
@@ -11407,7 +12102,23 @@
           <w:color w:val="000000" w:themeColor="text1"/>
           <w:lang w:eastAsia="en-IE"/>
         </w:rPr>
-        <w:t>(Rajack, 2018</w:t>
+        <w:t>(</w:t>
+      </w:r>
+      <w:proofErr w:type="spellStart"/>
+      <w:r>
+        <w:rPr>
+          <w:color w:val="000000" w:themeColor="text1"/>
+          <w:lang w:eastAsia="en-IE"/>
+        </w:rPr>
+        <w:t>Rajack</w:t>
+      </w:r>
+      <w:proofErr w:type="spellEnd"/>
+      <w:r>
+        <w:rPr>
+          <w:color w:val="000000" w:themeColor="text1"/>
+          <w:lang w:eastAsia="en-IE"/>
+        </w:rPr>
+        <w:t>, 2018</w:t>
       </w:r>
       <w:r>
         <w:rPr>
@@ -11533,7 +12244,7 @@
                     <pic:cNvPicPr/>
                   </pic:nvPicPr>
                   <pic:blipFill>
-                    <a:blip r:embed="rId32"/>
+                    <a:blip r:embed="rId33"/>
                     <a:stretch>
                       <a:fillRect/>
                     </a:stretch>
@@ -11569,14 +12280,27 @@
       <w:r>
         <w:t xml:space="preserve">Figure </w:t>
       </w:r>
-      <w:fldSimple w:instr=" SEQ Figure \* ARABIC ">
-        <w:r>
-          <w:rPr>
-            <w:noProof/>
-          </w:rPr>
-          <w:t>21</w:t>
-        </w:r>
-      </w:fldSimple>
+      <w:r>
+        <w:fldChar w:fldCharType="begin"/>
+      </w:r>
+      <w:r>
+        <w:instrText xml:space="preserve"> SEQ Figure \* ARABIC </w:instrText>
+      </w:r>
+      <w:r>
+        <w:fldChar w:fldCharType="separate"/>
+      </w:r>
+      <w:r>
+        <w:rPr>
+          <w:noProof/>
+        </w:rPr>
+        <w:t>21</w:t>
+      </w:r>
+      <w:r>
+        <w:rPr>
+          <w:noProof/>
+        </w:rPr>
+        <w:fldChar w:fldCharType="end"/>
+      </w:r>
       <w:r>
         <w:t>: Sample Code of writing a file to Sharepoint Online</w:t>
       </w:r>
@@ -11606,7 +12330,7 @@
                     <pic:cNvPicPr/>
                   </pic:nvPicPr>
                   <pic:blipFill>
-                    <a:blip r:embed="rId33"/>
+                    <a:blip r:embed="rId34"/>
                     <a:stretch>
                       <a:fillRect/>
                     </a:stretch>
@@ -11642,14 +12366,27 @@
       <w:r>
         <w:t xml:space="preserve">Figure </w:t>
       </w:r>
-      <w:fldSimple w:instr=" SEQ Figure \* ARABIC ">
-        <w:r>
-          <w:rPr>
-            <w:noProof/>
-          </w:rPr>
-          <w:t>22</w:t>
-        </w:r>
-      </w:fldSimple>
+      <w:r>
+        <w:fldChar w:fldCharType="begin"/>
+      </w:r>
+      <w:r>
+        <w:instrText xml:space="preserve"> SEQ Figure \* ARABIC </w:instrText>
+      </w:r>
+      <w:r>
+        <w:fldChar w:fldCharType="separate"/>
+      </w:r>
+      <w:r>
+        <w:rPr>
+          <w:noProof/>
+        </w:rPr>
+        <w:t>22</w:t>
+      </w:r>
+      <w:r>
+        <w:rPr>
+          <w:noProof/>
+        </w:rPr>
+        <w:fldChar w:fldCharType="end"/>
+      </w:r>
       <w:r>
         <w:t>: Screenshot of successfully writing the data to Sharepoint Online in PowerShell</w:t>
       </w:r>
@@ -11675,10 +12412,15 @@
     </w:p>
     <w:p>
       <w:r>
-        <w:t xml:space="preserve">This dashboard has a view visulisting </w:t>
-      </w:r>
-      <w:r>
-        <w:t>Vehicle checks</w:t>
+        <w:t xml:space="preserve">This dashboard has a view </w:t>
+      </w:r>
+      <w:proofErr w:type="spellStart"/>
+      <w:r>
+        <w:t>visulisting</w:t>
+      </w:r>
+      <w:proofErr w:type="spellEnd"/>
+      <w:r>
+        <w:t xml:space="preserve"> Vehicle checks</w:t>
       </w:r>
     </w:p>
     <w:p>
@@ -11714,7 +12456,15 @@
     </w:p>
     <w:p>
       <w:r>
-        <w:t xml:space="preserve">This dashboard has a view visulisting salaried </w:t>
+        <w:t xml:space="preserve">This dashboard has a view </w:t>
+      </w:r>
+      <w:proofErr w:type="spellStart"/>
+      <w:r>
+        <w:t>visulisting</w:t>
+      </w:r>
+      <w:proofErr w:type="spellEnd"/>
+      <w:r>
+        <w:t xml:space="preserve"> salaried </w:t>
       </w:r>
       <w:r>
         <w:t>count of forms per contract</w:t>
@@ -11741,7 +12491,23 @@
     </w:p>
     <w:p>
       <w:r>
-        <w:t>This dashboard has a view visulisting salaried staff breakdowm per contract</w:t>
+        <w:t xml:space="preserve">This dashboard has a view </w:t>
+      </w:r>
+      <w:proofErr w:type="spellStart"/>
+      <w:r>
+        <w:t>visulisting</w:t>
+      </w:r>
+      <w:proofErr w:type="spellEnd"/>
+      <w:r>
+        <w:t xml:space="preserve"> salaried staff </w:t>
+      </w:r>
+      <w:proofErr w:type="spellStart"/>
+      <w:r>
+        <w:t>breakdowm</w:t>
+      </w:r>
+      <w:proofErr w:type="spellEnd"/>
+      <w:r>
+        <w:t xml:space="preserve"> per contract</w:t>
       </w:r>
     </w:p>
     <w:p>
@@ -11759,10 +12525,18 @@
     </w:p>
     <w:p>
       <w:r>
-        <w:t>Initial setup and testing of the process was done in February.</w:t>
-      </w:r>
-      <w:r>
-        <w:t xml:space="preserve">Automation testing </w:t>
+        <w:t xml:space="preserve">Initial setup and testing of the process was done in </w:t>
+      </w:r>
+      <w:proofErr w:type="spellStart"/>
+      <w:r>
+        <w:t>February.</w:t>
+      </w:r>
+      <w:r>
+        <w:t>Automation</w:t>
+      </w:r>
+      <w:proofErr w:type="spellEnd"/>
+      <w:r>
+        <w:t xml:space="preserve"> testing </w:t>
       </w:r>
       <w:r>
         <w:t>(www.youtube.com, n.d.)</w:t>
@@ -11791,7 +12565,7 @@
                     </pic:cNvPicPr>
                   </pic:nvPicPr>
                   <pic:blipFill>
-                    <a:blip r:embed="rId34" cstate="print">
+                    <a:blip r:embed="rId35" cstate="print">
                       <a:extLst>
                         <a:ext uri="{28A0092B-C50C-407E-A947-70E740481C1C}">
                           <a14:useLocalDpi xmlns:a14="http://schemas.microsoft.com/office/drawing/2010/main" val="0"/>
@@ -11839,7 +12613,7 @@
                     <pic:cNvPicPr/>
                   </pic:nvPicPr>
                   <pic:blipFill>
-                    <a:blip r:embed="rId35"/>
+                    <a:blip r:embed="rId36"/>
                     <a:stretch>
                       <a:fillRect/>
                     </a:stretch>
@@ -11886,7 +12660,7 @@
                     </pic:cNvPicPr>
                   </pic:nvPicPr>
                   <pic:blipFill>
-                    <a:blip r:embed="rId36" cstate="print">
+                    <a:blip r:embed="rId37" cstate="print">
                       <a:extLst>
                         <a:ext uri="{28A0092B-C50C-407E-A947-70E740481C1C}">
                           <a14:useLocalDpi xmlns:a14="http://schemas.microsoft.com/office/drawing/2010/main" val="0"/>
@@ -12005,6 +12779,7 @@
         </w:rPr>
         <w:t xml:space="preserve"> greater understanding of using PowerShell and </w:t>
       </w:r>
+      <w:proofErr w:type="spellStart"/>
       <w:r>
         <w:rPr>
           <w:color w:val="FF0000"/>
@@ -12033,6 +12808,7 @@
         </w:rPr>
         <w:t>utomate</w:t>
       </w:r>
+      <w:proofErr w:type="spellEnd"/>
       <w:r>
         <w:rPr>
           <w:color w:val="FF0000"/>
@@ -12074,7 +12850,23 @@
           <w:color w:val="FF0000"/>
           <w:lang w:val="en-US"/>
         </w:rPr>
-        <w:t>In general I think I have also learned that it's very important to dude a lot of research prior to starting a project and same</w:t>
+        <w:t xml:space="preserve">In </w:t>
+      </w:r>
+      <w:proofErr w:type="gramStart"/>
+      <w:r>
+        <w:rPr>
+          <w:color w:val="FF0000"/>
+          <w:lang w:val="en-US"/>
+        </w:rPr>
+        <w:t>general</w:t>
+      </w:r>
+      <w:proofErr w:type="gramEnd"/>
+      <w:r>
+        <w:rPr>
+          <w:color w:val="FF0000"/>
+          <w:lang w:val="en-US"/>
+        </w:rPr>
+        <w:t xml:space="preserve"> I think I have also learned that it's very important to dude a lot of research prior to starting a project and same</w:t>
       </w:r>
       <w:r>
         <w:rPr>
@@ -12223,7 +13015,7 @@
                     <pic:cNvPicPr/>
                   </pic:nvPicPr>
                   <pic:blipFill>
-                    <a:blip r:embed="rId37"/>
+                    <a:blip r:embed="rId38"/>
                     <a:stretch>
                       <a:fillRect/>
                     </a:stretch>
@@ -12370,7 +13162,7 @@
                     </pic:cNvPicPr>
                   </pic:nvPicPr>
                   <pic:blipFill>
-                    <a:blip r:embed="rId38" r:link="rId39">
+                    <a:blip r:embed="rId39" r:link="rId40">
                       <a:extLst>
                         <a:ext uri="{28A0092B-C50C-407E-A947-70E740481C1C}">
                           <a14:useLocalDpi xmlns:a14="http://schemas.microsoft.com/office/drawing/2010/main" val="0"/>
@@ -12427,7 +13219,7 @@
                     </pic:cNvPicPr>
                   </pic:nvPicPr>
                   <pic:blipFill>
-                    <a:blip r:embed="rId40" r:link="rId41">
+                    <a:blip r:embed="rId41" r:link="rId42">
                       <a:extLst>
                         <a:ext uri="{28A0092B-C50C-407E-A947-70E740481C1C}">
                           <a14:useLocalDpi xmlns:a14="http://schemas.microsoft.com/office/drawing/2010/main" val="0"/>
@@ -12586,6 +13378,7 @@
           <w:lang w:eastAsia="en-US"/>
         </w:rPr>
       </w:pPr>
+      <w:proofErr w:type="spellStart"/>
       <w:r>
         <w:rPr>
           <w:rFonts w:asciiTheme="minorHAnsi" w:eastAsiaTheme="minorHAnsi" w:hAnsiTheme="minorHAnsi" w:cstheme="minorBidi"/>
@@ -12593,39 +13386,40 @@
           <w:szCs w:val="22"/>
           <w:lang w:eastAsia="en-US"/>
         </w:rPr>
-        <w:t>AltexSoft. (n.d.). What is SOAP: Formats, Protocols, Message Structure, and How SOAP is Different from REST. [online] Available at: https://www.altexsoft.com/blog/engineering/what-is-soap-formats-protocols-message-structure-and-how-soap-is-different-from-rest/.</w:t>
-      </w:r>
-    </w:p>
-    <w:p>
-      <w:pPr>
-        <w:pStyle w:val="NormalWeb"/>
+        <w:t>AltexSoft</w:t>
+      </w:r>
+      <w:proofErr w:type="spellEnd"/>
+      <w:r>
         <w:rPr>
           <w:rFonts w:asciiTheme="minorHAnsi" w:eastAsiaTheme="minorHAnsi" w:hAnsiTheme="minorHAnsi" w:cstheme="minorBidi"/>
           <w:sz w:val="22"/>
           <w:szCs w:val="22"/>
           <w:lang w:eastAsia="en-US"/>
         </w:rPr>
-      </w:pPr>
-      <w:r>
+        <w:t>. (n.d.). What is SOAP: Formats, Protocols, Message Structure, and How SOAP is Different from REST. [online] Available at: https://www.altexsoft.com/blog/engineering/what-is-soap-formats-protocols-message-structure-and-how-soap-is-different-from-rest/.</w:t>
+      </w:r>
+    </w:p>
+    <w:p>
+      <w:pPr>
+        <w:pStyle w:val="NormalWeb"/>
         <w:rPr>
           <w:rFonts w:asciiTheme="minorHAnsi" w:eastAsiaTheme="minorHAnsi" w:hAnsiTheme="minorHAnsi" w:cstheme="minorBidi"/>
           <w:sz w:val="22"/>
           <w:szCs w:val="22"/>
           <w:lang w:eastAsia="en-US"/>
         </w:rPr>
-        <w:t>sdwheeler (n.d.). PowerShell Documentation - PowerShell. [online] learn.microsoft.com. Available at: https://learn.microsoft.com/en-us/powershell/.</w:t>
-      </w:r>
-    </w:p>
-    <w:p>
-      <w:pPr>
-        <w:pStyle w:val="NormalWeb"/>
+      </w:pPr>
+      <w:proofErr w:type="spellStart"/>
+      <w:r>
         <w:rPr>
           <w:rFonts w:asciiTheme="minorHAnsi" w:eastAsiaTheme="minorHAnsi" w:hAnsiTheme="minorHAnsi" w:cstheme="minorBidi"/>
           <w:sz w:val="22"/>
           <w:szCs w:val="22"/>
           <w:lang w:eastAsia="en-US"/>
         </w:rPr>
-      </w:pPr>
+        <w:t>sdwheeler</w:t>
+      </w:r>
+      <w:proofErr w:type="spellEnd"/>
       <w:r>
         <w:rPr>
           <w:rFonts w:asciiTheme="minorHAnsi" w:eastAsiaTheme="minorHAnsi" w:hAnsiTheme="minorHAnsi" w:cstheme="minorBidi"/>
@@ -12633,7 +13427,7 @@
           <w:szCs w:val="22"/>
           <w:lang w:eastAsia="en-US"/>
         </w:rPr>
-        <w:t>powerautomate.microsoft.com. (n.d.). Power Automate | Microsoft Power Platform. [online] Available at: https://powerautomate.microsoft.com/en-gb/.</w:t>
+        <w:t xml:space="preserve"> (n.d.). PowerShell Documentation - PowerShell. [online] learn.microsoft.com. Available at: https://learn.microsoft.com/en-us/powershell/.</w:t>
       </w:r>
     </w:p>
     <w:p>
@@ -12653,7 +13447,7 @@
           <w:szCs w:val="22"/>
           <w:lang w:eastAsia="en-US"/>
         </w:rPr>
-        <w:t>georgiostrantzas (n.d.). Scripting actions reference - Power Automate. [online] learn.microsoft.com. Available at: https://learn.microsoft.com/en-us/power-automate/desktop-flows/actions-reference/scripting [Accessed 2 Feb. 2023].</w:t>
+        <w:t>powerautomate.microsoft.com. (n.d.). Power Automate | Microsoft Power Platform. [online] Available at: https://powerautomate.microsoft.com/en-gb/.</w:t>
       </w:r>
     </w:p>
     <w:p>
@@ -12666,6 +13460,7 @@
           <w:lang w:eastAsia="en-US"/>
         </w:rPr>
       </w:pPr>
+      <w:proofErr w:type="spellStart"/>
       <w:r>
         <w:rPr>
           <w:rFonts w:asciiTheme="minorHAnsi" w:eastAsiaTheme="minorHAnsi" w:hAnsiTheme="minorHAnsi" w:cstheme="minorBidi"/>
@@ -12673,79 +13468,80 @@
           <w:szCs w:val="22"/>
           <w:lang w:eastAsia="en-US"/>
         </w:rPr>
-        <w:t>www.microsoft.com. (n.d.). Task Management Kanban Solution for Teams | Microsoft Planner. [online] Available at: https://www.microsoft.com/en-ie/microsoft-365/business/task-management-software [Accessed 2 Feb. 2023].</w:t>
-      </w:r>
-    </w:p>
-    <w:p>
-      <w:pPr>
-        <w:pStyle w:val="NormalWeb"/>
+        <w:t>georgiostrantzas</w:t>
+      </w:r>
+      <w:proofErr w:type="spellEnd"/>
+      <w:r>
         <w:rPr>
           <w:rFonts w:asciiTheme="minorHAnsi" w:eastAsiaTheme="minorHAnsi" w:hAnsiTheme="minorHAnsi" w:cstheme="minorBidi"/>
           <w:sz w:val="22"/>
           <w:szCs w:val="22"/>
           <w:lang w:eastAsia="en-US"/>
         </w:rPr>
-      </w:pPr>
-      <w:r>
+        <w:t xml:space="preserve"> (n.d.). Scripting actions reference - Power Automate. [online] learn.microsoft.com. Available at: https://learn.microsoft.com/en-us/power-automate/desktop-flows/actions-reference/scripting [Accessed 2 Feb. 2023].</w:t>
+      </w:r>
+    </w:p>
+    <w:p>
+      <w:pPr>
+        <w:pStyle w:val="NormalWeb"/>
         <w:rPr>
           <w:rFonts w:asciiTheme="minorHAnsi" w:eastAsiaTheme="minorHAnsi" w:hAnsiTheme="minorHAnsi" w:cstheme="minorBidi"/>
           <w:sz w:val="22"/>
           <w:szCs w:val="22"/>
           <w:lang w:eastAsia="en-US"/>
         </w:rPr>
-        <w:t>help.viewpoint.com. (n.d.). Viewpoint Help. [online] Available at: https://help.viewpoint.com/en/viewpoint-field-view/field-view/api-documentation/apis [Accessed 2 Feb. 2023].</w:t>
-      </w:r>
-    </w:p>
-    <w:p>
-      <w:pPr>
-        <w:pStyle w:val="NormalWeb"/>
+      </w:pPr>
+      <w:r>
         <w:rPr>
           <w:rFonts w:asciiTheme="minorHAnsi" w:eastAsiaTheme="minorHAnsi" w:hAnsiTheme="minorHAnsi" w:cstheme="minorBidi"/>
           <w:sz w:val="22"/>
           <w:szCs w:val="22"/>
           <w:lang w:eastAsia="en-US"/>
         </w:rPr>
-      </w:pPr>
-      <w:r>
+        <w:t>www.microsoft.com. (n.d.). Task Management Kanban Solution for Teams | Microsoft Planner. [online] Available at: https://www.microsoft.com/en-ie/microsoft-365/business/task-management-software [Accessed 2 Feb. 2023].</w:t>
+      </w:r>
+    </w:p>
+    <w:p>
+      <w:pPr>
+        <w:pStyle w:val="NormalWeb"/>
         <w:rPr>
           <w:rFonts w:asciiTheme="minorHAnsi" w:eastAsiaTheme="minorHAnsi" w:hAnsiTheme="minorHAnsi" w:cstheme="minorBidi"/>
           <w:sz w:val="22"/>
           <w:szCs w:val="22"/>
           <w:lang w:eastAsia="en-US"/>
         </w:rPr>
-        <w:t>ZappySys (2018). Calling SOAP API in Power BI (Read XML Web Service data). [online] ZappySys Blog. Available at: https://zappysys.com/blog/call-soap-api-power-bi-read-xml-web-service-data/ [Accessed 2 Feb. 2023].</w:t>
-      </w:r>
-    </w:p>
-    <w:p>
-      <w:pPr>
-        <w:pStyle w:val="NormalWeb"/>
+      </w:pPr>
+      <w:r>
         <w:rPr>
           <w:rFonts w:asciiTheme="minorHAnsi" w:eastAsiaTheme="minorHAnsi" w:hAnsiTheme="minorHAnsi" w:cstheme="minorBidi"/>
           <w:sz w:val="22"/>
           <w:szCs w:val="22"/>
           <w:lang w:eastAsia="en-US"/>
         </w:rPr>
-      </w:pPr>
-      <w:r>
+        <w:t>help.viewpoint.com. (n.d.). Viewpoint Help. [online] Available at: https://help.viewpoint.com/en/viewpoint-field-view/field-view/api-documentation/apis [Accessed 2 Feb. 2023].</w:t>
+      </w:r>
+    </w:p>
+    <w:p>
+      <w:pPr>
+        <w:pStyle w:val="NormalWeb"/>
         <w:rPr>
           <w:rFonts w:asciiTheme="minorHAnsi" w:eastAsiaTheme="minorHAnsi" w:hAnsiTheme="minorHAnsi" w:cstheme="minorBidi"/>
           <w:sz w:val="22"/>
           <w:szCs w:val="22"/>
           <w:lang w:eastAsia="en-US"/>
         </w:rPr>
-        <w:t>Technologies, S.P. (n.d.). Spanish Point Technologies. [online] Available at: https://www.spanishpoint.ie/ [Accessed 2 Feb. 2023].</w:t>
-      </w:r>
-    </w:p>
-    <w:p>
-      <w:pPr>
-        <w:pStyle w:val="NormalWeb"/>
+      </w:pPr>
+      <w:proofErr w:type="spellStart"/>
+      <w:r>
         <w:rPr>
           <w:rFonts w:asciiTheme="minorHAnsi" w:eastAsiaTheme="minorHAnsi" w:hAnsiTheme="minorHAnsi" w:cstheme="minorBidi"/>
           <w:sz w:val="22"/>
           <w:szCs w:val="22"/>
           <w:lang w:eastAsia="en-US"/>
         </w:rPr>
-      </w:pPr>
+        <w:t>ZappySys</w:t>
+      </w:r>
+      <w:proofErr w:type="spellEnd"/>
       <w:r>
         <w:rPr>
           <w:rFonts w:asciiTheme="minorHAnsi" w:eastAsiaTheme="minorHAnsi" w:hAnsiTheme="minorHAnsi" w:cstheme="minorBidi"/>
@@ -12753,20 +13549,19 @@
           <w:szCs w:val="22"/>
           <w:lang w:eastAsia="en-US"/>
         </w:rPr>
-        <w:lastRenderedPageBreak/>
-        <w:t>Rajack, S. (2018). How to Connect to SharePoint Online using PnP PowerShell? [online] SharePoint Diary. Available at: https://www.sharepointdiary.com/2018/03/connect-to-sharepoint-online-using-pnp-powershell.html [Accessed 2 Feb. 2023].</w:t>
-      </w:r>
-    </w:p>
-    <w:p>
-      <w:pPr>
-        <w:pStyle w:val="NormalWeb"/>
+        <w:t xml:space="preserve"> (2018). Calling SOAP API in Power BI (Read XML Web Service data). [online] </w:t>
+      </w:r>
+      <w:proofErr w:type="spellStart"/>
+      <w:r>
         <w:rPr>
           <w:rFonts w:asciiTheme="minorHAnsi" w:eastAsiaTheme="minorHAnsi" w:hAnsiTheme="minorHAnsi" w:cstheme="minorBidi"/>
           <w:sz w:val="22"/>
           <w:szCs w:val="22"/>
           <w:lang w:eastAsia="en-US"/>
         </w:rPr>
-      </w:pPr>
+        <w:t>ZappySys</w:t>
+      </w:r>
+      <w:proofErr w:type="spellEnd"/>
       <w:r>
         <w:rPr>
           <w:rFonts w:asciiTheme="minorHAnsi" w:eastAsiaTheme="minorHAnsi" w:hAnsiTheme="minorHAnsi" w:cstheme="minorBidi"/>
@@ -12774,17 +13569,19 @@
           <w:szCs w:val="22"/>
           <w:lang w:eastAsia="en-US"/>
         </w:rPr>
-        <w:t xml:space="preserve">www.youtube.com. (n.d.). Power Automate Desktop || How to schedule Desktop </w:t>
-      </w:r>
-      <w:r>
+        <w:t xml:space="preserve"> Blog. Available at: https://zappysys.com/blog/call-soap-api-power-bi-read-xml-web-service-data/ [Accessed 2 Feb. 2023].</w:t>
+      </w:r>
+    </w:p>
+    <w:p>
+      <w:pPr>
+        <w:pStyle w:val="NormalWeb"/>
         <w:rPr>
           <w:rFonts w:asciiTheme="minorHAnsi" w:eastAsiaTheme="minorHAnsi" w:hAnsiTheme="minorHAnsi" w:cstheme="minorBidi"/>
           <w:sz w:val="22"/>
           <w:szCs w:val="22"/>
           <w:lang w:eastAsia="en-US"/>
         </w:rPr>
-        <w:t>Flows?</w:t>
-      </w:r>
+      </w:pPr>
       <w:r>
         <w:rPr>
           <w:rFonts w:asciiTheme="minorHAnsi" w:eastAsiaTheme="minorHAnsi" w:hAnsiTheme="minorHAnsi" w:cstheme="minorBidi"/>
@@ -12792,39 +13589,40 @@
           <w:szCs w:val="22"/>
           <w:lang w:eastAsia="en-US"/>
         </w:rPr>
-        <w:t xml:space="preserve"> [online] Available at: https://www.youtube.com/watch?v=IJ1I2737JWU [Accessed 2 Feb. 2023]</w:t>
-      </w:r>
-      <w:r>
+        <w:t>Technologies, S.P. (n.d.). Spanish Point Technologies. [online] Available at: https://www.spanishpoint.ie/ [Accessed 2 Feb. 2023].</w:t>
+      </w:r>
+    </w:p>
+    <w:p>
+      <w:pPr>
+        <w:pStyle w:val="NormalWeb"/>
         <w:rPr>
           <w:rFonts w:asciiTheme="minorHAnsi" w:eastAsiaTheme="minorHAnsi" w:hAnsiTheme="minorHAnsi" w:cstheme="minorBidi"/>
           <w:sz w:val="22"/>
           <w:szCs w:val="22"/>
           <w:lang w:eastAsia="en-US"/>
         </w:rPr>
-        <w:t>.</w:t>
-      </w:r>
-    </w:p>
-    <w:p>
-      <w:pPr>
-        <w:pStyle w:val="NormalWeb"/>
+      </w:pPr>
+      <w:proofErr w:type="spellStart"/>
+      <w:r>
         <w:rPr>
           <w:rFonts w:asciiTheme="minorHAnsi" w:eastAsiaTheme="minorHAnsi" w:hAnsiTheme="minorHAnsi" w:cstheme="minorBidi"/>
           <w:sz w:val="22"/>
           <w:szCs w:val="22"/>
           <w:lang w:eastAsia="en-US"/>
         </w:rPr>
-      </w:pPr>
-    </w:p>
-    <w:p>
-      <w:pPr>
-        <w:pStyle w:val="NormalWeb"/>
+        <w:lastRenderedPageBreak/>
+        <w:t>Rajack</w:t>
+      </w:r>
+      <w:proofErr w:type="spellEnd"/>
+      <w:r>
         <w:rPr>
           <w:rFonts w:asciiTheme="minorHAnsi" w:eastAsiaTheme="minorHAnsi" w:hAnsiTheme="minorHAnsi" w:cstheme="minorBidi"/>
           <w:sz w:val="22"/>
           <w:szCs w:val="22"/>
           <w:lang w:eastAsia="en-US"/>
         </w:rPr>
-      </w:pPr>
+        <w:t>, S. (2018). How to Connect to SharePoint Online using PnP PowerShell? [online] SharePoint Diary. Available at: https://www.sharepointdiary.com/2018/03/connect-to-sharepoint-online-using-pnp-powershell.html [Accessed 2 Feb. 2023].</w:t>
+      </w:r>
     </w:p>
     <w:p>
       <w:pPr>
@@ -12836,41 +13634,104 @@
           <w:lang w:eastAsia="en-US"/>
         </w:rPr>
       </w:pPr>
-    </w:p>
-    <w:p>
-      <w:pPr>
-        <w:pStyle w:val="NormalWeb"/>
+      <w:r>
         <w:rPr>
           <w:rFonts w:asciiTheme="minorHAnsi" w:eastAsiaTheme="minorHAnsi" w:hAnsiTheme="minorHAnsi" w:cstheme="minorBidi"/>
           <w:sz w:val="22"/>
           <w:szCs w:val="22"/>
           <w:lang w:eastAsia="en-US"/>
         </w:rPr>
-      </w:pPr>
-    </w:p>
-    <w:p>
-      <w:pPr>
-        <w:pStyle w:val="NormalWeb"/>
+        <w:t xml:space="preserve">www.youtube.com. (n.d.). Power Automate Desktop || How to schedule Desktop </w:t>
+      </w:r>
+      <w:r>
         <w:rPr>
           <w:rFonts w:asciiTheme="minorHAnsi" w:eastAsiaTheme="minorHAnsi" w:hAnsiTheme="minorHAnsi" w:cstheme="minorBidi"/>
           <w:sz w:val="22"/>
           <w:szCs w:val="22"/>
           <w:lang w:eastAsia="en-US"/>
         </w:rPr>
-      </w:pPr>
+        <w:t>Flows?</w:t>
+      </w:r>
+      <w:r>
+        <w:rPr>
+          <w:rFonts w:asciiTheme="minorHAnsi" w:eastAsiaTheme="minorHAnsi" w:hAnsiTheme="minorHAnsi" w:cstheme="minorBidi"/>
+          <w:sz w:val="22"/>
+          <w:szCs w:val="22"/>
+          <w:lang w:eastAsia="en-US"/>
+        </w:rPr>
+        <w:t xml:space="preserve"> [online] Available at: https://www.youtube.com/watch?v=IJ1I2737JWU [Accessed 2 Feb. 2023]</w:t>
+      </w:r>
+      <w:r>
+        <w:rPr>
+          <w:rFonts w:asciiTheme="minorHAnsi" w:eastAsiaTheme="minorHAnsi" w:hAnsiTheme="minorHAnsi" w:cstheme="minorBidi"/>
+          <w:sz w:val="22"/>
+          <w:szCs w:val="22"/>
+          <w:lang w:eastAsia="en-US"/>
+        </w:rPr>
+        <w:t>.</w:t>
+      </w:r>
     </w:p>
     <w:p>
       <w:pPr>
         <w:pStyle w:val="NormalWeb"/>
-      </w:pPr>
-      <w:r>
-        <w:t xml:space="preserve">APPENDIX </w:t>
-      </w:r>
-      <w:r>
-        <w:t>X</w:t>
-      </w:r>
-      <w:r>
-        <w:t xml:space="preserve">: </w:t>
+        <w:rPr>
+          <w:rFonts w:asciiTheme="minorHAnsi" w:eastAsiaTheme="minorHAnsi" w:hAnsiTheme="minorHAnsi" w:cstheme="minorBidi"/>
+          <w:sz w:val="22"/>
+          <w:szCs w:val="22"/>
+          <w:lang w:eastAsia="en-US"/>
+        </w:rPr>
+      </w:pPr>
+    </w:p>
+    <w:p>
+      <w:pPr>
+        <w:pStyle w:val="NormalWeb"/>
+        <w:rPr>
+          <w:rFonts w:asciiTheme="minorHAnsi" w:eastAsiaTheme="minorHAnsi" w:hAnsiTheme="minorHAnsi" w:cstheme="minorBidi"/>
+          <w:sz w:val="22"/>
+          <w:szCs w:val="22"/>
+          <w:lang w:eastAsia="en-US"/>
+        </w:rPr>
+      </w:pPr>
+    </w:p>
+    <w:p>
+      <w:pPr>
+        <w:pStyle w:val="NormalWeb"/>
+        <w:rPr>
+          <w:rFonts w:asciiTheme="minorHAnsi" w:eastAsiaTheme="minorHAnsi" w:hAnsiTheme="minorHAnsi" w:cstheme="minorBidi"/>
+          <w:sz w:val="22"/>
+          <w:szCs w:val="22"/>
+          <w:lang w:eastAsia="en-US"/>
+        </w:rPr>
+      </w:pPr>
+    </w:p>
+    <w:p>
+      <w:pPr>
+        <w:pStyle w:val="NormalWeb"/>
+        <w:rPr>
+          <w:rFonts w:asciiTheme="minorHAnsi" w:eastAsiaTheme="minorHAnsi" w:hAnsiTheme="minorHAnsi" w:cstheme="minorBidi"/>
+          <w:sz w:val="22"/>
+          <w:szCs w:val="22"/>
+          <w:lang w:eastAsia="en-US"/>
+        </w:rPr>
+      </w:pPr>
+    </w:p>
+    <w:p>
+      <w:pPr>
+        <w:pStyle w:val="NormalWeb"/>
+        <w:rPr>
+          <w:rFonts w:asciiTheme="minorHAnsi" w:eastAsiaTheme="minorHAnsi" w:hAnsiTheme="minorHAnsi" w:cstheme="minorBidi"/>
+          <w:sz w:val="22"/>
+          <w:szCs w:val="22"/>
+          <w:lang w:eastAsia="en-US"/>
+        </w:rPr>
+      </w:pPr>
+    </w:p>
+    <w:p>
+      <w:pPr>
+        <w:pStyle w:val="NormalWeb"/>
+      </w:pPr>
+      <w:r>
+        <w:t xml:space="preserve">APPENDIX X: </w:t>
       </w:r>
     </w:p>
     <w:p>
@@ -12884,7 +13745,15 @@
         <w:jc w:val="both"/>
       </w:pPr>
       <w:r>
-        <w:t xml:space="preserve">Declaration I declare that the work which follows is my own, and that any quotations from any sources (e.g. books, journals, the internet) are clearly identified as such by the use of ‘single quotation marks’, for shorter excerpt and identified italics for longer quotations. All quotations and paraphrases are accompanied by (date, author) in the text and a fuller citation is the bibliography. I have not submitted the work represented in this report in any other course of study leading to an academic award. </w:t>
+        <w:t>Declaration I declare that the work which follows is my own, and that any quotations from any sources (</w:t>
+      </w:r>
+      <w:proofErr w:type="gramStart"/>
+      <w:r>
+        <w:t>e.g.</w:t>
+      </w:r>
+      <w:proofErr w:type="gramEnd"/>
+      <w:r>
+        <w:t xml:space="preserve"> books, journals, the internet) are clearly identified as such by the use of ‘single quotation marks’, for shorter excerpt and identified italics for longer quotations. All quotations and paraphrases are accompanied by (date, author) in the text and a fuller citation is the bibliography. I have not submitted the work represented in this report in any other course of study leading to an academic award. </w:t>
       </w:r>
     </w:p>
     <w:p>
@@ -12892,7 +13761,15 @@
         <w:pStyle w:val="NormalWeb"/>
       </w:pPr>
       <w:r>
-        <w:t xml:space="preserve">Student…………………………………............................... Date …..……………............. </w:t>
+        <w:t xml:space="preserve">Student…………………………………............................... Date </w:t>
+      </w:r>
+      <w:proofErr w:type="gramStart"/>
+      <w:r>
+        <w:t>…..</w:t>
+      </w:r>
+      <w:proofErr w:type="gramEnd"/>
+      <w:r>
+        <w:t xml:space="preserve">……………............. </w:t>
       </w:r>
     </w:p>
     <w:p>
@@ -12905,13 +13782,18 @@
           <w:szCs w:val="27"/>
         </w:rPr>
       </w:pPr>
-      <w:r>
-        <w:t>Work Place Mentor………………………………………… Date ……………………………</w:t>
+      <w:proofErr w:type="gramStart"/>
+      <w:r>
+        <w:t>Work Place</w:t>
+      </w:r>
+      <w:proofErr w:type="gramEnd"/>
+      <w:r>
+        <w:t xml:space="preserve"> Mentor………………………………………… Date ……………………………</w:t>
       </w:r>
     </w:p>
     <w:sectPr>
-      <w:headerReference w:type="default" r:id="rId42"/>
-      <w:footerReference w:type="default" r:id="rId43"/>
+      <w:headerReference w:type="default" r:id="rId43"/>
+      <w:footerReference w:type="default" r:id="rId44"/>
       <w:pgSz w:w="11906" w:h="16838"/>
       <w:pgMar w:top="1440" w:right="1440" w:bottom="1440" w:left="1440" w:header="708" w:footer="708" w:gutter="0"/>
       <w:pgNumType w:start="0"/>

</xml_diff>

<commit_message>
Minor CHanges and PipeDrive API exploration
</commit_message>
<xml_diff>
--- a/KPI PROCESS IMPROVEMENT Interim report.docx
+++ b/KPI PROCESS IMPROVEMENT Interim report.docx
@@ -822,7 +822,7 @@
           <w:r>
             <w:fldChar w:fldCharType="separate"/>
           </w:r>
-          <w:hyperlink w:anchor="_Toc126743934" w:history="1">
+          <w:hyperlink w:anchor="_Toc126765966" w:history="1">
             <w:r>
               <w:rPr>
                 <w:rStyle w:val="Hyperlink"/>
@@ -849,7 +849,7 @@
                 <w:noProof/>
                 <w:webHidden/>
               </w:rPr>
-              <w:instrText xml:space="preserve"> PAGEREF _Toc126743934 \h </w:instrText>
+              <w:instrText xml:space="preserve"> PAGEREF _Toc126765966 \h </w:instrText>
             </w:r>
             <w:r>
               <w:rPr>
@@ -892,7 +892,7 @@
               <w:lang w:eastAsia="en-IE"/>
             </w:rPr>
           </w:pPr>
-          <w:hyperlink w:anchor="_Toc126743935" w:history="1">
+          <w:hyperlink w:anchor="_Toc126765967" w:history="1">
             <w:r>
               <w:rPr>
                 <w:rStyle w:val="Hyperlink"/>
@@ -919,7 +919,7 @@
                 <w:noProof/>
                 <w:webHidden/>
               </w:rPr>
-              <w:instrText xml:space="preserve"> PAGEREF _Toc126743935 \h </w:instrText>
+              <w:instrText xml:space="preserve"> PAGEREF _Toc126765967 \h </w:instrText>
             </w:r>
             <w:r>
               <w:rPr>
@@ -962,7 +962,7 @@
               <w:lang w:eastAsia="en-IE"/>
             </w:rPr>
           </w:pPr>
-          <w:hyperlink w:anchor="_Toc126743936" w:history="1">
+          <w:hyperlink w:anchor="_Toc126765968" w:history="1">
             <w:r>
               <w:rPr>
                 <w:rStyle w:val="Hyperlink"/>
@@ -989,7 +989,7 @@
                 <w:noProof/>
                 <w:webHidden/>
               </w:rPr>
-              <w:instrText xml:space="preserve"> PAGEREF _Toc126743936 \h </w:instrText>
+              <w:instrText xml:space="preserve"> PAGEREF _Toc126765968 \h </w:instrText>
             </w:r>
             <w:r>
               <w:rPr>
@@ -1032,7 +1032,7 @@
               <w:lang w:eastAsia="en-IE"/>
             </w:rPr>
           </w:pPr>
-          <w:hyperlink w:anchor="_Toc126743937" w:history="1">
+          <w:hyperlink w:anchor="_Toc126765969" w:history="1">
             <w:r>
               <w:rPr>
                 <w:rStyle w:val="Hyperlink"/>
@@ -1059,7 +1059,7 @@
                 <w:noProof/>
                 <w:webHidden/>
               </w:rPr>
-              <w:instrText xml:space="preserve"> PAGEREF _Toc126743937 \h </w:instrText>
+              <w:instrText xml:space="preserve"> PAGEREF _Toc126765969 \h </w:instrText>
             </w:r>
             <w:r>
               <w:rPr>
@@ -1102,7 +1102,7 @@
               <w:lang w:eastAsia="en-IE"/>
             </w:rPr>
           </w:pPr>
-          <w:hyperlink w:anchor="_Toc126743938" w:history="1">
+          <w:hyperlink w:anchor="_Toc126765970" w:history="1">
             <w:r>
               <w:rPr>
                 <w:rStyle w:val="Hyperlink"/>
@@ -1129,7 +1129,7 @@
                 <w:noProof/>
                 <w:webHidden/>
               </w:rPr>
-              <w:instrText xml:space="preserve"> PAGEREF _Toc126743938 \h </w:instrText>
+              <w:instrText xml:space="preserve"> PAGEREF _Toc126765970 \h </w:instrText>
             </w:r>
             <w:r>
               <w:rPr>
@@ -1172,7 +1172,7 @@
               <w:lang w:eastAsia="en-IE"/>
             </w:rPr>
           </w:pPr>
-          <w:hyperlink w:anchor="_Toc126743939" w:history="1">
+          <w:hyperlink w:anchor="_Toc126765971" w:history="1">
             <w:r>
               <w:rPr>
                 <w:rStyle w:val="Hyperlink"/>
@@ -1199,7 +1199,7 @@
                 <w:noProof/>
                 <w:webHidden/>
               </w:rPr>
-              <w:instrText xml:space="preserve"> PAGEREF _Toc126743939 \h </w:instrText>
+              <w:instrText xml:space="preserve"> PAGEREF _Toc126765971 \h </w:instrText>
             </w:r>
             <w:r>
               <w:rPr>
@@ -1242,7 +1242,7 @@
               <w:lang w:eastAsia="en-IE"/>
             </w:rPr>
           </w:pPr>
-          <w:hyperlink w:anchor="_Toc126743940" w:history="1">
+          <w:hyperlink w:anchor="_Toc126765972" w:history="1">
             <w:r>
               <w:rPr>
                 <w:rStyle w:val="Hyperlink"/>
@@ -1269,7 +1269,7 @@
                 <w:noProof/>
                 <w:webHidden/>
               </w:rPr>
-              <w:instrText xml:space="preserve"> PAGEREF _Toc126743940 \h </w:instrText>
+              <w:instrText xml:space="preserve"> PAGEREF _Toc126765972 \h </w:instrText>
             </w:r>
             <w:r>
               <w:rPr>
@@ -1312,7 +1312,7 @@
               <w:lang w:eastAsia="en-IE"/>
             </w:rPr>
           </w:pPr>
-          <w:hyperlink w:anchor="_Toc126743941" w:history="1">
+          <w:hyperlink w:anchor="_Toc126765973" w:history="1">
             <w:r>
               <w:rPr>
                 <w:rStyle w:val="Hyperlink"/>
@@ -1339,7 +1339,7 @@
                 <w:noProof/>
                 <w:webHidden/>
               </w:rPr>
-              <w:instrText xml:space="preserve"> PAGEREF _Toc126743941 \h </w:instrText>
+              <w:instrText xml:space="preserve"> PAGEREF _Toc126765973 \h </w:instrText>
             </w:r>
             <w:r>
               <w:rPr>
@@ -1382,7 +1382,7 @@
               <w:lang w:eastAsia="en-IE"/>
             </w:rPr>
           </w:pPr>
-          <w:hyperlink w:anchor="_Toc126743942" w:history="1">
+          <w:hyperlink w:anchor="_Toc126765974" w:history="1">
             <w:r>
               <w:rPr>
                 <w:rStyle w:val="Hyperlink"/>
@@ -1409,7 +1409,7 @@
                 <w:noProof/>
                 <w:webHidden/>
               </w:rPr>
-              <w:instrText xml:space="preserve"> PAGEREF _Toc126743942 \h </w:instrText>
+              <w:instrText xml:space="preserve"> PAGEREF _Toc126765974 \h </w:instrText>
             </w:r>
             <w:r>
               <w:rPr>
@@ -1452,7 +1452,7 @@
               <w:lang w:eastAsia="en-IE"/>
             </w:rPr>
           </w:pPr>
-          <w:hyperlink w:anchor="_Toc126743943" w:history="1">
+          <w:hyperlink w:anchor="_Toc126765975" w:history="1">
             <w:r>
               <w:rPr>
                 <w:rStyle w:val="Hyperlink"/>
@@ -1479,7 +1479,7 @@
                 <w:noProof/>
                 <w:webHidden/>
               </w:rPr>
-              <w:instrText xml:space="preserve"> PAGEREF _Toc126743943 \h </w:instrText>
+              <w:instrText xml:space="preserve"> PAGEREF _Toc126765975 \h </w:instrText>
             </w:r>
             <w:r>
               <w:rPr>
@@ -1522,7 +1522,7 @@
               <w:lang w:eastAsia="en-IE"/>
             </w:rPr>
           </w:pPr>
-          <w:hyperlink w:anchor="_Toc126743944" w:history="1">
+          <w:hyperlink w:anchor="_Toc126765976" w:history="1">
             <w:r>
               <w:rPr>
                 <w:rStyle w:val="Hyperlink"/>
@@ -1549,7 +1549,7 @@
                 <w:noProof/>
                 <w:webHidden/>
               </w:rPr>
-              <w:instrText xml:space="preserve"> PAGEREF _Toc126743944 \h </w:instrText>
+              <w:instrText xml:space="preserve"> PAGEREF _Toc126765976 \h </w:instrText>
             </w:r>
             <w:r>
               <w:rPr>
@@ -1592,7 +1592,7 @@
               <w:lang w:eastAsia="en-IE"/>
             </w:rPr>
           </w:pPr>
-          <w:hyperlink w:anchor="_Toc126743945" w:history="1">
+          <w:hyperlink w:anchor="_Toc126765977" w:history="1">
             <w:r>
               <w:rPr>
                 <w:rStyle w:val="Hyperlink"/>
@@ -1619,7 +1619,7 @@
                 <w:noProof/>
                 <w:webHidden/>
               </w:rPr>
-              <w:instrText xml:space="preserve"> PAGEREF _Toc126743945 \h </w:instrText>
+              <w:instrText xml:space="preserve"> PAGEREF _Toc126765977 \h </w:instrText>
             </w:r>
             <w:r>
               <w:rPr>
@@ -1662,7 +1662,7 @@
               <w:lang w:eastAsia="en-IE"/>
             </w:rPr>
           </w:pPr>
-          <w:hyperlink w:anchor="_Toc126743946" w:history="1">
+          <w:hyperlink w:anchor="_Toc126765978" w:history="1">
             <w:r>
               <w:rPr>
                 <w:rStyle w:val="Hyperlink"/>
@@ -1690,7 +1690,7 @@
                 <w:noProof/>
                 <w:webHidden/>
               </w:rPr>
-              <w:instrText xml:space="preserve"> PAGEREF _Toc126743946 \h </w:instrText>
+              <w:instrText xml:space="preserve"> PAGEREF _Toc126765978 \h </w:instrText>
             </w:r>
             <w:r>
               <w:rPr>
@@ -1733,7 +1733,7 @@
               <w:lang w:eastAsia="en-IE"/>
             </w:rPr>
           </w:pPr>
-          <w:hyperlink w:anchor="_Toc126743947" w:history="1">
+          <w:hyperlink w:anchor="_Toc126765979" w:history="1">
             <w:r>
               <w:rPr>
                 <w:rStyle w:val="Hyperlink"/>
@@ -1760,7 +1760,7 @@
                 <w:noProof/>
                 <w:webHidden/>
               </w:rPr>
-              <w:instrText xml:space="preserve"> PAGEREF _Toc126743947 \h </w:instrText>
+              <w:instrText xml:space="preserve"> PAGEREF _Toc126765979 \h </w:instrText>
             </w:r>
             <w:r>
               <w:rPr>
@@ -1803,7 +1803,7 @@
               <w:lang w:eastAsia="en-IE"/>
             </w:rPr>
           </w:pPr>
-          <w:hyperlink w:anchor="_Toc126743948" w:history="1">
+          <w:hyperlink w:anchor="_Toc126765980" w:history="1">
             <w:r>
               <w:rPr>
                 <w:rStyle w:val="Hyperlink"/>
@@ -1830,7 +1830,7 @@
                 <w:noProof/>
                 <w:webHidden/>
               </w:rPr>
-              <w:instrText xml:space="preserve"> PAGEREF _Toc126743948 \h </w:instrText>
+              <w:instrText xml:space="preserve"> PAGEREF _Toc126765980 \h </w:instrText>
             </w:r>
             <w:r>
               <w:rPr>
@@ -1873,7 +1873,7 @@
               <w:lang w:eastAsia="en-IE"/>
             </w:rPr>
           </w:pPr>
-          <w:hyperlink w:anchor="_Toc126743949" w:history="1">
+          <w:hyperlink w:anchor="_Toc126765981" w:history="1">
             <w:r>
               <w:rPr>
                 <w:rStyle w:val="Hyperlink"/>
@@ -1900,7 +1900,7 @@
                 <w:noProof/>
                 <w:webHidden/>
               </w:rPr>
-              <w:instrText xml:space="preserve"> PAGEREF _Toc126743949 \h </w:instrText>
+              <w:instrText xml:space="preserve"> PAGEREF _Toc126765981 \h </w:instrText>
             </w:r>
             <w:r>
               <w:rPr>
@@ -1943,7 +1943,7 @@
               <w:lang w:eastAsia="en-IE"/>
             </w:rPr>
           </w:pPr>
-          <w:hyperlink w:anchor="_Toc126743950" w:history="1">
+          <w:hyperlink w:anchor="_Toc126765982" w:history="1">
             <w:r>
               <w:rPr>
                 <w:rStyle w:val="Hyperlink"/>
@@ -1970,7 +1970,7 @@
                 <w:noProof/>
                 <w:webHidden/>
               </w:rPr>
-              <w:instrText xml:space="preserve"> PAGEREF _Toc126743950 \h </w:instrText>
+              <w:instrText xml:space="preserve"> PAGEREF _Toc126765982 \h </w:instrText>
             </w:r>
             <w:r>
               <w:rPr>
@@ -2013,7 +2013,7 @@
               <w:lang w:eastAsia="en-IE"/>
             </w:rPr>
           </w:pPr>
-          <w:hyperlink w:anchor="_Toc126743951" w:history="1">
+          <w:hyperlink w:anchor="_Toc126765983" w:history="1">
             <w:r>
               <w:rPr>
                 <w:rStyle w:val="Hyperlink"/>
@@ -2040,7 +2040,7 @@
                 <w:noProof/>
                 <w:webHidden/>
               </w:rPr>
-              <w:instrText xml:space="preserve"> PAGEREF _Toc126743951 \h </w:instrText>
+              <w:instrText xml:space="preserve"> PAGEREF _Toc126765983 \h </w:instrText>
             </w:r>
             <w:r>
               <w:rPr>
@@ -2083,7 +2083,7 @@
               <w:lang w:eastAsia="en-IE"/>
             </w:rPr>
           </w:pPr>
-          <w:hyperlink w:anchor="_Toc126743952" w:history="1">
+          <w:hyperlink w:anchor="_Toc126765984" w:history="1">
             <w:r>
               <w:rPr>
                 <w:rStyle w:val="Hyperlink"/>
@@ -2110,7 +2110,7 @@
                 <w:noProof/>
                 <w:webHidden/>
               </w:rPr>
-              <w:instrText xml:space="preserve"> PAGEREF _Toc126743952 \h </w:instrText>
+              <w:instrText xml:space="preserve"> PAGEREF _Toc126765984 \h </w:instrText>
             </w:r>
             <w:r>
               <w:rPr>
@@ -2153,7 +2153,7 @@
               <w:lang w:eastAsia="en-IE"/>
             </w:rPr>
           </w:pPr>
-          <w:hyperlink w:anchor="_Toc126743953" w:history="1">
+          <w:hyperlink w:anchor="_Toc126765985" w:history="1">
             <w:r>
               <w:rPr>
                 <w:rStyle w:val="Hyperlink"/>
@@ -2180,7 +2180,7 @@
                 <w:noProof/>
                 <w:webHidden/>
               </w:rPr>
-              <w:instrText xml:space="preserve"> PAGEREF _Toc126743953 \h </w:instrText>
+              <w:instrText xml:space="preserve"> PAGEREF _Toc126765985 \h </w:instrText>
             </w:r>
             <w:r>
               <w:rPr>
@@ -2223,7 +2223,7 @@
               <w:lang w:eastAsia="en-IE"/>
             </w:rPr>
           </w:pPr>
-          <w:hyperlink w:anchor="_Toc126743954" w:history="1">
+          <w:hyperlink w:anchor="_Toc126765986" w:history="1">
             <w:r>
               <w:rPr>
                 <w:rStyle w:val="Hyperlink"/>
@@ -2250,7 +2250,7 @@
                 <w:noProof/>
                 <w:webHidden/>
               </w:rPr>
-              <w:instrText xml:space="preserve"> PAGEREF _Toc126743954 \h </w:instrText>
+              <w:instrText xml:space="preserve"> PAGEREF _Toc126765986 \h </w:instrText>
             </w:r>
             <w:r>
               <w:rPr>
@@ -2293,7 +2293,7 @@
               <w:lang w:eastAsia="en-IE"/>
             </w:rPr>
           </w:pPr>
-          <w:hyperlink w:anchor="_Toc126743955" w:history="1">
+          <w:hyperlink w:anchor="_Toc126765987" w:history="1">
             <w:r>
               <w:rPr>
                 <w:rStyle w:val="Hyperlink"/>
@@ -2320,7 +2320,7 @@
                 <w:noProof/>
                 <w:webHidden/>
               </w:rPr>
-              <w:instrText xml:space="preserve"> PAGEREF _Toc126743955 \h </w:instrText>
+              <w:instrText xml:space="preserve"> PAGEREF _Toc126765987 \h </w:instrText>
             </w:r>
             <w:r>
               <w:rPr>
@@ -2363,7 +2363,7 @@
               <w:lang w:eastAsia="en-IE"/>
             </w:rPr>
           </w:pPr>
-          <w:hyperlink w:anchor="_Toc126743956" w:history="1">
+          <w:hyperlink w:anchor="_Toc126765988" w:history="1">
             <w:r>
               <w:rPr>
                 <w:rStyle w:val="Hyperlink"/>
@@ -2390,7 +2390,7 @@
                 <w:noProof/>
                 <w:webHidden/>
               </w:rPr>
-              <w:instrText xml:space="preserve"> PAGEREF _Toc126743956 \h </w:instrText>
+              <w:instrText xml:space="preserve"> PAGEREF _Toc126765988 \h </w:instrText>
             </w:r>
             <w:r>
               <w:rPr>
@@ -2433,7 +2433,7 @@
               <w:lang w:eastAsia="en-IE"/>
             </w:rPr>
           </w:pPr>
-          <w:hyperlink w:anchor="_Toc126743957" w:history="1">
+          <w:hyperlink w:anchor="_Toc126765989" w:history="1">
             <w:r>
               <w:rPr>
                 <w:rStyle w:val="Hyperlink"/>
@@ -2460,7 +2460,7 @@
                 <w:noProof/>
                 <w:webHidden/>
               </w:rPr>
-              <w:instrText xml:space="preserve"> PAGEREF _Toc126743957 \h </w:instrText>
+              <w:instrText xml:space="preserve"> PAGEREF _Toc126765989 \h </w:instrText>
             </w:r>
             <w:r>
               <w:rPr>
@@ -2503,7 +2503,7 @@
               <w:lang w:eastAsia="en-IE"/>
             </w:rPr>
           </w:pPr>
-          <w:hyperlink w:anchor="_Toc126743958" w:history="1">
+          <w:hyperlink w:anchor="_Toc126765990" w:history="1">
             <w:r>
               <w:rPr>
                 <w:rStyle w:val="Hyperlink"/>
@@ -2530,7 +2530,7 @@
                 <w:noProof/>
                 <w:webHidden/>
               </w:rPr>
-              <w:instrText xml:space="preserve"> PAGEREF _Toc126743958 \h </w:instrText>
+              <w:instrText xml:space="preserve"> PAGEREF _Toc126765990 \h </w:instrText>
             </w:r>
             <w:r>
               <w:rPr>
@@ -2573,7 +2573,7 @@
               <w:lang w:eastAsia="en-IE"/>
             </w:rPr>
           </w:pPr>
-          <w:hyperlink w:anchor="_Toc126743959" w:history="1">
+          <w:hyperlink w:anchor="_Toc126765991" w:history="1">
             <w:r>
               <w:rPr>
                 <w:rStyle w:val="Hyperlink"/>
@@ -2600,7 +2600,7 @@
                 <w:noProof/>
                 <w:webHidden/>
               </w:rPr>
-              <w:instrText xml:space="preserve"> PAGEREF _Toc126743959 \h </w:instrText>
+              <w:instrText xml:space="preserve"> PAGEREF _Toc126765991 \h </w:instrText>
             </w:r>
             <w:r>
               <w:rPr>
@@ -2643,7 +2643,7 @@
               <w:lang w:eastAsia="en-IE"/>
             </w:rPr>
           </w:pPr>
-          <w:hyperlink w:anchor="_Toc126743960" w:history="1">
+          <w:hyperlink w:anchor="_Toc126765992" w:history="1">
             <w:r>
               <w:rPr>
                 <w:rStyle w:val="Hyperlink"/>
@@ -2670,7 +2670,7 @@
                 <w:noProof/>
                 <w:webHidden/>
               </w:rPr>
-              <w:instrText xml:space="preserve"> PAGEREF _Toc126743960 \h </w:instrText>
+              <w:instrText xml:space="preserve"> PAGEREF _Toc126765992 \h </w:instrText>
             </w:r>
             <w:r>
               <w:rPr>
@@ -2713,7 +2713,7 @@
               <w:lang w:eastAsia="en-IE"/>
             </w:rPr>
           </w:pPr>
-          <w:hyperlink w:anchor="_Toc126743961" w:history="1">
+          <w:hyperlink w:anchor="_Toc126765993" w:history="1">
             <w:r>
               <w:rPr>
                 <w:rStyle w:val="Hyperlink"/>
@@ -2740,7 +2740,7 @@
                 <w:noProof/>
                 <w:webHidden/>
               </w:rPr>
-              <w:instrText xml:space="preserve"> PAGEREF _Toc126743961 \h </w:instrText>
+              <w:instrText xml:space="preserve"> PAGEREF _Toc126765993 \h </w:instrText>
             </w:r>
             <w:r>
               <w:rPr>
@@ -2783,7 +2783,7 @@
               <w:lang w:eastAsia="en-IE"/>
             </w:rPr>
           </w:pPr>
-          <w:hyperlink w:anchor="_Toc126743962" w:history="1">
+          <w:hyperlink w:anchor="_Toc126765994" w:history="1">
             <w:r>
               <w:rPr>
                 <w:rStyle w:val="Hyperlink"/>
@@ -2810,7 +2810,7 @@
                 <w:noProof/>
                 <w:webHidden/>
               </w:rPr>
-              <w:instrText xml:space="preserve"> PAGEREF _Toc126743962 \h </w:instrText>
+              <w:instrText xml:space="preserve"> PAGEREF _Toc126765994 \h </w:instrText>
             </w:r>
             <w:r>
               <w:rPr>
@@ -2853,7 +2853,7 @@
               <w:lang w:eastAsia="en-IE"/>
             </w:rPr>
           </w:pPr>
-          <w:hyperlink w:anchor="_Toc126743963" w:history="1">
+          <w:hyperlink w:anchor="_Toc126765995" w:history="1">
             <w:r>
               <w:rPr>
                 <w:rStyle w:val="Hyperlink"/>
@@ -2880,7 +2880,7 @@
                 <w:noProof/>
                 <w:webHidden/>
               </w:rPr>
-              <w:instrText xml:space="preserve"> PAGEREF _Toc126743963 \h </w:instrText>
+              <w:instrText xml:space="preserve"> PAGEREF _Toc126765995 \h </w:instrText>
             </w:r>
             <w:r>
               <w:rPr>
@@ -2923,7 +2923,7 @@
               <w:lang w:eastAsia="en-IE"/>
             </w:rPr>
           </w:pPr>
-          <w:hyperlink w:anchor="_Toc126743964" w:history="1">
+          <w:hyperlink w:anchor="_Toc126765996" w:history="1">
             <w:r>
               <w:rPr>
                 <w:rStyle w:val="Hyperlink"/>
@@ -2950,7 +2950,7 @@
                 <w:noProof/>
                 <w:webHidden/>
               </w:rPr>
-              <w:instrText xml:space="preserve"> PAGEREF _Toc126743964 \h </w:instrText>
+              <w:instrText xml:space="preserve"> PAGEREF _Toc126765996 \h </w:instrText>
             </w:r>
             <w:r>
               <w:rPr>
@@ -2993,7 +2993,7 @@
               <w:lang w:eastAsia="en-IE"/>
             </w:rPr>
           </w:pPr>
-          <w:hyperlink w:anchor="_Toc126743965" w:history="1">
+          <w:hyperlink w:anchor="_Toc126765997" w:history="1">
             <w:r>
               <w:rPr>
                 <w:rStyle w:val="Hyperlink"/>
@@ -3020,7 +3020,7 @@
                 <w:noProof/>
                 <w:webHidden/>
               </w:rPr>
-              <w:instrText xml:space="preserve"> PAGEREF _Toc126743965 \h </w:instrText>
+              <w:instrText xml:space="preserve"> PAGEREF _Toc126765997 \h </w:instrText>
             </w:r>
             <w:r>
               <w:rPr>
@@ -3063,7 +3063,7 @@
               <w:lang w:eastAsia="en-IE"/>
             </w:rPr>
           </w:pPr>
-          <w:hyperlink w:anchor="_Toc126743966" w:history="1">
+          <w:hyperlink w:anchor="_Toc126765998" w:history="1">
             <w:r>
               <w:rPr>
                 <w:rStyle w:val="Hyperlink"/>
@@ -3090,7 +3090,7 @@
                 <w:noProof/>
                 <w:webHidden/>
               </w:rPr>
-              <w:instrText xml:space="preserve"> PAGEREF _Toc126743966 \h </w:instrText>
+              <w:instrText xml:space="preserve"> PAGEREF _Toc126765998 \h </w:instrText>
             </w:r>
             <w:r>
               <w:rPr>
@@ -3110,7 +3110,7 @@
                 <w:noProof/>
                 <w:webHidden/>
               </w:rPr>
-              <w:t>20</w:t>
+              <w:t>21</w:t>
             </w:r>
             <w:r>
               <w:rPr>
@@ -3133,7 +3133,7 @@
               <w:lang w:eastAsia="en-IE"/>
             </w:rPr>
           </w:pPr>
-          <w:hyperlink w:anchor="_Toc126743967" w:history="1">
+          <w:hyperlink w:anchor="_Toc126765999" w:history="1">
             <w:r>
               <w:rPr>
                 <w:rStyle w:val="Hyperlink"/>
@@ -3160,7 +3160,7 @@
                 <w:noProof/>
                 <w:webHidden/>
               </w:rPr>
-              <w:instrText xml:space="preserve"> PAGEREF _Toc126743967 \h </w:instrText>
+              <w:instrText xml:space="preserve"> PAGEREF _Toc126765999 \h </w:instrText>
             </w:r>
             <w:r>
               <w:rPr>
@@ -3180,7 +3180,7 @@
                 <w:noProof/>
                 <w:webHidden/>
               </w:rPr>
-              <w:t>20</w:t>
+              <w:t>21</w:t>
             </w:r>
             <w:r>
               <w:rPr>
@@ -3203,7 +3203,7 @@
               <w:lang w:eastAsia="en-IE"/>
             </w:rPr>
           </w:pPr>
-          <w:hyperlink w:anchor="_Toc126743968" w:history="1">
+          <w:hyperlink w:anchor="_Toc126766000" w:history="1">
             <w:r>
               <w:rPr>
                 <w:rStyle w:val="Hyperlink"/>
@@ -3230,7 +3230,7 @@
                 <w:noProof/>
                 <w:webHidden/>
               </w:rPr>
-              <w:instrText xml:space="preserve"> PAGEREF _Toc126743968 \h </w:instrText>
+              <w:instrText xml:space="preserve"> PAGEREF _Toc126766000 \h </w:instrText>
             </w:r>
             <w:r>
               <w:rPr>
@@ -3250,7 +3250,7 @@
                 <w:noProof/>
                 <w:webHidden/>
               </w:rPr>
-              <w:t>20</w:t>
+              <w:t>21</w:t>
             </w:r>
             <w:r>
               <w:rPr>
@@ -3273,7 +3273,7 @@
               <w:lang w:eastAsia="en-IE"/>
             </w:rPr>
           </w:pPr>
-          <w:hyperlink w:anchor="_Toc126743969" w:history="1">
+          <w:hyperlink w:anchor="_Toc126766001" w:history="1">
             <w:r>
               <w:rPr>
                 <w:rStyle w:val="Hyperlink"/>
@@ -3300,7 +3300,7 @@
                 <w:noProof/>
                 <w:webHidden/>
               </w:rPr>
-              <w:instrText xml:space="preserve"> PAGEREF _Toc126743969 \h </w:instrText>
+              <w:instrText xml:space="preserve"> PAGEREF _Toc126766001 \h </w:instrText>
             </w:r>
             <w:r>
               <w:rPr>
@@ -3320,7 +3320,7 @@
                 <w:noProof/>
                 <w:webHidden/>
               </w:rPr>
-              <w:t>21</w:t>
+              <w:t>22</w:t>
             </w:r>
             <w:r>
               <w:rPr>
@@ -3343,7 +3343,7 @@
               <w:lang w:eastAsia="en-IE"/>
             </w:rPr>
           </w:pPr>
-          <w:hyperlink w:anchor="_Toc126743970" w:history="1">
+          <w:hyperlink w:anchor="_Toc126766002" w:history="1">
             <w:r>
               <w:rPr>
                 <w:rStyle w:val="Hyperlink"/>
@@ -3370,7 +3370,7 @@
                 <w:noProof/>
                 <w:webHidden/>
               </w:rPr>
-              <w:instrText xml:space="preserve"> PAGEREF _Toc126743970 \h </w:instrText>
+              <w:instrText xml:space="preserve"> PAGEREF _Toc126766002 \h </w:instrText>
             </w:r>
             <w:r>
               <w:rPr>
@@ -3390,7 +3390,7 @@
                 <w:noProof/>
                 <w:webHidden/>
               </w:rPr>
-              <w:t>21</w:t>
+              <w:t>22</w:t>
             </w:r>
             <w:r>
               <w:rPr>
@@ -3413,7 +3413,7 @@
               <w:lang w:eastAsia="en-IE"/>
             </w:rPr>
           </w:pPr>
-          <w:hyperlink w:anchor="_Toc126743971" w:history="1">
+          <w:hyperlink w:anchor="_Toc126766003" w:history="1">
             <w:r>
               <w:rPr>
                 <w:rStyle w:val="Hyperlink"/>
@@ -3440,7 +3440,7 @@
                 <w:noProof/>
                 <w:webHidden/>
               </w:rPr>
-              <w:instrText xml:space="preserve"> PAGEREF _Toc126743971 \h </w:instrText>
+              <w:instrText xml:space="preserve"> PAGEREF _Toc126766003 \h </w:instrText>
             </w:r>
             <w:r>
               <w:rPr>
@@ -3460,7 +3460,7 @@
                 <w:noProof/>
                 <w:webHidden/>
               </w:rPr>
-              <w:t>23</w:t>
+              <w:t>24</w:t>
             </w:r>
             <w:r>
               <w:rPr>
@@ -3503,7 +3503,7 @@
       <w:pPr>
         <w:pStyle w:val="Heading1"/>
       </w:pPr>
-      <w:bookmarkStart w:id="1" w:name="_Toc126743934"/>
+      <w:bookmarkStart w:id="1" w:name="_Toc126765966"/>
       <w:r>
         <w:t>Summary</w:t>
       </w:r>
@@ -3619,7 +3619,7 @@
         <w:lastRenderedPageBreak/>
         <w:t xml:space="preserve"> </w:t>
       </w:r>
-      <w:bookmarkStart w:id="2" w:name="_Toc126743935"/>
+      <w:bookmarkStart w:id="2" w:name="_Toc126765967"/>
       <w:r>
         <w:t>Introduction</w:t>
       </w:r>
@@ -3629,7 +3629,7 @@
       <w:pPr>
         <w:pStyle w:val="Heading2"/>
       </w:pPr>
-      <w:bookmarkStart w:id="3" w:name="_Toc126743936"/>
+      <w:bookmarkStart w:id="3" w:name="_Toc126765968"/>
       <w:r>
         <w:t>Project Type</w:t>
       </w:r>
@@ -3677,7 +3677,7 @@
       <w:pPr>
         <w:pStyle w:val="Heading2"/>
       </w:pPr>
-      <w:bookmarkStart w:id="4" w:name="_Toc126743937"/>
+      <w:bookmarkStart w:id="4" w:name="_Toc126765969"/>
       <w:r>
         <w:t xml:space="preserve">The </w:t>
       </w:r>
@@ -3742,7 +3742,7 @@
       <w:pPr>
         <w:pStyle w:val="Heading2"/>
       </w:pPr>
-      <w:bookmarkStart w:id="5" w:name="_Toc126743938"/>
+      <w:bookmarkStart w:id="5" w:name="_Toc126765970"/>
       <w:r>
         <w:t>System Background and Project Scope</w:t>
       </w:r>
@@ -3799,7 +3799,7 @@
           <v:shape id="_x0000_i1025" type="#_x0000_t75" style="width:410.25pt;height:266.25pt" o:ole="">
             <v:imagedata r:id="rId10" o:title=""/>
           </v:shape>
-          <o:OLEObject Type="Embed" ProgID="Visio.Drawing.15" ShapeID="_x0000_i1025" DrawAspect="Content" ObjectID="_1737357428" r:id="rId11"/>
+          <o:OLEObject Type="Embed" ProgID="Visio.Drawing.15" ShapeID="_x0000_i1025" DrawAspect="Content" ObjectID="_1737378788" r:id="rId11"/>
         </w:object>
       </w:r>
     </w:p>
@@ -4357,7 +4357,7 @@
       <w:pPr>
         <w:pStyle w:val="Heading2"/>
       </w:pPr>
-      <w:bookmarkStart w:id="6" w:name="_Toc126743939"/>
+      <w:bookmarkStart w:id="6" w:name="_Toc126765971"/>
       <w:r>
         <w:t>Fieldview</w:t>
       </w:r>
@@ -4438,11 +4438,9 @@
       <w:r>
         <w:t xml:space="preserve">Figure </w:t>
       </w:r>
-      <w:proofErr w:type="gramStart"/>
-      <w:r>
-        <w:t>2:Sample</w:t>
-      </w:r>
-      <w:proofErr w:type="gramEnd"/>
+      <w:r>
+        <w:t>2: Sample</w:t>
+      </w:r>
       <w:r>
         <w:t xml:space="preserve"> view of Fieldview mobile form</w:t>
       </w:r>
@@ -4508,11 +4506,9 @@
       <w:r>
         <w:t xml:space="preserve">Figure </w:t>
       </w:r>
-      <w:proofErr w:type="gramStart"/>
-      <w:r>
-        <w:t>3:Sample</w:t>
-      </w:r>
-      <w:proofErr w:type="gramEnd"/>
+      <w:r>
+        <w:t>3: Sample</w:t>
+      </w:r>
       <w:r>
         <w:t xml:space="preserve"> view of the Fieldview widget reports</w:t>
       </w:r>
@@ -4521,7 +4517,7 @@
       <w:pPr>
         <w:pStyle w:val="Heading2"/>
       </w:pPr>
-      <w:bookmarkStart w:id="7" w:name="_Toc126743940"/>
+      <w:bookmarkStart w:id="7" w:name="_Toc126765972"/>
       <w:r>
         <w:lastRenderedPageBreak/>
         <w:t>Smartsheet</w:t>
@@ -4627,7 +4623,7 @@
         <w:pStyle w:val="Heading3"/>
         <w:jc w:val="both"/>
       </w:pPr>
-      <w:bookmarkStart w:id="8" w:name="_Toc126743941"/>
+      <w:bookmarkStart w:id="8" w:name="_Toc126765973"/>
       <w:r>
         <w:t>Sharepoint/Office365</w:t>
       </w:r>
@@ -4708,7 +4704,7 @@
       <w:pPr>
         <w:pStyle w:val="Heading2"/>
       </w:pPr>
-      <w:bookmarkStart w:id="9" w:name="_Toc126743942"/>
+      <w:bookmarkStart w:id="9" w:name="_Toc126765974"/>
       <w:r>
         <w:t>Current Situation</w:t>
       </w:r>
@@ -4816,7 +4812,7 @@
       <w:pPr>
         <w:pStyle w:val="Heading2"/>
       </w:pPr>
-      <w:bookmarkStart w:id="10" w:name="_Toc126743943"/>
+      <w:bookmarkStart w:id="10" w:name="_Toc126765975"/>
       <w:r>
         <w:t xml:space="preserve">What </w:t>
       </w:r>
@@ -4915,7 +4911,7 @@
       <w:pPr>
         <w:pStyle w:val="Heading1"/>
       </w:pPr>
-      <w:bookmarkStart w:id="11" w:name="_Toc126743944"/>
+      <w:bookmarkStart w:id="11" w:name="_Toc126765976"/>
       <w:r>
         <w:t>Use Case</w:t>
       </w:r>
@@ -4950,7 +4946,7 @@
       <w:pPr>
         <w:pStyle w:val="Heading1"/>
       </w:pPr>
-      <w:bookmarkStart w:id="12" w:name="_Toc126743945"/>
+      <w:bookmarkStart w:id="12" w:name="_Toc126765977"/>
       <w:r>
         <w:lastRenderedPageBreak/>
         <w:t xml:space="preserve">Potential Technologies, </w:t>
@@ -5325,7 +5321,7 @@
           <w:szCs w:val="26"/>
         </w:rPr>
       </w:pPr>
-      <w:bookmarkStart w:id="13" w:name="_Toc126743946"/>
+      <w:bookmarkStart w:id="13" w:name="_Toc126765978"/>
       <w:r>
         <w:rPr>
           <w:rFonts w:asciiTheme="majorHAnsi" w:eastAsiaTheme="majorEastAsia" w:hAnsiTheme="majorHAnsi" w:cstheme="majorBidi"/>
@@ -5355,7 +5351,7 @@
       <w:pPr>
         <w:pStyle w:val="Heading1"/>
       </w:pPr>
-      <w:bookmarkStart w:id="14" w:name="_Toc126743947"/>
+      <w:bookmarkStart w:id="14" w:name="_Toc126765979"/>
       <w:r>
         <w:t>Objectives</w:t>
       </w:r>
@@ -5814,7 +5810,7 @@
       <w:pPr>
         <w:pStyle w:val="Heading1"/>
       </w:pPr>
-      <w:bookmarkStart w:id="15" w:name="_Toc126743948"/>
+      <w:bookmarkStart w:id="15" w:name="_Toc126765980"/>
       <w:r>
         <w:t>Methodology</w:t>
       </w:r>
@@ -5824,7 +5820,7 @@
       <w:pPr>
         <w:pStyle w:val="Heading2"/>
       </w:pPr>
-      <w:bookmarkStart w:id="16" w:name="_Toc126743949"/>
+      <w:bookmarkStart w:id="16" w:name="_Toc126765981"/>
       <w:r>
         <w:t>Dataflow</w:t>
       </w:r>
@@ -5980,7 +5976,7 @@
           <v:shape id="_x0000_i1026" type="#_x0000_t75" style="width:453.75pt;height:64.5pt" o:ole="">
             <v:imagedata r:id="rId15" o:title=""/>
           </v:shape>
-          <o:OLEObject Type="Embed" ProgID="Visio.Drawing.15" ShapeID="_x0000_i1026" DrawAspect="Content" ObjectID="_1737357429" r:id="rId16"/>
+          <o:OLEObject Type="Embed" ProgID="Visio.Drawing.15" ShapeID="_x0000_i1026" DrawAspect="Content" ObjectID="_1737378789" r:id="rId16"/>
         </w:object>
       </w:r>
     </w:p>
@@ -6014,7 +6010,7 @@
       <w:pPr>
         <w:pStyle w:val="Heading2"/>
       </w:pPr>
-      <w:bookmarkStart w:id="17" w:name="_Toc126743950"/>
+      <w:bookmarkStart w:id="17" w:name="_Toc126765982"/>
       <w:r>
         <w:t>Modelling</w:t>
       </w:r>
@@ -6098,7 +6094,7 @@
           <v:shape id="_x0000_i1027" type="#_x0000_t75" style="width:324pt;height:252pt" o:ole="">
             <v:imagedata r:id="rId17" o:title=""/>
           </v:shape>
-          <o:OLEObject Type="Embed" ProgID="Visio.Drawing.15" ShapeID="_x0000_i1027" DrawAspect="Content" ObjectID="_1737357430" r:id="rId18"/>
+          <o:OLEObject Type="Embed" ProgID="Visio.Drawing.15" ShapeID="_x0000_i1027" DrawAspect="Content" ObjectID="_1737378790" r:id="rId18"/>
         </w:object>
       </w:r>
     </w:p>
@@ -6145,7 +6141,7 @@
       <w:pPr>
         <w:pStyle w:val="Heading2"/>
       </w:pPr>
-      <w:bookmarkStart w:id="18" w:name="_Toc126743951"/>
+      <w:bookmarkStart w:id="18" w:name="_Toc126765983"/>
       <w:r>
         <w:lastRenderedPageBreak/>
         <w:t>Feedback Loop</w:t>
@@ -6442,7 +6438,7 @@
       <w:pPr>
         <w:pStyle w:val="Heading2"/>
       </w:pPr>
-      <w:bookmarkStart w:id="19" w:name="_Toc126743952"/>
+      <w:bookmarkStart w:id="19" w:name="_Toc126765984"/>
       <w:r>
         <w:t>Technologies</w:t>
       </w:r>
@@ -6556,7 +6552,7 @@
         <w:pStyle w:val="Heading3"/>
         <w:jc w:val="both"/>
       </w:pPr>
-      <w:bookmarkStart w:id="20" w:name="_Toc126743953"/>
+      <w:bookmarkStart w:id="20" w:name="_Toc126765985"/>
       <w:r>
         <w:t>PowerBI</w:t>
       </w:r>
@@ -6674,7 +6670,7 @@
         <w:pStyle w:val="Heading3"/>
         <w:jc w:val="both"/>
       </w:pPr>
-      <w:bookmarkStart w:id="21" w:name="_Toc126743954"/>
+      <w:bookmarkStart w:id="21" w:name="_Toc126765986"/>
       <w:r>
         <w:t>SOAP API</w:t>
       </w:r>
@@ -6751,21 +6747,7 @@
         <w:rPr>
           <w:color w:val="000000" w:themeColor="text1"/>
         </w:rPr>
-        <w:t>(</w:t>
-      </w:r>
-      <w:proofErr w:type="spellStart"/>
-      <w:r>
-        <w:rPr>
-          <w:color w:val="000000" w:themeColor="text1"/>
-        </w:rPr>
-        <w:t>AltexSoft</w:t>
-      </w:r>
-      <w:proofErr w:type="spellEnd"/>
-      <w:r>
-        <w:rPr>
-          <w:color w:val="000000" w:themeColor="text1"/>
-        </w:rPr>
-        <w:t>, n.d.)</w:t>
+        <w:t>(AltexSoft, n.d.)</w:t>
       </w:r>
       <w:r>
         <w:rPr>
@@ -6968,7 +6950,7 @@
         <w:pStyle w:val="Heading3"/>
         <w:jc w:val="both"/>
       </w:pPr>
-      <w:bookmarkStart w:id="22" w:name="_Toc126743955"/>
+      <w:bookmarkStart w:id="22" w:name="_Toc126765987"/>
       <w:r>
         <w:t>PowerShell</w:t>
       </w:r>
@@ -7066,15 +7048,7 @@
         <w:t xml:space="preserve"> </w:t>
       </w:r>
       <w:r>
-        <w:t>(</w:t>
-      </w:r>
-      <w:proofErr w:type="spellStart"/>
-      <w:r>
-        <w:t>sdwheeler</w:t>
-      </w:r>
-      <w:proofErr w:type="spellEnd"/>
-      <w:r>
-        <w:t>, n.d.)</w:t>
+        <w:t>(sdwheeler, n.d.)</w:t>
       </w:r>
       <w:r>
         <w:t xml:space="preserve"> </w:t>
@@ -7114,7 +7088,7 @@
       <w:pPr>
         <w:pStyle w:val="Heading3"/>
       </w:pPr>
-      <w:bookmarkStart w:id="23" w:name="_Toc126743956"/>
+      <w:bookmarkStart w:id="23" w:name="_Toc126765988"/>
       <w:r>
         <w:t>Power Automate</w:t>
       </w:r>
@@ -7267,15 +7241,7 @@
         <w:t xml:space="preserve"> </w:t>
       </w:r>
       <w:r>
-        <w:t>(</w:t>
-      </w:r>
-      <w:proofErr w:type="spellStart"/>
-      <w:r>
-        <w:t>georgiostrantzas</w:t>
-      </w:r>
-      <w:proofErr w:type="spellEnd"/>
-      <w:r>
-        <w:t>, n.d.)</w:t>
+        <w:t>(georgiostrantzas, n.d.)</w:t>
       </w:r>
       <w:r>
         <w:t>.</w:t>
@@ -7290,7 +7256,7 @@
       <w:pPr>
         <w:pStyle w:val="Heading2"/>
       </w:pPr>
-      <w:bookmarkStart w:id="24" w:name="_Toc126743957"/>
+      <w:bookmarkStart w:id="24" w:name="_Toc126765989"/>
       <w:r>
         <w:t>DAX</w:t>
       </w:r>
@@ -7314,19 +7280,17 @@
         </w:rPr>
         <w:t xml:space="preserve">formula language used </w:t>
       </w:r>
-      <w:proofErr w:type="gramStart"/>
       <w:r>
         <w:rPr>
           <w:color w:val="0D0D0D" w:themeColor="text1" w:themeTint="F2"/>
         </w:rPr>
-        <w:t>un Power Bi</w:t>
-      </w:r>
-      <w:proofErr w:type="gramEnd"/>
+        <w:t>i</w:t>
+      </w:r>
       <w:r>
         <w:rPr>
           <w:color w:val="0D0D0D" w:themeColor="text1" w:themeTint="F2"/>
         </w:rPr>
-        <w:t xml:space="preserve"> for data analysis. DAX is an acronym for Data Analysis Expressions</w:t>
+        <w:t>n Power Bi for data analysis. DAX is an acronym for Data Analysis Expressions</w:t>
       </w:r>
       <w:r>
         <w:rPr>
@@ -7368,118 +7332,92 @@
         <w:rPr>
           <w:color w:val="0D0D0D" w:themeColor="text1" w:themeTint="F2"/>
         </w:rPr>
-        <w:t>(</w:t>
-      </w:r>
-      <w:proofErr w:type="spellStart"/>
+        <w:t>(Minewiskan, n.d.)</w:t>
+      </w:r>
       <w:r>
         <w:rPr>
           <w:color w:val="0D0D0D" w:themeColor="text1" w:themeTint="F2"/>
         </w:rPr>
-        <w:t>Minewiskan</w:t>
-      </w:r>
-      <w:proofErr w:type="spellEnd"/>
+        <w:t>.</w:t>
+      </w:r>
       <w:r>
         <w:rPr>
           <w:color w:val="0D0D0D" w:themeColor="text1" w:themeTint="F2"/>
         </w:rPr>
-        <w:t>, n.d.)</w:t>
-      </w:r>
-      <w:r>
+        <w:t xml:space="preserve"> </w:t>
+      </w:r>
+    </w:p>
+    <w:p>
+      <w:pPr>
         <w:rPr>
           <w:color w:val="0D0D0D" w:themeColor="text1" w:themeTint="F2"/>
         </w:rPr>
-        <w:t>.</w:t>
-      </w:r>
+      </w:pPr>
       <w:r>
         <w:rPr>
           <w:color w:val="0D0D0D" w:themeColor="text1" w:themeTint="F2"/>
         </w:rPr>
+        <w:t>Measuers are an important component of Power BI and Dax. A measu</w:t>
+      </w:r>
+      <w:r>
+        <w:rPr>
+          <w:color w:val="0D0D0D" w:themeColor="text1" w:themeTint="F2"/>
+        </w:rPr>
+        <w:t>r</w:t>
+      </w:r>
+      <w:r>
+        <w:rPr>
+          <w:color w:val="0D0D0D" w:themeColor="text1" w:themeTint="F2"/>
+        </w:rPr>
+        <w:t xml:space="preserve">e is a dynamic calculated formula </w:t>
+      </w:r>
+      <w:r>
+        <w:rPr>
+          <w:color w:val="0D0D0D" w:themeColor="text1" w:themeTint="F2"/>
+        </w:rPr>
+        <w:t xml:space="preserve">which </w:t>
+      </w:r>
+      <w:r>
+        <w:rPr>
+          <w:color w:val="0D0D0D" w:themeColor="text1" w:themeTint="F2"/>
+        </w:rPr>
+        <w:t>results change</w:t>
+      </w:r>
+      <w:r>
+        <w:rPr>
+          <w:color w:val="0D0D0D" w:themeColor="text1" w:themeTint="F2"/>
+        </w:rPr>
+        <w:t xml:space="preserve"> depending on the content</w:t>
+      </w:r>
+      <w:r>
+        <w:rPr>
+          <w:color w:val="0D0D0D" w:themeColor="text1" w:themeTint="F2"/>
+        </w:rPr>
         <w:t xml:space="preserve"> </w:t>
       </w:r>
-    </w:p>
-    <w:p>
-      <w:pPr>
+      <w:r>
         <w:rPr>
           <w:color w:val="0D0D0D" w:themeColor="text1" w:themeTint="F2"/>
         </w:rPr>
-      </w:pPr>
-      <w:proofErr w:type="spellStart"/>
+        <w:t>i.e.,</w:t>
+      </w:r>
       <w:r>
         <w:rPr>
           <w:color w:val="0D0D0D" w:themeColor="text1" w:themeTint="F2"/>
         </w:rPr>
-        <w:t>Measuers</w:t>
-      </w:r>
-      <w:proofErr w:type="spellEnd"/>
+        <w:t xml:space="preserve"> when the data was last refreshed. Measures are created by using the DAX formula bar in the model designer.</w:t>
+      </w:r>
       <w:r>
         <w:rPr>
           <w:color w:val="0D0D0D" w:themeColor="text1" w:themeTint="F2"/>
         </w:rPr>
-        <w:t xml:space="preserve"> are an important component of Power BI and Dax. A measu</w:t>
+        <w:t xml:space="preserve"> </w:t>
       </w:r>
       <w:r>
         <w:rPr>
           <w:color w:val="0D0D0D" w:themeColor="text1" w:themeTint="F2"/>
         </w:rPr>
-        <w:t>r</w:t>
-      </w:r>
-      <w:r>
-        <w:rPr>
-          <w:color w:val="0D0D0D" w:themeColor="text1" w:themeTint="F2"/>
-        </w:rPr>
-        <w:t xml:space="preserve">e is a dynamic calculated formula </w:t>
-      </w:r>
-      <w:r>
-        <w:rPr>
-          <w:color w:val="0D0D0D" w:themeColor="text1" w:themeTint="F2"/>
-        </w:rPr>
-        <w:t xml:space="preserve">which </w:t>
-      </w:r>
-      <w:proofErr w:type="gramStart"/>
-      <w:r>
-        <w:rPr>
-          <w:color w:val="0D0D0D" w:themeColor="text1" w:themeTint="F2"/>
-        </w:rPr>
-        <w:t>results  change</w:t>
-      </w:r>
-      <w:proofErr w:type="gramEnd"/>
-      <w:r>
-        <w:rPr>
-          <w:color w:val="0D0D0D" w:themeColor="text1" w:themeTint="F2"/>
-        </w:rPr>
-        <w:t xml:space="preserve"> depending on the content</w:t>
-      </w:r>
-      <w:r>
-        <w:rPr>
-          <w:color w:val="0D0D0D" w:themeColor="text1" w:themeTint="F2"/>
-        </w:rPr>
-        <w:t xml:space="preserve"> i.e. when the data was last refreshed. Measures are created by using the DAX formula bar in the model designer.</w:t>
-      </w:r>
-      <w:r>
-        <w:rPr>
-          <w:color w:val="0D0D0D" w:themeColor="text1" w:themeTint="F2"/>
-        </w:rPr>
-        <w:t xml:space="preserve"> </w:t>
-      </w:r>
-      <w:r>
-        <w:rPr>
-          <w:color w:val="0D0D0D" w:themeColor="text1" w:themeTint="F2"/>
-        </w:rPr>
-        <w:t>(</w:t>
-      </w:r>
-      <w:proofErr w:type="spellStart"/>
-      <w:r>
-        <w:rPr>
-          <w:color w:val="0D0D0D" w:themeColor="text1" w:themeTint="F2"/>
-        </w:rPr>
-        <w:t>Minewiskan</w:t>
-      </w:r>
-      <w:proofErr w:type="spellEnd"/>
-      <w:r>
-        <w:rPr>
-          <w:color w:val="0D0D0D" w:themeColor="text1" w:themeTint="F2"/>
-        </w:rPr>
-        <w:t>, n.d.)</w:t>
+        <w:t>(Minewiskan, n.d.)</w:t>
       </w:r>
       <w:r>
         <w:rPr>
@@ -7526,22 +7464,12 @@
       <w:r>
         <w:t xml:space="preserve">A formula in a measure can use standard functions such as COUNT or SUM, or you can define your own formula by using the DAX formula bar. </w:t>
       </w:r>
-      <w:proofErr w:type="spellStart"/>
-      <w:r>
-        <w:t>Its</w:t>
-      </w:r>
-      <w:proofErr w:type="spellEnd"/>
-      <w:r>
-        <w:t xml:space="preserve"> worth noting that </w:t>
-      </w:r>
-      <w:proofErr w:type="spellStart"/>
-      <w:r>
-        <w:t>b</w:t>
-      </w:r>
-      <w:r>
-        <w:t>amed</w:t>
-      </w:r>
-      <w:proofErr w:type="spellEnd"/>
+      <w:r>
+        <w:t>It’s</w:t>
+      </w:r>
+      <w:r>
+        <w:t xml:space="preserve"> worth noting that</w:t>
+      </w:r>
       <w:r>
         <w:t xml:space="preserve"> measures can be passed as an argument to other measures</w:t>
       </w:r>
@@ -7555,21 +7483,7 @@
         <w:rPr>
           <w:color w:val="0D0D0D" w:themeColor="text1" w:themeTint="F2"/>
         </w:rPr>
-        <w:t>(</w:t>
-      </w:r>
-      <w:proofErr w:type="spellStart"/>
-      <w:r>
-        <w:rPr>
-          <w:color w:val="0D0D0D" w:themeColor="text1" w:themeTint="F2"/>
-        </w:rPr>
-        <w:t>Minewiskan</w:t>
-      </w:r>
-      <w:proofErr w:type="spellEnd"/>
-      <w:r>
-        <w:rPr>
-          <w:color w:val="0D0D0D" w:themeColor="text1" w:themeTint="F2"/>
-        </w:rPr>
-        <w:t>, n.d.)</w:t>
+        <w:t>(Minewiskan, n.d.)</w:t>
       </w:r>
       <w:r>
         <w:rPr>
@@ -7653,7 +7567,7 @@
       <w:pPr>
         <w:pStyle w:val="Heading1"/>
       </w:pPr>
-      <w:bookmarkStart w:id="25" w:name="_Toc126743958"/>
+      <w:bookmarkStart w:id="25" w:name="_Toc126765990"/>
       <w:r>
         <w:t>Project Plan</w:t>
       </w:r>
@@ -8392,7 +8306,7 @@
       <w:pPr>
         <w:pStyle w:val="Heading1"/>
       </w:pPr>
-      <w:bookmarkStart w:id="26" w:name="_Toc126743959"/>
+      <w:bookmarkStart w:id="26" w:name="_Toc126765991"/>
       <w:r>
         <w:t>Project Plann</w:t>
       </w:r>
@@ -8621,7 +8535,7 @@
         <w:pStyle w:val="Heading1"/>
         <w:spacing w:before="159"/>
       </w:pPr>
-      <w:bookmarkStart w:id="28" w:name="_Toc126743960"/>
+      <w:bookmarkStart w:id="28" w:name="_Toc126765992"/>
       <w:bookmarkEnd w:id="27"/>
       <w:r>
         <w:t>Implementation</w:t>
@@ -8633,7 +8547,7 @@
         <w:pStyle w:val="Heading1"/>
       </w:pPr>
       <w:bookmarkStart w:id="29" w:name="_Hlk124864467"/>
-      <w:bookmarkStart w:id="30" w:name="_Toc126743961"/>
+      <w:bookmarkStart w:id="30" w:name="_Toc126765993"/>
       <w:r>
         <w:t xml:space="preserve">Phase 1: </w:t>
       </w:r>
@@ -8993,15 +8907,7 @@
         <w:t>Example,</w:t>
       </w:r>
       <w:r>
-        <w:t xml:space="preserve"> the </w:t>
-      </w:r>
-      <w:proofErr w:type="spellStart"/>
-      <w:r>
-        <w:t>projectID</w:t>
-      </w:r>
-      <w:proofErr w:type="spellEnd"/>
-      <w:r>
-        <w:t xml:space="preserve"> is required to get Form Information</w:t>
+        <w:t xml:space="preserve"> the projectID is required to get Form Information</w:t>
       </w:r>
     </w:p>
     <w:p>
@@ -9354,20 +9260,7 @@
         <w:t>example,</w:t>
       </w:r>
       <w:r>
-        <w:t xml:space="preserve"> the </w:t>
-      </w:r>
-      <w:proofErr w:type="spellStart"/>
-      <w:proofErr w:type="gramStart"/>
-      <w:r>
-        <w:t>GetProjectFormsList</w:t>
-      </w:r>
-      <w:proofErr w:type="spellEnd"/>
-      <w:r>
-        <w:t>(</w:t>
-      </w:r>
-      <w:proofErr w:type="gramEnd"/>
-      <w:r>
-        <w:t xml:space="preserve">) has a point quota of 10, so this would </w:t>
+        <w:t xml:space="preserve"> the GetProjectFormsList() has a point quota of 10, so this would </w:t>
       </w:r>
       <w:r>
         <w:t>mean</w:t>
@@ -9584,13 +9477,8 @@
       <w:r>
         <w:t xml:space="preserve"> worth noting that there exist third party apps like </w:t>
       </w:r>
-      <w:proofErr w:type="spellStart"/>
-      <w:r>
-        <w:t>ZappySys</w:t>
-      </w:r>
-      <w:proofErr w:type="spellEnd"/>
-      <w:r>
-        <w:t xml:space="preserve"> ODBC Power Pack</w:t>
+      <w:r>
+        <w:t>ZappySys ODBC Power Pack</w:t>
       </w:r>
       <w:r>
         <w:t>,</w:t>
@@ -9669,25 +9557,7 @@
           <w:color w:val="000000" w:themeColor="text1"/>
           <w:u w:val="none"/>
         </w:rPr>
-        <w:t>(</w:t>
-      </w:r>
-      <w:proofErr w:type="spellStart"/>
-      <w:r>
-        <w:rPr>
-          <w:rStyle w:val="Hyperlink"/>
-          <w:color w:val="000000" w:themeColor="text1"/>
-          <w:u w:val="none"/>
-        </w:rPr>
-        <w:t>ZappySys</w:t>
-      </w:r>
-      <w:proofErr w:type="spellEnd"/>
-      <w:r>
-        <w:rPr>
-          <w:rStyle w:val="Hyperlink"/>
-          <w:color w:val="000000" w:themeColor="text1"/>
-          <w:u w:val="none"/>
-        </w:rPr>
-        <w:t>, 2018)</w:t>
+        <w:t>(ZappySys, 2018)</w:t>
       </w:r>
       <w:r>
         <w:rPr>
@@ -10027,7 +9897,7 @@
       <w:pPr>
         <w:pStyle w:val="Heading1"/>
       </w:pPr>
-      <w:bookmarkStart w:id="31" w:name="_Toc126743962"/>
+      <w:bookmarkStart w:id="31" w:name="_Toc126765994"/>
       <w:r>
         <w:t xml:space="preserve">Phase 2: </w:t>
       </w:r>
@@ -10418,7 +10288,7 @@
       <w:pPr>
         <w:pStyle w:val="Heading1"/>
       </w:pPr>
-      <w:bookmarkStart w:id="32" w:name="_Toc126743963"/>
+      <w:bookmarkStart w:id="32" w:name="_Toc126765995"/>
       <w:r>
         <w:lastRenderedPageBreak/>
         <w:t xml:space="preserve">Phase 3: </w:t>
@@ -10575,16 +10445,11 @@
       <w:r>
         <w:t xml:space="preserve">Figure </w:t>
       </w:r>
-      <w:proofErr w:type="gramStart"/>
-      <w:r>
-        <w:t>17:</w:t>
-      </w:r>
-      <w:r>
-        <w:t>:</w:t>
-      </w:r>
-      <w:proofErr w:type="gramEnd"/>
-      <w:r>
-        <w:t>View of Created API Tokens in Fieldview</w:t>
+      <w:r>
+        <w:t>17: View</w:t>
+      </w:r>
+      <w:r>
+        <w:t xml:space="preserve"> of Created API Tokens in Fieldview</w:t>
       </w:r>
     </w:p>
     <w:p>
@@ -10828,16 +10693,8 @@
         <w:rPr>
           <w:color w:val="000000" w:themeColor="text1"/>
         </w:rPr>
-        <w:t>New-</w:t>
-      </w:r>
-      <w:proofErr w:type="spellStart"/>
-      <w:r>
-        <w:rPr>
-          <w:color w:val="000000" w:themeColor="text1"/>
-        </w:rPr>
-        <w:t>WebServiceProxy</w:t>
-      </w:r>
-      <w:proofErr w:type="spellEnd"/>
+        <w:t>New-WebServiceProxy</w:t>
+      </w:r>
       <w:r>
         <w:rPr>
           <w:color w:val="000000" w:themeColor="text1"/>
@@ -10866,16 +10723,8 @@
         <w:rPr>
           <w:color w:val="000000" w:themeColor="text1"/>
         </w:rPr>
-        <w:t xml:space="preserve"> New-</w:t>
-      </w:r>
-      <w:proofErr w:type="spellStart"/>
-      <w:r>
-        <w:rPr>
-          <w:color w:val="000000" w:themeColor="text1"/>
-        </w:rPr>
-        <w:t>WebServiceProxy</w:t>
-      </w:r>
-      <w:proofErr w:type="spellEnd"/>
+        <w:t xml:space="preserve"> New-WebServiceProxy</w:t>
+      </w:r>
       <w:r>
         <w:rPr>
           <w:color w:val="000000" w:themeColor="text1"/>
@@ -11013,15 +10862,7 @@
         <w:t>18</w:t>
       </w:r>
       <w:r>
-        <w:t>: Code Snippet of the New-</w:t>
-      </w:r>
-      <w:proofErr w:type="spellStart"/>
-      <w:r>
-        <w:t>WebServiceProxy</w:t>
-      </w:r>
-      <w:proofErr w:type="spellEnd"/>
-      <w:r>
-        <w:t xml:space="preserve"> used to pull data from Fieldview</w:t>
+        <w:t>: Code Snippet of the New-WebServiceProxy used to pull data from Fieldview</w:t>
       </w:r>
     </w:p>
     <w:p>
@@ -11055,16 +10896,8 @@
         <w:rPr>
           <w:color w:val="000000" w:themeColor="text1"/>
         </w:rPr>
-        <w:t>New-</w:t>
-      </w:r>
-      <w:proofErr w:type="spellStart"/>
-      <w:r>
-        <w:rPr>
-          <w:color w:val="000000" w:themeColor="text1"/>
-        </w:rPr>
-        <w:t>WebServiceProxy</w:t>
-      </w:r>
-      <w:proofErr w:type="spellEnd"/>
+        <w:t>New-WebServiceProxy</w:t>
+      </w:r>
       <w:r>
         <w:rPr>
           <w:color w:val="000000" w:themeColor="text1"/>
@@ -11087,21 +10920,7 @@
         <w:rPr>
           <w:color w:val="000000" w:themeColor="text1"/>
         </w:rPr>
-        <w:t>(</w:t>
-      </w:r>
-      <w:proofErr w:type="spellStart"/>
-      <w:r>
-        <w:rPr>
-          <w:color w:val="000000" w:themeColor="text1"/>
-        </w:rPr>
-        <w:t>sdwheeler</w:t>
-      </w:r>
-      <w:proofErr w:type="spellEnd"/>
-      <w:r>
-        <w:rPr>
-          <w:color w:val="000000" w:themeColor="text1"/>
-        </w:rPr>
-        <w:t>, n.d.)</w:t>
+        <w:t>(sdwheeler, n.d.)</w:t>
       </w:r>
       <w:r>
         <w:rPr>
@@ -11295,20 +11114,12 @@
         </w:rPr>
         <w:t xml:space="preserve">I generated </w:t>
       </w:r>
-      <w:proofErr w:type="gramStart"/>
-      <w:r>
-        <w:rPr>
-          <w:color w:val="000000" w:themeColor="text1"/>
-        </w:rPr>
-        <w:t>a</w:t>
-      </w:r>
-      <w:r>
-        <w:rPr>
-          <w:color w:val="000000" w:themeColor="text1"/>
-        </w:rPr>
-        <w:t xml:space="preserve"> number of</w:t>
-      </w:r>
-      <w:proofErr w:type="gramEnd"/>
+      <w:r>
+        <w:rPr>
+          <w:color w:val="000000" w:themeColor="text1"/>
+        </w:rPr>
+        <w:t>several</w:t>
+      </w:r>
       <w:r>
         <w:rPr>
           <w:color w:val="000000" w:themeColor="text1"/>
@@ -11535,38 +11346,25 @@
       <w:r>
         <w:t xml:space="preserve">Data from the </w:t>
       </w:r>
-      <w:proofErr w:type="spellStart"/>
-      <w:proofErr w:type="gramStart"/>
-      <w:r>
-        <w:t>GetProjectFormsList</w:t>
-      </w:r>
-      <w:proofErr w:type="spellEnd"/>
-      <w:r>
-        <w:t>(</w:t>
+      <w:r>
+        <w:t>GetProjectFormsList(</w:t>
       </w:r>
       <w:r>
         <w:rPr>
           <w:noProof/>
         </w:rPr>
-        <w:t xml:space="preserve"> )</w:t>
-      </w:r>
-      <w:proofErr w:type="gramEnd"/>
+        <w:t xml:space="preserve"> ) call, returning </w:t>
+      </w:r>
       <w:r>
         <w:rPr>
           <w:noProof/>
         </w:rPr>
-        <w:t xml:space="preserve"> call, returning </w:t>
+        <w:t>ProjectFormsListInformatio</w:t>
       </w:r>
       <w:r>
         <w:rPr>
           <w:noProof/>
         </w:rPr>
-        <w:t>ProjectFormsListInformatio</w:t>
-      </w:r>
-      <w:r>
-        <w:rPr>
-          <w:noProof/>
-        </w:rPr>
         <w:t>n.</w:t>
       </w:r>
     </w:p>
@@ -11575,7 +11373,7 @@
       <w:pPr>
         <w:pStyle w:val="Heading3"/>
       </w:pPr>
-      <w:bookmarkStart w:id="33" w:name="_Toc126743964"/>
+      <w:bookmarkStart w:id="33" w:name="_Toc126765996"/>
       <w:r>
         <w:t xml:space="preserve">Data </w:t>
       </w:r>
@@ -11745,23 +11543,7 @@
           <w:color w:val="000000" w:themeColor="text1"/>
           <w:lang w:eastAsia="en-IE"/>
         </w:rPr>
-        <w:t>(</w:t>
-      </w:r>
-      <w:proofErr w:type="spellStart"/>
-      <w:r>
-        <w:rPr>
-          <w:color w:val="000000" w:themeColor="text1"/>
-          <w:lang w:eastAsia="en-IE"/>
-        </w:rPr>
-        <w:t>Rajack</w:t>
-      </w:r>
-      <w:proofErr w:type="spellEnd"/>
-      <w:r>
-        <w:rPr>
-          <w:color w:val="000000" w:themeColor="text1"/>
-          <w:lang w:eastAsia="en-IE"/>
-        </w:rPr>
-        <w:t>, 2018</w:t>
+        <w:t>(Rajack, 2018</w:t>
       </w:r>
       <w:r>
         <w:rPr>
@@ -12022,7 +11804,7 @@
       <w:pPr>
         <w:pStyle w:val="Heading1"/>
       </w:pPr>
-      <w:bookmarkStart w:id="34" w:name="_Toc126743965"/>
+      <w:bookmarkStart w:id="34" w:name="_Toc126765997"/>
       <w:r>
         <w:t>Phase 4: PowerBI Dashboard – Fieldview Vehicle-check</w:t>
       </w:r>
@@ -12041,14 +11823,40 @@
     </w:p>
     <w:p>
       <w:r>
+        <w:t xml:space="preserve">Blank with 0 </w:t>
+      </w:r>
+      <w:hyperlink r:id="rId35" w:history="1">
+        <w:r>
+          <w:rPr>
+            <w:rStyle w:val="Hyperlink"/>
+          </w:rPr>
+          <w:t>Replace BLANK with Zero in Power BI Visuals Such as Card - RADACAD</w:t>
+        </w:r>
+      </w:hyperlink>
+    </w:p>
+    <w:p>
+      <w:r>
+        <w:t xml:space="preserve">Starts with </w:t>
+      </w:r>
+      <w:hyperlink r:id="rId36" w:history="1">
+        <w:r>
+          <w:rPr>
+            <w:rStyle w:val="Hyperlink"/>
+          </w:rPr>
+          <w:t>Solved: DAX Starts with - Microsoft Power BI Community</w:t>
+        </w:r>
+      </w:hyperlink>
+    </w:p>
+    <w:p>
+      <w:r>
         <w:rPr>
           <w:noProof/>
         </w:rPr>
         <w:drawing>
-          <wp:inline distT="0" distB="0" distL="0" distR="0" wp14:anchorId="77AADC07" wp14:editId="74B9BCE6">
-            <wp:extent cx="5731510" cy="3165475"/>
+          <wp:inline distT="0" distB="0" distL="0" distR="0" wp14:anchorId="0DDAF1B1" wp14:editId="6973682F">
+            <wp:extent cx="5731510" cy="3280410"/>
             <wp:effectExtent l="0" t="0" r="2540" b="0"/>
-            <wp:docPr id="25" name="Picture 25" descr="Chart, bar chart&#10;&#10;Description automatically generated"/>
+            <wp:docPr id="28" name="Picture 28" descr="Chart&#10;&#10;Description automatically generated with medium confidence"/>
             <wp:cNvGraphicFramePr>
               <a:graphicFrameLocks xmlns:a="http://schemas.openxmlformats.org/drawingml/2006/main" noChangeAspect="1"/>
             </wp:cNvGraphicFramePr>
@@ -12056,11 +11864,11 @@
               <a:graphicData uri="http://schemas.openxmlformats.org/drawingml/2006/picture">
                 <pic:pic xmlns:pic="http://schemas.openxmlformats.org/drawingml/2006/picture">
                   <pic:nvPicPr>
-                    <pic:cNvPr id="25" name="Picture 25" descr="Chart, bar chart&#10;&#10;Description automatically generated"/>
+                    <pic:cNvPr id="28" name="Picture 28" descr="Chart&#10;&#10;Description automatically generated with medium confidence"/>
                     <pic:cNvPicPr/>
                   </pic:nvPicPr>
                   <pic:blipFill>
-                    <a:blip r:embed="rId35"/>
+                    <a:blip r:embed="rId37"/>
                     <a:stretch>
                       <a:fillRect/>
                     </a:stretch>
@@ -12068,7 +11876,7 @@
                   <pic:spPr>
                     <a:xfrm>
                       <a:off x="0" y="0"/>
-                      <a:ext cx="5731510" cy="3165475"/>
+                      <a:ext cx="5731510" cy="3280410"/>
                     </a:xfrm>
                     <a:prstGeom prst="rect">
                       <a:avLst/>
@@ -12082,10 +11890,65 @@
       </w:r>
     </w:p>
     <w:p>
+      <w:r>
+        <w:drawing>
+          <wp:inline distT="0" distB="0" distL="0" distR="0" wp14:anchorId="59E7CF9F" wp14:editId="30672955">
+            <wp:extent cx="5731510" cy="2847975"/>
+            <wp:effectExtent l="0" t="0" r="2540" b="9525"/>
+            <wp:docPr id="27" name="Picture 27" descr="Graphical user interface, application&#10;&#10;Description automatically generated"/>
+            <wp:cNvGraphicFramePr>
+              <a:graphicFrameLocks xmlns:a="http://schemas.openxmlformats.org/drawingml/2006/main" noChangeAspect="1"/>
+            </wp:cNvGraphicFramePr>
+            <a:graphic xmlns:a="http://schemas.openxmlformats.org/drawingml/2006/main">
+              <a:graphicData uri="http://schemas.openxmlformats.org/drawingml/2006/picture">
+                <pic:pic xmlns:pic="http://schemas.openxmlformats.org/drawingml/2006/picture">
+                  <pic:nvPicPr>
+                    <pic:cNvPr id="27" name="Picture 27" descr="Graphical user interface, application&#10;&#10;Description automatically generated"/>
+                    <pic:cNvPicPr/>
+                  </pic:nvPicPr>
+                  <pic:blipFill>
+                    <a:blip r:embed="rId38"/>
+                    <a:stretch>
+                      <a:fillRect/>
+                    </a:stretch>
+                  </pic:blipFill>
+                  <pic:spPr>
+                    <a:xfrm>
+                      <a:off x="0" y="0"/>
+                      <a:ext cx="5731510" cy="2847975"/>
+                    </a:xfrm>
+                    <a:prstGeom prst="rect">
+                      <a:avLst/>
+                    </a:prstGeom>
+                  </pic:spPr>
+                </pic:pic>
+              </a:graphicData>
+            </a:graphic>
+          </wp:inline>
+        </w:drawing>
+      </w:r>
+    </w:p>
+    <w:p>
+      <w:r>
+        <w:t>How to publish to web</w:t>
+      </w:r>
+    </w:p>
+    <w:p>
+      <w:hyperlink r:id="rId39" w:history="1">
+        <w:r>
+          <w:rPr>
+            <w:rStyle w:val="Hyperlink"/>
+          </w:rPr>
+          <w:t>Publish to web from Power BI - Power BI | Microsoft Learn</w:t>
+        </w:r>
+      </w:hyperlink>
+    </w:p>
+    <w:p/>
+    <w:p>
       <w:pPr>
         <w:pStyle w:val="Heading1"/>
       </w:pPr>
-      <w:bookmarkStart w:id="35" w:name="_Toc126743966"/>
+      <w:bookmarkStart w:id="35" w:name="_Toc126765998"/>
       <w:r>
         <w:t xml:space="preserve">Phase </w:t>
       </w:r>
@@ -12130,7 +11993,7 @@
       <w:pPr>
         <w:pStyle w:val="Heading1"/>
       </w:pPr>
-      <w:bookmarkStart w:id="36" w:name="_Toc126743967"/>
+      <w:bookmarkStart w:id="36" w:name="_Toc126765999"/>
       <w:r>
         <w:t xml:space="preserve">Phase 6: PowerBI </w:t>
       </w:r>
@@ -12166,7 +12029,7 @@
       <w:pPr>
         <w:pStyle w:val="Heading1"/>
       </w:pPr>
-      <w:bookmarkStart w:id="37" w:name="_Toc126743968"/>
+      <w:bookmarkStart w:id="37" w:name="_Toc126766000"/>
       <w:r>
         <w:t xml:space="preserve">Phase 7: </w:t>
       </w:r>
@@ -12212,7 +12075,7 @@
                     </pic:cNvPicPr>
                   </pic:nvPicPr>
                   <pic:blipFill>
-                    <a:blip r:embed="rId36" cstate="print">
+                    <a:blip r:embed="rId40" cstate="print">
                       <a:extLst>
                         <a:ext uri="{28A0092B-C50C-407E-A947-70E740481C1C}">
                           <a14:useLocalDpi xmlns:a14="http://schemas.microsoft.com/office/drawing/2010/main" val="0"/>
@@ -12246,7 +12109,6 @@
         <w:rPr>
           <w:noProof/>
         </w:rPr>
-        <w:lastRenderedPageBreak/>
         <w:drawing>
           <wp:inline distT="0" distB="0" distL="0" distR="0" wp14:anchorId="4FBCA097" wp14:editId="73A5D380">
             <wp:extent cx="3331029" cy="2024599"/>
@@ -12263,7 +12125,7 @@
                     <pic:cNvPicPr/>
                   </pic:nvPicPr>
                   <pic:blipFill>
-                    <a:blip r:embed="rId37"/>
+                    <a:blip r:embed="rId41"/>
                     <a:stretch>
                       <a:fillRect/>
                     </a:stretch>
@@ -12290,6 +12152,7 @@
         <w:rPr>
           <w:noProof/>
         </w:rPr>
+        <w:lastRenderedPageBreak/>
         <w:drawing>
           <wp:inline distT="0" distB="0" distL="0" distR="0" wp14:anchorId="282BA651" wp14:editId="16544465">
             <wp:extent cx="3775166" cy="1389596"/>
@@ -12308,7 +12171,7 @@
                     </pic:cNvPicPr>
                   </pic:nvPicPr>
                   <pic:blipFill>
-                    <a:blip r:embed="rId38" cstate="print">
+                    <a:blip r:embed="rId42" cstate="print">
                       <a:extLst>
                         <a:ext uri="{28A0092B-C50C-407E-A947-70E740481C1C}">
                           <a14:useLocalDpi xmlns:a14="http://schemas.microsoft.com/office/drawing/2010/main" val="0"/>
@@ -12343,7 +12206,7 @@
       <w:pPr>
         <w:pStyle w:val="Heading1"/>
       </w:pPr>
-      <w:bookmarkStart w:id="38" w:name="_Toc126743969"/>
+      <w:bookmarkStart w:id="38" w:name="_Toc126766001"/>
       <w:r>
         <w:t>Project Evaluation</w:t>
       </w:r>
@@ -12426,7 +12289,7 @@
       <w:pPr>
         <w:pStyle w:val="Heading3"/>
       </w:pPr>
-      <w:bookmarkStart w:id="39" w:name="_Toc126743970"/>
+      <w:bookmarkStart w:id="39" w:name="_Toc126766002"/>
       <w:r>
         <w:t>Future Work</w:t>
       </w:r>
@@ -12510,23 +12373,16 @@
           <w:i/>
           <w:iCs/>
         </w:rPr>
-        <w:t xml:space="preserve"> a Table on View Point where a person could just fill in a Tab showing a Weekly Progress Report say on the Meterage of Grid Duct Trenching / Installation, that may run an excel file in the background which would show for instance the agreed amount per week which is a fixed point &amp; the other the actual, </w:t>
-      </w:r>
-      <w:r>
-        <w:rPr>
-          <w:i/>
-          <w:iCs/>
+        <w:t xml:space="preserve"> a Table on View Point where a person could just fill in a Tab showing a Weekly Progress Report say on the Meterage of Grid Duct Trenching / Installation, that may run an excel file in the background which would show for instance the agreed amount per week which is a fixed point &amp; the other the actual, Or do we have something else set up, as it would be great to track, say cable installed, joints made off etc”</w:t>
+      </w:r>
+    </w:p>
+    <w:p/>
+    <w:p>
+      <w:r>
+        <w:rPr>
+          <w:noProof/>
         </w:rPr>
         <w:lastRenderedPageBreak/>
-        <w:t>Or do we have something else set up, as it would be great to track, say cable installed, joints made off etc”</w:t>
-      </w:r>
-    </w:p>
-    <w:p/>
-    <w:p>
-      <w:r>
-        <w:rPr>
-          <w:noProof/>
-        </w:rPr>
         <w:drawing>
           <wp:inline distT="0" distB="0" distL="0" distR="0" wp14:anchorId="53E2F4A8" wp14:editId="01C1E8E3">
             <wp:extent cx="4581525" cy="3057525"/>
@@ -12545,7 +12401,7 @@
                     </pic:cNvPicPr>
                   </pic:nvPicPr>
                   <pic:blipFill>
-                    <a:blip r:embed="rId39" r:link="rId40">
+                    <a:blip r:embed="rId43" r:link="rId44">
                       <a:extLst>
                         <a:ext uri="{28A0092B-C50C-407E-A947-70E740481C1C}">
                           <a14:useLocalDpi xmlns:a14="http://schemas.microsoft.com/office/drawing/2010/main" val="0"/>
@@ -12601,7 +12457,7 @@
                     </pic:cNvPicPr>
                   </pic:nvPicPr>
                   <pic:blipFill>
-                    <a:blip r:embed="rId41" r:link="rId42">
+                    <a:blip r:embed="rId45" r:link="rId46">
                       <a:extLst>
                         <a:ext uri="{28A0092B-C50C-407E-A947-70E740481C1C}">
                           <a14:useLocalDpi xmlns:a14="http://schemas.microsoft.com/office/drawing/2010/main" val="0"/>
@@ -12649,8 +12505,9 @@
       <w:pPr>
         <w:pStyle w:val="Heading1"/>
       </w:pPr>
-      <w:bookmarkStart w:id="40" w:name="_Toc126743971"/>
-      <w:r>
+      <w:bookmarkStart w:id="40" w:name="_Toc126766003"/>
+      <w:r>
+        <w:lastRenderedPageBreak/>
         <w:t>References</w:t>
       </w:r>
       <w:bookmarkEnd w:id="40"/>
@@ -12748,7 +12605,6 @@
           <w:lang w:eastAsia="en-US"/>
         </w:rPr>
       </w:pPr>
-      <w:proofErr w:type="spellStart"/>
       <w:r>
         <w:rPr>
           <w:rFonts w:asciiTheme="minorHAnsi" w:eastAsiaTheme="minorHAnsi" w:hAnsiTheme="minorHAnsi" w:cstheme="minorBidi"/>
@@ -12756,40 +12612,39 @@
           <w:szCs w:val="22"/>
           <w:lang w:eastAsia="en-US"/>
         </w:rPr>
-        <w:t>AltexSoft</w:t>
-      </w:r>
-      <w:proofErr w:type="spellEnd"/>
-      <w:r>
+        <w:t>AltexSoft. (n.d.). What is SOAP: Formats, Protocols, Message Structure, and How SOAP is Different from REST. [online] Available at: https://www.altexsoft.com/blog/engineering/what-is-soap-formats-protocols-message-structure-and-how-soap-is-different-from-rest/.</w:t>
+      </w:r>
+    </w:p>
+    <w:p>
+      <w:pPr>
+        <w:pStyle w:val="NormalWeb"/>
         <w:rPr>
           <w:rFonts w:asciiTheme="minorHAnsi" w:eastAsiaTheme="minorHAnsi" w:hAnsiTheme="minorHAnsi" w:cstheme="minorBidi"/>
           <w:sz w:val="22"/>
           <w:szCs w:val="22"/>
           <w:lang w:eastAsia="en-US"/>
         </w:rPr>
-        <w:t>. (n.d.). What is SOAP: Formats, Protocols, Message Structure, and How SOAP is Different from REST. [online] Available at: https://www.altexsoft.com/blog/engineering/what-is-soap-formats-protocols-message-structure-and-how-soap-is-different-from-rest/.</w:t>
-      </w:r>
-    </w:p>
-    <w:p>
-      <w:pPr>
-        <w:pStyle w:val="NormalWeb"/>
+      </w:pPr>
+      <w:r>
         <w:rPr>
           <w:rFonts w:asciiTheme="minorHAnsi" w:eastAsiaTheme="minorHAnsi" w:hAnsiTheme="minorHAnsi" w:cstheme="minorBidi"/>
           <w:sz w:val="22"/>
           <w:szCs w:val="22"/>
           <w:lang w:eastAsia="en-US"/>
         </w:rPr>
-      </w:pPr>
-      <w:proofErr w:type="spellStart"/>
-      <w:r>
+        <w:t>sdwheeler (n.d.). PowerShell Documentation - PowerShell. [online] learn.microsoft.com. Available at: https://learn.microsoft.com/en-us/powershell/.</w:t>
+      </w:r>
+    </w:p>
+    <w:p>
+      <w:pPr>
+        <w:pStyle w:val="NormalWeb"/>
         <w:rPr>
           <w:rFonts w:asciiTheme="minorHAnsi" w:eastAsiaTheme="minorHAnsi" w:hAnsiTheme="minorHAnsi" w:cstheme="minorBidi"/>
           <w:sz w:val="22"/>
           <w:szCs w:val="22"/>
           <w:lang w:eastAsia="en-US"/>
         </w:rPr>
-        <w:t>sdwheeler</w:t>
-      </w:r>
-      <w:proofErr w:type="spellEnd"/>
+      </w:pPr>
       <w:r>
         <w:rPr>
           <w:rFonts w:asciiTheme="minorHAnsi" w:eastAsiaTheme="minorHAnsi" w:hAnsiTheme="minorHAnsi" w:cstheme="minorBidi"/>
@@ -12797,7 +12652,7 @@
           <w:szCs w:val="22"/>
           <w:lang w:eastAsia="en-US"/>
         </w:rPr>
-        <w:t xml:space="preserve"> (n.d.). PowerShell Documentation - PowerShell. [online] learn.microsoft.com. Available at: https://learn.microsoft.com/en-us/powershell/.</w:t>
+        <w:t>powerautomate.microsoft.com. (n.d.). Power Automate | Microsoft Power Platform. [online] Available at: https://powerautomate.microsoft.com/en-gb/.</w:t>
       </w:r>
     </w:p>
     <w:p>
@@ -12817,30 +12672,28 @@
           <w:szCs w:val="22"/>
           <w:lang w:eastAsia="en-US"/>
         </w:rPr>
-        <w:t>powerautomate.microsoft.com. (n.d.). Power Automate | Microsoft Power Platform. [online] Available at: https://powerautomate.microsoft.com/en-gb/.</w:t>
-      </w:r>
-    </w:p>
-    <w:p>
-      <w:pPr>
-        <w:pStyle w:val="NormalWeb"/>
+        <w:t>georgiostrantzas (n.d.). Scripting actions reference - Power Automate. [online] learn.microsoft.com. Available at: https://learn.microsoft.com/en-us/power-automate/desktop-flows/actions-reference/scripting</w:t>
+      </w:r>
+      <w:r>
         <w:rPr>
           <w:rFonts w:asciiTheme="minorHAnsi" w:eastAsiaTheme="minorHAnsi" w:hAnsiTheme="minorHAnsi" w:cstheme="minorBidi"/>
           <w:sz w:val="22"/>
           <w:szCs w:val="22"/>
           <w:lang w:eastAsia="en-US"/>
         </w:rPr>
-      </w:pPr>
-      <w:proofErr w:type="spellStart"/>
-      <w:r>
+        <w:t>.</w:t>
+      </w:r>
+    </w:p>
+    <w:p>
+      <w:pPr>
+        <w:pStyle w:val="NormalWeb"/>
         <w:rPr>
           <w:rFonts w:asciiTheme="minorHAnsi" w:eastAsiaTheme="minorHAnsi" w:hAnsiTheme="minorHAnsi" w:cstheme="minorBidi"/>
           <w:sz w:val="22"/>
           <w:szCs w:val="22"/>
           <w:lang w:eastAsia="en-US"/>
         </w:rPr>
-        <w:t>georgiostrantzas</w:t>
-      </w:r>
-      <w:proofErr w:type="spellEnd"/>
+      </w:pPr>
       <w:r>
         <w:rPr>
           <w:rFonts w:asciiTheme="minorHAnsi" w:eastAsiaTheme="minorHAnsi" w:hAnsiTheme="minorHAnsi" w:cstheme="minorBidi"/>
@@ -12848,29 +12701,28 @@
           <w:szCs w:val="22"/>
           <w:lang w:eastAsia="en-US"/>
         </w:rPr>
-        <w:t xml:space="preserve"> (n.d.). Scripting actions reference - Power Automate. [online] learn.microsoft.com. Available at: https://learn.microsoft.com/en-us/power-automate/desktop-flows/actions-reference/scripting</w:t>
-      </w:r>
-      <w:r>
+        <w:t>Minewiskan (n.d.). Data Analysis Expressions (DAX) Reference - DAX. [online] learn.microsoft.com. Available at: https://learn.microsoft.com/en-us/dax/.</w:t>
+      </w:r>
+    </w:p>
+    <w:p>
+      <w:pPr>
+        <w:pStyle w:val="NormalWeb"/>
         <w:rPr>
           <w:rFonts w:asciiTheme="minorHAnsi" w:eastAsiaTheme="minorHAnsi" w:hAnsiTheme="minorHAnsi" w:cstheme="minorBidi"/>
           <w:sz w:val="22"/>
           <w:szCs w:val="22"/>
           <w:lang w:eastAsia="en-US"/>
         </w:rPr>
-        <w:t>.</w:t>
-      </w:r>
-    </w:p>
-    <w:p>
-      <w:pPr>
-        <w:pStyle w:val="NormalWeb"/>
+      </w:pPr>
+      <w:r>
         <w:rPr>
           <w:rFonts w:asciiTheme="minorHAnsi" w:eastAsiaTheme="minorHAnsi" w:hAnsiTheme="minorHAnsi" w:cstheme="minorBidi"/>
           <w:sz w:val="22"/>
           <w:szCs w:val="22"/>
           <w:lang w:eastAsia="en-US"/>
         </w:rPr>
-      </w:pPr>
-      <w:proofErr w:type="spellStart"/>
+        <w:t>www.microsoft.com. (n.d.). Task Management Kanban Solution for Teams | Microsoft Planner. [online] Available at: https://www.microsoft.com/en-ie/microsoft-365/business/task-management-software</w:t>
+      </w:r>
       <w:r>
         <w:rPr>
           <w:rFonts w:asciiTheme="minorHAnsi" w:eastAsiaTheme="minorHAnsi" w:hAnsiTheme="minorHAnsi" w:cstheme="minorBidi"/>
@@ -12878,29 +12730,28 @@
           <w:szCs w:val="22"/>
           <w:lang w:eastAsia="en-US"/>
         </w:rPr>
-        <w:t>Minewiskan</w:t>
-      </w:r>
-      <w:proofErr w:type="spellEnd"/>
-      <w:r>
+        <w:t>.</w:t>
+      </w:r>
+    </w:p>
+    <w:p>
+      <w:pPr>
+        <w:pStyle w:val="NormalWeb"/>
         <w:rPr>
           <w:rFonts w:asciiTheme="minorHAnsi" w:eastAsiaTheme="minorHAnsi" w:hAnsiTheme="minorHAnsi" w:cstheme="minorBidi"/>
           <w:sz w:val="22"/>
           <w:szCs w:val="22"/>
           <w:lang w:eastAsia="en-US"/>
         </w:rPr>
-        <w:t xml:space="preserve"> (n.d.). Data Analysis Expressions (DAX) Reference - DAX. [online] learn.microsoft.com. Available at: https://learn.microsoft.com/en-us/dax/.</w:t>
-      </w:r>
-    </w:p>
-    <w:p>
-      <w:pPr>
-        <w:pStyle w:val="NormalWeb"/>
+      </w:pPr>
+      <w:r>
         <w:rPr>
           <w:rFonts w:asciiTheme="minorHAnsi" w:eastAsiaTheme="minorHAnsi" w:hAnsiTheme="minorHAnsi" w:cstheme="minorBidi"/>
           <w:sz w:val="22"/>
           <w:szCs w:val="22"/>
           <w:lang w:eastAsia="en-US"/>
         </w:rPr>
-      </w:pPr>
+        <w:t>help.viewpoint.com. (n.d.). Viewpoint Help. [online] Available at: https://help.viewpoint.com/en/viewpoint-field-view/field-view/api-documentation/apis</w:t>
+      </w:r>
       <w:r>
         <w:rPr>
           <w:rFonts w:asciiTheme="minorHAnsi" w:eastAsiaTheme="minorHAnsi" w:hAnsiTheme="minorHAnsi" w:cstheme="minorBidi"/>
@@ -12908,37 +12759,39 @@
           <w:szCs w:val="22"/>
           <w:lang w:eastAsia="en-US"/>
         </w:rPr>
-        <w:t>www.microsoft.com. (n.d.). Task Management Kanban Solution for Teams | Microsoft Planner. [online] Available at: https://www.microsoft.com/en-ie/microsoft-365/business/task-management-software</w:t>
-      </w:r>
-      <w:r>
+        <w:t>.</w:t>
+      </w:r>
+    </w:p>
+    <w:p>
+      <w:pPr>
+        <w:pStyle w:val="NormalWeb"/>
         <w:rPr>
           <w:rFonts w:asciiTheme="minorHAnsi" w:eastAsiaTheme="minorHAnsi" w:hAnsiTheme="minorHAnsi" w:cstheme="minorBidi"/>
           <w:sz w:val="22"/>
           <w:szCs w:val="22"/>
           <w:lang w:eastAsia="en-US"/>
         </w:rPr>
-        <w:t>.</w:t>
-      </w:r>
-    </w:p>
-    <w:p>
-      <w:pPr>
-        <w:pStyle w:val="NormalWeb"/>
+      </w:pPr>
+      <w:r>
         <w:rPr>
           <w:rFonts w:asciiTheme="minorHAnsi" w:eastAsiaTheme="minorHAnsi" w:hAnsiTheme="minorHAnsi" w:cstheme="minorBidi"/>
           <w:sz w:val="22"/>
           <w:szCs w:val="22"/>
           <w:lang w:eastAsia="en-US"/>
         </w:rPr>
-      </w:pPr>
-      <w:r>
+        <w:t>ZappySys (2018). Calling SOAP API in Power BI (Read XML Web Service data). [online] ZappySys Blog. Available at: https://zappysys.com/blog/call-soap-api-power-bi-read-xml-web-service-data.</w:t>
+      </w:r>
+    </w:p>
+    <w:p>
+      <w:pPr>
+        <w:pStyle w:val="NormalWeb"/>
         <w:rPr>
           <w:rFonts w:asciiTheme="minorHAnsi" w:eastAsiaTheme="minorHAnsi" w:hAnsiTheme="minorHAnsi" w:cstheme="minorBidi"/>
           <w:sz w:val="22"/>
           <w:szCs w:val="22"/>
           <w:lang w:eastAsia="en-US"/>
         </w:rPr>
-        <w:t>help.viewpoint.com. (n.d.). Viewpoint Help. [online] Available at: https://help.viewpoint.com/en/viewpoint-field-view/field-view/api-documentation/apis</w:t>
-      </w:r>
+      </w:pPr>
       <w:r>
         <w:rPr>
           <w:rFonts w:asciiTheme="minorHAnsi" w:eastAsiaTheme="minorHAnsi" w:hAnsiTheme="minorHAnsi" w:cstheme="minorBidi"/>
@@ -12946,7 +12799,7 @@
           <w:szCs w:val="22"/>
           <w:lang w:eastAsia="en-US"/>
         </w:rPr>
-        <w:t>.</w:t>
+        <w:t>Technologies, S.P. (n.d.). Spanish Point Technologies. [online] Available at: https://www.spanishpoint.ie.</w:t>
       </w:r>
     </w:p>
     <w:p>
@@ -12959,7 +12812,6 @@
           <w:lang w:eastAsia="en-US"/>
         </w:rPr>
       </w:pPr>
-      <w:proofErr w:type="spellStart"/>
       <w:r>
         <w:rPr>
           <w:rFonts w:asciiTheme="minorHAnsi" w:eastAsiaTheme="minorHAnsi" w:hAnsiTheme="minorHAnsi" w:cstheme="minorBidi"/>
@@ -12967,9 +12819,9 @@
           <w:szCs w:val="22"/>
           <w:lang w:eastAsia="en-US"/>
         </w:rPr>
-        <w:t>ZappySys</w:t>
-      </w:r>
-      <w:proofErr w:type="spellEnd"/>
+        <w:lastRenderedPageBreak/>
+        <w:t>Rajack, S. (2018). How to Connect to SharePoint Online using PnP PowerShell? [online] SharePoint Diary. Available at: https://www.sharepointdiary.com/2018/03/connect-to-sharepoint-online-using-pnp-powershell.html</w:t>
+      </w:r>
       <w:r>
         <w:rPr>
           <w:rFonts w:asciiTheme="minorHAnsi" w:eastAsiaTheme="minorHAnsi" w:hAnsiTheme="minorHAnsi" w:cstheme="minorBidi"/>
@@ -12977,19 +12829,19 @@
           <w:szCs w:val="22"/>
           <w:lang w:eastAsia="en-US"/>
         </w:rPr>
-        <w:t xml:space="preserve"> (2018). Calling SOAP API in Power BI (Read XML Web Service data). [online] </w:t>
-      </w:r>
-      <w:proofErr w:type="spellStart"/>
-      <w:r>
+        <w:t>.</w:t>
+      </w:r>
+    </w:p>
+    <w:p>
+      <w:pPr>
+        <w:pStyle w:val="NormalWeb"/>
         <w:rPr>
           <w:rFonts w:asciiTheme="minorHAnsi" w:eastAsiaTheme="minorHAnsi" w:hAnsiTheme="minorHAnsi" w:cstheme="minorBidi"/>
           <w:sz w:val="22"/>
           <w:szCs w:val="22"/>
           <w:lang w:eastAsia="en-US"/>
         </w:rPr>
-        <w:t>ZappySys</w:t>
-      </w:r>
-      <w:proofErr w:type="spellEnd"/>
+      </w:pPr>
       <w:r>
         <w:rPr>
           <w:rFonts w:asciiTheme="minorHAnsi" w:eastAsiaTheme="minorHAnsi" w:hAnsiTheme="minorHAnsi" w:cstheme="minorBidi"/>
@@ -12997,19 +12849,17 @@
           <w:szCs w:val="22"/>
           <w:lang w:eastAsia="en-US"/>
         </w:rPr>
-        <w:t xml:space="preserve"> Blog. Available at: https://zappysys.com/blog/call-soap-api-power-bi-read-xml-web-service-data.</w:t>
-      </w:r>
-    </w:p>
-    <w:p>
-      <w:pPr>
-        <w:pStyle w:val="NormalWeb"/>
+        <w:t xml:space="preserve">www.youtube.com. (n.d.). Power Automate Desktop || How to schedule Desktop </w:t>
+      </w:r>
+      <w:r>
         <w:rPr>
           <w:rFonts w:asciiTheme="minorHAnsi" w:eastAsiaTheme="minorHAnsi" w:hAnsiTheme="minorHAnsi" w:cstheme="minorBidi"/>
           <w:sz w:val="22"/>
           <w:szCs w:val="22"/>
           <w:lang w:eastAsia="en-US"/>
         </w:rPr>
-      </w:pPr>
+        <w:t>Flows?</w:t>
+      </w:r>
       <w:r>
         <w:rPr>
           <w:rFonts w:asciiTheme="minorHAnsi" w:eastAsiaTheme="minorHAnsi" w:hAnsiTheme="minorHAnsi" w:cstheme="minorBidi"/>
@@ -13017,49 +12867,50 @@
           <w:szCs w:val="22"/>
           <w:lang w:eastAsia="en-US"/>
         </w:rPr>
-        <w:lastRenderedPageBreak/>
-        <w:t>Technologies, S.P. (n.d.). Spanish Point Technologies. [online] Available at: https://www.spanishpoint.ie.</w:t>
-      </w:r>
-    </w:p>
-    <w:p>
-      <w:pPr>
-        <w:pStyle w:val="NormalWeb"/>
+        <w:t xml:space="preserve"> [online] Available at: https://www.youtube.com/watch?v=IJ1I2737JWU</w:t>
+      </w:r>
+      <w:r>
         <w:rPr>
           <w:rFonts w:asciiTheme="minorHAnsi" w:eastAsiaTheme="minorHAnsi" w:hAnsiTheme="minorHAnsi" w:cstheme="minorBidi"/>
           <w:sz w:val="22"/>
           <w:szCs w:val="22"/>
           <w:lang w:eastAsia="en-US"/>
         </w:rPr>
-      </w:pPr>
-      <w:proofErr w:type="spellStart"/>
-      <w:r>
+        <w:t>.</w:t>
+      </w:r>
+    </w:p>
+    <w:p>
+      <w:pPr>
+        <w:pStyle w:val="NormalWeb"/>
         <w:rPr>
           <w:rFonts w:asciiTheme="minorHAnsi" w:eastAsiaTheme="minorHAnsi" w:hAnsiTheme="minorHAnsi" w:cstheme="minorBidi"/>
           <w:sz w:val="22"/>
           <w:szCs w:val="22"/>
           <w:lang w:eastAsia="en-US"/>
         </w:rPr>
-        <w:t>Rajack</w:t>
-      </w:r>
-      <w:proofErr w:type="spellEnd"/>
-      <w:r>
+      </w:pPr>
+    </w:p>
+    <w:p>
+      <w:pPr>
+        <w:pStyle w:val="NormalWeb"/>
         <w:rPr>
           <w:rFonts w:asciiTheme="minorHAnsi" w:eastAsiaTheme="minorHAnsi" w:hAnsiTheme="minorHAnsi" w:cstheme="minorBidi"/>
           <w:sz w:val="22"/>
           <w:szCs w:val="22"/>
           <w:lang w:eastAsia="en-US"/>
         </w:rPr>
-        <w:t>, S. (2018). How to Connect to SharePoint Online using PnP PowerShell? [online] SharePoint Diary. Available at: https://www.sharepointdiary.com/2018/03/connect-to-sharepoint-online-using-pnp-powershell.html</w:t>
-      </w:r>
-      <w:r>
+      </w:pPr>
+    </w:p>
+    <w:p>
+      <w:pPr>
+        <w:pStyle w:val="NormalWeb"/>
         <w:rPr>
           <w:rFonts w:asciiTheme="minorHAnsi" w:eastAsiaTheme="minorHAnsi" w:hAnsiTheme="minorHAnsi" w:cstheme="minorBidi"/>
           <w:sz w:val="22"/>
           <w:szCs w:val="22"/>
           <w:lang w:eastAsia="en-US"/>
         </w:rPr>
-        <w:t>.</w:t>
-      </w:r>
+      </w:pPr>
     </w:p>
     <w:p>
       <w:pPr>
@@ -13071,42 +12922,50 @@
           <w:lang w:eastAsia="en-US"/>
         </w:rPr>
       </w:pPr>
-      <w:r>
+    </w:p>
+    <w:p>
+      <w:pPr>
+        <w:pStyle w:val="NormalWeb"/>
         <w:rPr>
           <w:rFonts w:asciiTheme="minorHAnsi" w:eastAsiaTheme="minorHAnsi" w:hAnsiTheme="minorHAnsi" w:cstheme="minorBidi"/>
           <w:sz w:val="22"/>
           <w:szCs w:val="22"/>
           <w:lang w:eastAsia="en-US"/>
         </w:rPr>
-        <w:t xml:space="preserve">www.youtube.com. (n.d.). Power Automate Desktop || How to schedule Desktop </w:t>
-      </w:r>
-      <w:r>
+      </w:pPr>
+    </w:p>
+    <w:p>
+      <w:pPr>
+        <w:pStyle w:val="NormalWeb"/>
         <w:rPr>
           <w:rFonts w:asciiTheme="minorHAnsi" w:eastAsiaTheme="minorHAnsi" w:hAnsiTheme="minorHAnsi" w:cstheme="minorBidi"/>
           <w:sz w:val="22"/>
           <w:szCs w:val="22"/>
           <w:lang w:eastAsia="en-US"/>
         </w:rPr>
-        <w:t>Flows?</w:t>
-      </w:r>
-      <w:r>
+      </w:pPr>
+    </w:p>
+    <w:p>
+      <w:pPr>
+        <w:pStyle w:val="NormalWeb"/>
         <w:rPr>
           <w:rFonts w:asciiTheme="minorHAnsi" w:eastAsiaTheme="minorHAnsi" w:hAnsiTheme="minorHAnsi" w:cstheme="minorBidi"/>
           <w:sz w:val="22"/>
           <w:szCs w:val="22"/>
           <w:lang w:eastAsia="en-US"/>
         </w:rPr>
-        <w:t xml:space="preserve"> [online] Available at: https://www.youtube.com/watch?v=IJ1I2737JWU</w:t>
-      </w:r>
-      <w:r>
+      </w:pPr>
+    </w:p>
+    <w:p>
+      <w:pPr>
+        <w:pStyle w:val="NormalWeb"/>
         <w:rPr>
           <w:rFonts w:asciiTheme="minorHAnsi" w:eastAsiaTheme="minorHAnsi" w:hAnsiTheme="minorHAnsi" w:cstheme="minorBidi"/>
           <w:sz w:val="22"/>
           <w:szCs w:val="22"/>
           <w:lang w:eastAsia="en-US"/>
         </w:rPr>
-        <w:t>.</w:t>
-      </w:r>
+      </w:pPr>
     </w:p>
     <w:p>
       <w:pPr>
@@ -13241,95 +13100,8 @@
       </w:pPr>
     </w:p>
     <w:p>
-      <w:pPr>
-        <w:pStyle w:val="NormalWeb"/>
-        <w:rPr>
-          <w:rFonts w:asciiTheme="minorHAnsi" w:eastAsiaTheme="minorHAnsi" w:hAnsiTheme="minorHAnsi" w:cstheme="minorBidi"/>
-          <w:sz w:val="22"/>
-          <w:szCs w:val="22"/>
-          <w:lang w:eastAsia="en-US"/>
-        </w:rPr>
-      </w:pPr>
-    </w:p>
-    <w:p>
-      <w:pPr>
-        <w:pStyle w:val="NormalWeb"/>
-        <w:rPr>
-          <w:rFonts w:asciiTheme="minorHAnsi" w:eastAsiaTheme="minorHAnsi" w:hAnsiTheme="minorHAnsi" w:cstheme="minorBidi"/>
-          <w:sz w:val="22"/>
-          <w:szCs w:val="22"/>
-          <w:lang w:eastAsia="en-US"/>
-        </w:rPr>
-      </w:pPr>
-    </w:p>
-    <w:p>
-      <w:pPr>
-        <w:pStyle w:val="NormalWeb"/>
-        <w:rPr>
-          <w:rFonts w:asciiTheme="minorHAnsi" w:eastAsiaTheme="minorHAnsi" w:hAnsiTheme="minorHAnsi" w:cstheme="minorBidi"/>
-          <w:sz w:val="22"/>
-          <w:szCs w:val="22"/>
-          <w:lang w:eastAsia="en-US"/>
-        </w:rPr>
-      </w:pPr>
-    </w:p>
-    <w:p>
-      <w:pPr>
-        <w:pStyle w:val="NormalWeb"/>
-        <w:rPr>
-          <w:rFonts w:asciiTheme="minorHAnsi" w:eastAsiaTheme="minorHAnsi" w:hAnsiTheme="minorHAnsi" w:cstheme="minorBidi"/>
-          <w:sz w:val="22"/>
-          <w:szCs w:val="22"/>
-          <w:lang w:eastAsia="en-US"/>
-        </w:rPr>
-      </w:pPr>
-    </w:p>
-    <w:p>
-      <w:pPr>
-        <w:pStyle w:val="NormalWeb"/>
-        <w:rPr>
-          <w:rFonts w:asciiTheme="minorHAnsi" w:eastAsiaTheme="minorHAnsi" w:hAnsiTheme="minorHAnsi" w:cstheme="minorBidi"/>
-          <w:sz w:val="22"/>
-          <w:szCs w:val="22"/>
-          <w:lang w:eastAsia="en-US"/>
-        </w:rPr>
-      </w:pPr>
-    </w:p>
-    <w:p>
-      <w:pPr>
-        <w:pStyle w:val="NormalWeb"/>
-        <w:rPr>
-          <w:rFonts w:asciiTheme="minorHAnsi" w:eastAsiaTheme="minorHAnsi" w:hAnsiTheme="minorHAnsi" w:cstheme="minorBidi"/>
-          <w:sz w:val="22"/>
-          <w:szCs w:val="22"/>
-          <w:lang w:eastAsia="en-US"/>
-        </w:rPr>
-      </w:pPr>
-    </w:p>
-    <w:p>
-      <w:pPr>
-        <w:pStyle w:val="NormalWeb"/>
-        <w:rPr>
-          <w:rFonts w:asciiTheme="minorHAnsi" w:eastAsiaTheme="minorHAnsi" w:hAnsiTheme="minorHAnsi" w:cstheme="minorBidi"/>
-          <w:sz w:val="22"/>
-          <w:szCs w:val="22"/>
-          <w:lang w:eastAsia="en-US"/>
-        </w:rPr>
-      </w:pPr>
-    </w:p>
-    <w:p>
-      <w:pPr>
-        <w:pStyle w:val="NormalWeb"/>
-        <w:rPr>
-          <w:rFonts w:asciiTheme="minorHAnsi" w:eastAsiaTheme="minorHAnsi" w:hAnsiTheme="minorHAnsi" w:cstheme="minorBidi"/>
-          <w:sz w:val="22"/>
-          <w:szCs w:val="22"/>
-          <w:lang w:eastAsia="en-US"/>
-        </w:rPr>
-      </w:pPr>
-    </w:p>
-    <w:p>
-      <w:r>
+      <w:r>
+        <w:lastRenderedPageBreak/>
         <w:t xml:space="preserve">APPENDIX X: </w:t>
       </w:r>
     </w:p>
@@ -13341,26 +13113,24 @@
       <w:r>
         <w:t>Declaration I declare that the work which follows is my own, and that any quotations from any sources (</w:t>
       </w:r>
+      <w:r>
+        <w:t>e.g.,</w:t>
+      </w:r>
+      <w:r>
+        <w:t xml:space="preserve"> books, journals, the internet) are clearly identified as such </w:t>
+      </w:r>
       <w:proofErr w:type="gramStart"/>
       <w:r>
-        <w:t>e.g.</w:t>
+        <w:t>by the use of</w:t>
       </w:r>
       <w:proofErr w:type="gramEnd"/>
       <w:r>
-        <w:t xml:space="preserve"> books, journals, the internet) are clearly identified as such by the use of ‘single quotation marks’, for shorter excerpt and identified italics for longer quotations. All quotations and paraphrases are accompanied by (date, author) in the text and a fuller citation is the bibliography. I have not submitted the work represented in this report in any other course of study leading to an academic award. </w:t>
-      </w:r>
-    </w:p>
-    <w:p>
-      <w:r>
-        <w:t xml:space="preserve">Student…………………………………............................... Date </w:t>
-      </w:r>
-      <w:proofErr w:type="gramStart"/>
-      <w:r>
-        <w:t>…..</w:t>
-      </w:r>
-      <w:proofErr w:type="gramEnd"/>
-      <w:r>
-        <w:t xml:space="preserve">……………............. </w:t>
+        <w:t xml:space="preserve"> ‘single quotation marks’, for shorter excerpt and identified italics for longer quotations. All quotations and paraphrases are accompanied by (date, author) in the text and a fuller citation is the bibliography. I have not submitted the work represented in this report in any other course of study leading to an academic award. </w:t>
+      </w:r>
+    </w:p>
+    <w:p>
+      <w:r>
+        <w:t xml:space="preserve">Student…………………………………............................... Date …..……………............. </w:t>
       </w:r>
     </w:p>
     <w:p>
@@ -13372,18 +13142,13 @@
           <w:szCs w:val="27"/>
         </w:rPr>
       </w:pPr>
-      <w:proofErr w:type="gramStart"/>
-      <w:r>
-        <w:t>Work Place</w:t>
-      </w:r>
-      <w:proofErr w:type="gramEnd"/>
-      <w:r>
-        <w:t xml:space="preserve"> Mentor………………………………………… Date ……………………………</w:t>
+      <w:r>
+        <w:t>Work Place Mentor………………………………………… Date ……………………………</w:t>
       </w:r>
     </w:p>
     <w:sectPr>
-      <w:headerReference w:type="default" r:id="rId43"/>
-      <w:footerReference w:type="default" r:id="rId44"/>
+      <w:headerReference w:type="default" r:id="rId47"/>
+      <w:footerReference w:type="default" r:id="rId48"/>
       <w:pgSz w:w="11906" w:h="16838"/>
       <w:pgMar w:top="1440" w:right="1440" w:bottom="1440" w:left="1440" w:header="708" w:footer="708" w:gutter="0"/>
       <w:pgNumType w:start="0"/>

</xml_diff>